<commit_message>
Update docs for enemy
</commit_message>
<xml_diff>
--- a/docs/docs.docx
+++ b/docs/docs.docx
@@ -1580,8 +1580,6 @@
         </w:rPr>
         <w:t>II. Game Design Document</w:t>
       </w:r>
-      <w:bookmarkStart w:id="0" w:name="_GoBack"/>
-      <w:bookmarkEnd w:id="0"/>
     </w:p>
     <w:p>
       <w:pPr>
@@ -2136,7 +2134,22 @@
           <w:u w:val="none"/>
           <w:vertAlign w:val="baseline"/>
         </w:rPr>
-        <w:t>Loại 1: quái có khả năng bay được và bay sang trái sang phải nếu chạm tường thì sẽ quay đầu. có máu là: 300. Quái vật sẽ bắn ra đạn tấn công player khi player xuất hiện trong phạm vi 5f</w:t>
+        <w:t>Loại 1: quái có khả năng bay được và bay sang trái sang phải nếu chạm tường thì sẽ quay đầu. có máu là: 300. Quái vật sẽ</w:t>
+      </w:r>
+      <w:bookmarkStart w:id="0" w:name="_GoBack"/>
+      <w:bookmarkEnd w:id="0"/>
+      <w:r>
+        <w:rPr>
+          <w:rFonts w:hint="default" w:ascii="Times New Roman" w:hAnsi="Times New Roman" w:cs="Times New Roman"/>
+          <w:i w:val="0"/>
+          <w:iCs w:val="0"/>
+          <w:color w:val="000000"/>
+          <w:sz w:val="26"/>
+          <w:szCs w:val="26"/>
+          <w:u w:val="none"/>
+          <w:vertAlign w:val="baseline"/>
+        </w:rPr>
+        <w:t xml:space="preserve"> tấn công player khi player xuất hiện trong phạm vi 5f</w:t>
       </w:r>
     </w:p>
     <w:p>
@@ -3317,6 +3330,7 @@
     </w:p>
     <w:tbl>
       <w:tblPr>
+        <w:tblStyle w:val="6"/>
         <w:tblW w:w="0" w:type="auto"/>
         <w:tblInd w:w="0" w:type="dxa"/>
         <w:tblBorders>
@@ -3327,7 +3341,7 @@
           <w:insideH w:val="none" w:color="auto" w:sz="0" w:space="0"/>
           <w:insideV w:val="none" w:color="auto" w:sz="0" w:space="0"/>
         </w:tblBorders>
-        <w:shd w:val="clear"/>
+        <w:shd w:val="clear" w:color="auto" w:fill="auto"/>
         <w:tblLayout w:type="autofit"/>
         <w:tblCellMar>
           <w:top w:w="15" w:type="dxa"/>
@@ -3353,7 +3367,6 @@
             <w:insideH w:val="none" w:color="auto" w:sz="0" w:space="0"/>
             <w:insideV w:val="none" w:color="auto" w:sz="0" w:space="0"/>
           </w:tblBorders>
-          <w:shd w:val="clear"/>
           <w:tblCellMar>
             <w:top w:w="15" w:type="dxa"/>
             <w:left w:w="15" w:type="dxa"/>
@@ -3727,7 +3740,6 @@
                 <w:sz w:val="22"/>
                 <w:szCs w:val="22"/>
                 <w:u w:val="none"/>
-                <w:bdr w:val="none" w:color="auto" w:sz="0" w:space="0"/>
                 <w:vertAlign w:val="baseline"/>
               </w:rPr>
               <w:drawing>
@@ -3876,7 +3888,7 @@
               <w:bottom w:val="single" w:color="000000" w:sz="2" w:space="0"/>
               <w:right w:val="single" w:color="000000" w:sz="2" w:space="0"/>
             </w:tcBorders>
-            <w:shd w:val="clear"/>
+            <w:shd w:val="clear" w:color="auto" w:fill="auto"/>
             <w:tcMar>
               <w:top w:w="20" w:type="dxa"/>
               <w:left w:w="120" w:type="dxa"/>
@@ -3920,7 +3932,7 @@
               <w:bottom w:val="single" w:color="000000" w:sz="2" w:space="0"/>
               <w:right w:val="single" w:color="000000" w:sz="2" w:space="0"/>
             </w:tcBorders>
-            <w:shd w:val="clear"/>
+            <w:shd w:val="clear" w:color="auto" w:fill="auto"/>
             <w:tcMar>
               <w:top w:w="20" w:type="dxa"/>
               <w:left w:w="120" w:type="dxa"/>
@@ -3964,7 +3976,7 @@
               <w:bottom w:val="single" w:color="000000" w:sz="2" w:space="0"/>
               <w:right w:val="single" w:color="000000" w:sz="2" w:space="0"/>
             </w:tcBorders>
-            <w:shd w:val="clear"/>
+            <w:shd w:val="clear" w:color="auto" w:fill="auto"/>
             <w:tcMar>
               <w:top w:w="20" w:type="dxa"/>
               <w:left w:w="120" w:type="dxa"/>
@@ -3995,7 +4007,6 @@
                 <w:sz w:val="24"/>
                 <w:szCs w:val="24"/>
                 <w:u w:val="none"/>
-                <w:bdr w:val="none" w:color="auto" w:sz="0" w:space="0"/>
                 <w:shd w:val="clear" w:fill="FFFFFF"/>
                 <w:vertAlign w:val="baseline"/>
               </w:rPr>
@@ -4012,7 +4023,7 @@
               <w:bottom w:val="single" w:color="000000" w:sz="2" w:space="0"/>
               <w:right w:val="single" w:color="000000" w:sz="2" w:space="0"/>
             </w:tcBorders>
-            <w:shd w:val="clear"/>
+            <w:shd w:val="clear" w:color="auto" w:fill="auto"/>
             <w:tcMar>
               <w:top w:w="20" w:type="dxa"/>
               <w:left w:w="120" w:type="dxa"/>
@@ -4042,7 +4053,7 @@
               <w:bottom w:val="single" w:color="000000" w:sz="2" w:space="0"/>
               <w:right w:val="single" w:color="000000" w:sz="2" w:space="0"/>
             </w:tcBorders>
-            <w:shd w:val="clear"/>
+            <w:shd w:val="clear" w:color="auto" w:fill="auto"/>
             <w:tcMar>
               <w:top w:w="20" w:type="dxa"/>
               <w:left w:w="120" w:type="dxa"/>
@@ -4070,11 +4081,263 @@
                 <w:sz w:val="18"/>
                 <w:szCs w:val="18"/>
                 <w:u w:val="none"/>
-                <w:bdr w:val="none" w:color="auto" w:sz="0" w:space="0"/>
                 <w:vertAlign w:val="baseline"/>
               </w:rPr>
               <w:t>định scó </w:t>
             </w:r>
+          </w:p>
+        </w:tc>
+      </w:tr>
+      <w:tr>
+        <w:tblPrEx>
+          <w:tblBorders>
+            <w:top w:val="none" w:color="auto" w:sz="0" w:space="0"/>
+            <w:left w:val="none" w:color="auto" w:sz="0" w:space="0"/>
+            <w:bottom w:val="none" w:color="auto" w:sz="0" w:space="0"/>
+            <w:right w:val="none" w:color="auto" w:sz="0" w:space="0"/>
+            <w:insideH w:val="none" w:color="auto" w:sz="0" w:space="0"/>
+            <w:insideV w:val="none" w:color="auto" w:sz="0" w:space="0"/>
+          </w:tblBorders>
+          <w:shd w:val="clear" w:color="auto" w:fill="auto"/>
+          <w:tblCellMar>
+            <w:top w:w="15" w:type="dxa"/>
+            <w:left w:w="15" w:type="dxa"/>
+            <w:bottom w:w="15" w:type="dxa"/>
+            <w:right w:w="15" w:type="dxa"/>
+          </w:tblCellMar>
+        </w:tblPrEx>
+        <w:trPr>
+          <w:trHeight w:val="300" w:hRule="atLeast"/>
+        </w:trPr>
+        <w:tc>
+          <w:tcPr>
+            <w:tcW w:w="0" w:type="auto"/>
+            <w:tcBorders>
+              <w:top w:val="single" w:color="000000" w:sz="2" w:space="0"/>
+              <w:left w:val="single" w:color="000000" w:sz="2" w:space="0"/>
+              <w:bottom w:val="single" w:color="000000" w:sz="2" w:space="0"/>
+              <w:right w:val="single" w:color="000000" w:sz="2" w:space="0"/>
+            </w:tcBorders>
+            <w:shd w:val="clear" w:color="auto" w:fill="auto"/>
+            <w:tcMar>
+              <w:top w:w="20" w:type="dxa"/>
+              <w:left w:w="120" w:type="dxa"/>
+              <w:bottom w:w="0" w:type="dxa"/>
+              <w:right w:w="60" w:type="dxa"/>
+            </w:tcMar>
+            <w:vAlign w:val="top"/>
+          </w:tcPr>
+          <w:p>
+            <w:pPr>
+              <w:pStyle w:val="7"/>
+              <w:keepNext w:val="0"/>
+              <w:keepLines w:val="0"/>
+              <w:widowControl/>
+              <w:suppressLineNumbers w:val="0"/>
+              <w:bidi w:val="0"/>
+              <w:spacing w:before="0" w:beforeAutospacing="0" w:after="0" w:afterAutospacing="0" w:line="15" w:lineRule="atLeast"/>
+              <w:ind w:left="280"/>
+            </w:pPr>
+            <w:r>
+              <w:rPr>
+                <w:rFonts w:hint="default" w:ascii="Times New Roman" w:hAnsi="Times New Roman" w:cs="Times New Roman"/>
+                <w:i w:val="0"/>
+                <w:iCs w:val="0"/>
+                <w:color w:val="000000"/>
+                <w:sz w:val="22"/>
+                <w:szCs w:val="22"/>
+                <w:u w:val="none"/>
+                <w:vertAlign w:val="baseline"/>
+              </w:rPr>
+              <w:t> </w:t>
+            </w:r>
+          </w:p>
+          <w:p>
+            <w:pPr>
+              <w:pStyle w:val="7"/>
+              <w:keepNext w:val="0"/>
+              <w:keepLines w:val="0"/>
+              <w:widowControl/>
+              <w:suppressLineNumbers w:val="0"/>
+              <w:bidi w:val="0"/>
+              <w:spacing w:before="0" w:beforeAutospacing="0" w:after="0" w:afterAutospacing="0" w:line="15" w:lineRule="atLeast"/>
+              <w:ind w:left="280"/>
+            </w:pPr>
+            <w:r>
+              <w:rPr>
+                <w:rFonts w:hint="default" w:ascii="Times New Roman" w:hAnsi="Times New Roman" w:cs="Times New Roman"/>
+                <w:i w:val="0"/>
+                <w:iCs w:val="0"/>
+                <w:color w:val="000000"/>
+                <w:sz w:val="22"/>
+                <w:szCs w:val="22"/>
+                <w:u w:val="none"/>
+                <w:vertAlign w:val="baseline"/>
+              </w:rPr>
+              <w:t>3</w:t>
+            </w:r>
+          </w:p>
+        </w:tc>
+        <w:tc>
+          <w:tcPr>
+            <w:tcW w:w="0" w:type="auto"/>
+            <w:tcBorders>
+              <w:top w:val="single" w:color="000000" w:sz="2" w:space="0"/>
+              <w:left w:val="single" w:color="000000" w:sz="2" w:space="0"/>
+              <w:bottom w:val="single" w:color="000000" w:sz="2" w:space="0"/>
+              <w:right w:val="single" w:color="000000" w:sz="2" w:space="0"/>
+            </w:tcBorders>
+            <w:shd w:val="clear" w:color="auto" w:fill="auto"/>
+            <w:tcMar>
+              <w:top w:w="20" w:type="dxa"/>
+              <w:left w:w="120" w:type="dxa"/>
+              <w:bottom w:w="0" w:type="dxa"/>
+              <w:right w:w="60" w:type="dxa"/>
+            </w:tcMar>
+            <w:vAlign w:val="top"/>
+          </w:tcPr>
+          <w:p>
+            <w:pPr>
+              <w:pStyle w:val="7"/>
+              <w:keepNext w:val="0"/>
+              <w:keepLines w:val="0"/>
+              <w:widowControl/>
+              <w:suppressLineNumbers w:val="0"/>
+              <w:bidi w:val="0"/>
+              <w:spacing w:before="0" w:beforeAutospacing="0" w:after="0" w:afterAutospacing="0" w:line="15" w:lineRule="atLeast"/>
+              <w:ind w:left="280"/>
+            </w:pPr>
+            <w:r>
+              <w:rPr>
+                <w:rFonts w:hint="default" w:ascii="Times New Roman" w:hAnsi="Times New Roman" w:cs="Times New Roman"/>
+                <w:i w:val="0"/>
+                <w:iCs w:val="0"/>
+                <w:color w:val="000000"/>
+                <w:sz w:val="22"/>
+                <w:szCs w:val="22"/>
+                <w:u w:val="none"/>
+                <w:vertAlign w:val="baseline"/>
+              </w:rPr>
+              <w:t>HP</w:t>
+            </w:r>
+          </w:p>
+        </w:tc>
+        <w:tc>
+          <w:tcPr>
+            <w:tcW w:w="0" w:type="auto"/>
+            <w:tcBorders>
+              <w:top w:val="single" w:color="000000" w:sz="2" w:space="0"/>
+              <w:left w:val="single" w:color="000000" w:sz="2" w:space="0"/>
+              <w:bottom w:val="single" w:color="000000" w:sz="2" w:space="0"/>
+              <w:right w:val="single" w:color="000000" w:sz="2" w:space="0"/>
+            </w:tcBorders>
+            <w:shd w:val="clear" w:color="auto" w:fill="auto"/>
+            <w:tcMar>
+              <w:top w:w="20" w:type="dxa"/>
+              <w:left w:w="120" w:type="dxa"/>
+              <w:bottom w:w="0" w:type="dxa"/>
+              <w:right w:w="60" w:type="dxa"/>
+            </w:tcMar>
+            <w:vAlign w:val="top"/>
+          </w:tcPr>
+          <w:p>
+            <w:pPr>
+              <w:pStyle w:val="7"/>
+              <w:keepNext w:val="0"/>
+              <w:keepLines w:val="0"/>
+              <w:widowControl/>
+              <w:suppressLineNumbers w:val="0"/>
+              <w:bidi w:val="0"/>
+              <w:spacing w:before="240" w:beforeAutospacing="0" w:after="240" w:afterAutospacing="0" w:line="15" w:lineRule="atLeast"/>
+              <w:jc w:val="center"/>
+            </w:pPr>
+            <w:r>
+              <w:rPr>
+                <w:rFonts w:hint="default" w:ascii="Times New Roman" w:hAnsi="Times New Roman" w:cs="Times New Roman"/>
+                <w:i w:val="0"/>
+                <w:iCs w:val="0"/>
+                <w:color w:val="000000"/>
+                <w:sz w:val="22"/>
+                <w:szCs w:val="22"/>
+                <w:u w:val="none"/>
+                <w:vertAlign w:val="baseline"/>
+              </w:rPr>
+              <w:t>100</w:t>
+            </w:r>
+          </w:p>
+        </w:tc>
+        <w:tc>
+          <w:tcPr>
+            <w:tcW w:w="0" w:type="auto"/>
+            <w:tcBorders>
+              <w:top w:val="single" w:color="000000" w:sz="2" w:space="0"/>
+              <w:left w:val="single" w:color="000000" w:sz="2" w:space="0"/>
+              <w:bottom w:val="single" w:color="000000" w:sz="2" w:space="0"/>
+              <w:right w:val="single" w:color="000000" w:sz="2" w:space="0"/>
+            </w:tcBorders>
+            <w:shd w:val="clear" w:color="auto" w:fill="auto"/>
+            <w:tcMar>
+              <w:top w:w="20" w:type="dxa"/>
+              <w:left w:w="120" w:type="dxa"/>
+              <w:bottom w:w="0" w:type="dxa"/>
+              <w:right w:w="60" w:type="dxa"/>
+            </w:tcMar>
+            <w:vAlign w:val="top"/>
+          </w:tcPr>
+          <w:p>
+            <w:pPr>
+              <w:pStyle w:val="7"/>
+              <w:keepNext w:val="0"/>
+              <w:keepLines w:val="0"/>
+              <w:widowControl/>
+              <w:suppressLineNumbers w:val="0"/>
+              <w:bidi w:val="0"/>
+              <w:spacing w:before="0" w:beforeAutospacing="0" w:after="0" w:afterAutospacing="0" w:line="15" w:lineRule="atLeast"/>
+              <w:ind w:left="280"/>
+            </w:pPr>
+            <w:r>
+              <w:rPr>
+                <w:rFonts w:hint="default" w:ascii="Times New Roman" w:hAnsi="Times New Roman" w:cs="Times New Roman"/>
+                <w:i w:val="0"/>
+                <w:iCs w:val="0"/>
+                <w:color w:val="000000"/>
+                <w:sz w:val="22"/>
+                <w:szCs w:val="22"/>
+                <w:u w:val="none"/>
+                <w:vertAlign w:val="baseline"/>
+              </w:rPr>
+              <w:t>Máu quái sẽ tăng dần theo thời gian.</w:t>
+            </w:r>
+          </w:p>
+        </w:tc>
+        <w:tc>
+          <w:tcPr>
+            <w:tcW w:w="0" w:type="auto"/>
+            <w:tcBorders>
+              <w:top w:val="single" w:color="000000" w:sz="2" w:space="0"/>
+              <w:left w:val="single" w:color="000000" w:sz="2" w:space="0"/>
+              <w:bottom w:val="single" w:color="000000" w:sz="2" w:space="0"/>
+              <w:right w:val="single" w:color="000000" w:sz="2" w:space="0"/>
+            </w:tcBorders>
+            <w:shd w:val="clear" w:color="auto" w:fill="auto"/>
+            <w:tcMar>
+              <w:top w:w="20" w:type="dxa"/>
+              <w:left w:w="120" w:type="dxa"/>
+              <w:bottom w:w="0" w:type="dxa"/>
+              <w:right w:w="60" w:type="dxa"/>
+            </w:tcMar>
+            <w:vAlign w:val="top"/>
+          </w:tcPr>
+          <w:p>
+            <w:pPr>
+              <w:keepNext w:val="0"/>
+              <w:keepLines w:val="0"/>
+              <w:widowControl/>
+              <w:suppressLineNumbers w:val="0"/>
+              <w:bidi w:val="0"/>
+              <w:jc w:val="left"/>
+              <w:textAlignment w:val="top"/>
+            </w:pPr>
           </w:p>
         </w:tc>
       </w:tr>
@@ -4107,7 +4370,7 @@
               <w:bottom w:val="single" w:color="000000" w:sz="2" w:space="0"/>
               <w:right w:val="single" w:color="000000" w:sz="2" w:space="0"/>
             </w:tcBorders>
-            <w:shd w:val="clear"/>
+            <w:shd w:val="clear" w:color="auto" w:fill="auto"/>
             <w:tcMar>
               <w:top w:w="20" w:type="dxa"/>
               <w:left w:w="120" w:type="dxa"/>
@@ -4138,9 +4401,28 @@
                 <w:u w:val="none"/>
                 <w:vertAlign w:val="baseline"/>
               </w:rPr>
-              <w:t> </w:t>
-            </w:r>
-          </w:p>
+              <w:t>4</w:t>
+            </w:r>
+          </w:p>
+        </w:tc>
+        <w:tc>
+          <w:tcPr>
+            <w:tcW w:w="0" w:type="auto"/>
+            <w:tcBorders>
+              <w:top w:val="single" w:color="000000" w:sz="2" w:space="0"/>
+              <w:left w:val="single" w:color="000000" w:sz="2" w:space="0"/>
+              <w:bottom w:val="single" w:color="000000" w:sz="2" w:space="0"/>
+              <w:right w:val="single" w:color="000000" w:sz="2" w:space="0"/>
+            </w:tcBorders>
+            <w:shd w:val="clear" w:color="auto" w:fill="auto"/>
+            <w:tcMar>
+              <w:top w:w="20" w:type="dxa"/>
+              <w:left w:w="120" w:type="dxa"/>
+              <w:bottom w:w="0" w:type="dxa"/>
+              <w:right w:w="60" w:type="dxa"/>
+            </w:tcMar>
+            <w:vAlign w:val="top"/>
+          </w:tcPr>
           <w:p>
             <w:pPr>
               <w:pStyle w:val="7"/>
@@ -4163,20 +4445,50 @@
                 <w:u w:val="none"/>
                 <w:vertAlign w:val="baseline"/>
               </w:rPr>
-              <w:t>3</w:t>
-            </w:r>
-          </w:p>
-        </w:tc>
-        <w:tc>
-          <w:tcPr>
-            <w:tcW w:w="0" w:type="auto"/>
-            <w:tcBorders>
-              <w:top w:val="single" w:color="000000" w:sz="2" w:space="0"/>
-              <w:left w:val="single" w:color="000000" w:sz="2" w:space="0"/>
-              <w:bottom w:val="single" w:color="000000" w:sz="2" w:space="0"/>
-              <w:right w:val="single" w:color="000000" w:sz="2" w:space="0"/>
-            </w:tcBorders>
-            <w:shd w:val="clear"/>
+              <w:t>Animation</w:t>
+            </w:r>
+          </w:p>
+        </w:tc>
+        <w:tc>
+          <w:tcPr>
+            <w:tcW w:w="0" w:type="auto"/>
+            <w:tcBorders>
+              <w:top w:val="single" w:color="000000" w:sz="2" w:space="0"/>
+              <w:left w:val="single" w:color="000000" w:sz="2" w:space="0"/>
+              <w:bottom w:val="single" w:color="000000" w:sz="2" w:space="0"/>
+              <w:right w:val="single" w:color="000000" w:sz="2" w:space="0"/>
+            </w:tcBorders>
+            <w:shd w:val="clear" w:color="auto" w:fill="auto"/>
+            <w:tcMar>
+              <w:top w:w="20" w:type="dxa"/>
+              <w:left w:w="120" w:type="dxa"/>
+              <w:bottom w:w="0" w:type="dxa"/>
+              <w:right w:w="60" w:type="dxa"/>
+            </w:tcMar>
+            <w:vAlign w:val="top"/>
+          </w:tcPr>
+          <w:p>
+            <w:pPr>
+              <w:keepNext w:val="0"/>
+              <w:keepLines w:val="0"/>
+              <w:widowControl/>
+              <w:suppressLineNumbers w:val="0"/>
+              <w:bidi w:val="0"/>
+              <w:jc w:val="left"/>
+              <w:textAlignment w:val="top"/>
+            </w:pPr>
+          </w:p>
+        </w:tc>
+        <w:tc>
+          <w:tcPr>
+            <w:tcW w:w="0" w:type="auto"/>
+            <w:tcBorders>
+              <w:top w:val="single" w:color="000000" w:sz="2" w:space="0"/>
+              <w:left w:val="single" w:color="000000" w:sz="2" w:space="0"/>
+              <w:bottom w:val="single" w:color="000000" w:sz="2" w:space="0"/>
+              <w:right w:val="single" w:color="000000" w:sz="2" w:space="0"/>
+            </w:tcBorders>
+            <w:shd w:val="clear" w:color="auto" w:fill="auto"/>
             <w:tcMar>
               <w:top w:w="20" w:type="dxa"/>
               <w:left w:w="120" w:type="dxa"/>
@@ -4207,109 +4519,20 @@
                 <w:u w:val="none"/>
                 <w:vertAlign w:val="baseline"/>
               </w:rPr>
-              <w:t>HP</w:t>
-            </w:r>
-          </w:p>
-        </w:tc>
-        <w:tc>
-          <w:tcPr>
-            <w:tcW w:w="0" w:type="auto"/>
-            <w:tcBorders>
-              <w:top w:val="single" w:color="000000" w:sz="2" w:space="0"/>
-              <w:left w:val="single" w:color="000000" w:sz="2" w:space="0"/>
-              <w:bottom w:val="single" w:color="000000" w:sz="2" w:space="0"/>
-              <w:right w:val="single" w:color="000000" w:sz="2" w:space="0"/>
-            </w:tcBorders>
-            <w:shd w:val="clear"/>
-            <w:tcMar>
-              <w:top w:w="20" w:type="dxa"/>
-              <w:left w:w="120" w:type="dxa"/>
-              <w:bottom w:w="0" w:type="dxa"/>
-              <w:right w:w="60" w:type="dxa"/>
-            </w:tcMar>
-            <w:vAlign w:val="top"/>
-          </w:tcPr>
-          <w:p>
-            <w:pPr>
-              <w:pStyle w:val="7"/>
-              <w:keepNext w:val="0"/>
-              <w:keepLines w:val="0"/>
-              <w:widowControl/>
-              <w:suppressLineNumbers w:val="0"/>
-              <w:bidi w:val="0"/>
-              <w:spacing w:before="240" w:beforeAutospacing="0" w:after="240" w:afterAutospacing="0" w:line="15" w:lineRule="atLeast"/>
-              <w:jc w:val="center"/>
-            </w:pPr>
-            <w:r>
-              <w:rPr>
-                <w:rFonts w:hint="default" w:ascii="Times New Roman" w:hAnsi="Times New Roman" w:cs="Times New Roman"/>
-                <w:i w:val="0"/>
-                <w:iCs w:val="0"/>
-                <w:color w:val="000000"/>
-                <w:sz w:val="22"/>
-                <w:szCs w:val="22"/>
-                <w:u w:val="none"/>
-                <w:bdr w:val="none" w:color="auto" w:sz="0" w:space="0"/>
-                <w:vertAlign w:val="baseline"/>
-              </w:rPr>
-              <w:t>100</w:t>
-            </w:r>
-          </w:p>
-        </w:tc>
-        <w:tc>
-          <w:tcPr>
-            <w:tcW w:w="0" w:type="auto"/>
-            <w:tcBorders>
-              <w:top w:val="single" w:color="000000" w:sz="2" w:space="0"/>
-              <w:left w:val="single" w:color="000000" w:sz="2" w:space="0"/>
-              <w:bottom w:val="single" w:color="000000" w:sz="2" w:space="0"/>
-              <w:right w:val="single" w:color="000000" w:sz="2" w:space="0"/>
-            </w:tcBorders>
-            <w:shd w:val="clear"/>
-            <w:tcMar>
-              <w:top w:w="20" w:type="dxa"/>
-              <w:left w:w="120" w:type="dxa"/>
-              <w:bottom w:w="0" w:type="dxa"/>
-              <w:right w:w="60" w:type="dxa"/>
-            </w:tcMar>
-            <w:vAlign w:val="top"/>
-          </w:tcPr>
-          <w:p>
-            <w:pPr>
-              <w:pStyle w:val="7"/>
-              <w:keepNext w:val="0"/>
-              <w:keepLines w:val="0"/>
-              <w:widowControl/>
-              <w:suppressLineNumbers w:val="0"/>
-              <w:bidi w:val="0"/>
-              <w:spacing w:before="0" w:beforeAutospacing="0" w:after="0" w:afterAutospacing="0" w:line="15" w:lineRule="atLeast"/>
-              <w:ind w:left="280"/>
-            </w:pPr>
-            <w:r>
-              <w:rPr>
-                <w:rFonts w:hint="default" w:ascii="Times New Roman" w:hAnsi="Times New Roman" w:cs="Times New Roman"/>
-                <w:i w:val="0"/>
-                <w:iCs w:val="0"/>
-                <w:color w:val="000000"/>
-                <w:sz w:val="22"/>
-                <w:szCs w:val="22"/>
-                <w:u w:val="none"/>
-                <w:vertAlign w:val="baseline"/>
-              </w:rPr>
-              <w:t>Máu quái sẽ tăng dần theo thời gian.</w:t>
-            </w:r>
-          </w:p>
-        </w:tc>
-        <w:tc>
-          <w:tcPr>
-            <w:tcW w:w="0" w:type="auto"/>
-            <w:tcBorders>
-              <w:top w:val="single" w:color="000000" w:sz="2" w:space="0"/>
-              <w:left w:val="single" w:color="000000" w:sz="2" w:space="0"/>
-              <w:bottom w:val="single" w:color="000000" w:sz="2" w:space="0"/>
-              <w:right w:val="single" w:color="000000" w:sz="2" w:space="0"/>
-            </w:tcBorders>
-            <w:shd w:val="clear"/>
+              <w:t>Hiệu ứng tấn công khi phát hiện player xuất hiện trong vòng bán kính  2f và hiệu ứng chết khi bị người chơi hạ gục</w:t>
+            </w:r>
+          </w:p>
+        </w:tc>
+        <w:tc>
+          <w:tcPr>
+            <w:tcW w:w="0" w:type="auto"/>
+            <w:tcBorders>
+              <w:top w:val="single" w:color="000000" w:sz="2" w:space="0"/>
+              <w:left w:val="single" w:color="000000" w:sz="2" w:space="0"/>
+              <w:bottom w:val="single" w:color="000000" w:sz="2" w:space="0"/>
+              <w:right w:val="single" w:color="000000" w:sz="2" w:space="0"/>
+            </w:tcBorders>
+            <w:shd w:val="clear" w:color="auto" w:fill="auto"/>
             <w:tcMar>
               <w:top w:w="20" w:type="dxa"/>
               <w:left w:w="120" w:type="dxa"/>
@@ -4360,7 +4583,37 @@
               <w:bottom w:val="single" w:color="000000" w:sz="2" w:space="0"/>
               <w:right w:val="single" w:color="000000" w:sz="2" w:space="0"/>
             </w:tcBorders>
-            <w:shd w:val="clear"/>
+            <w:shd w:val="clear" w:color="auto" w:fill="auto"/>
+            <w:tcMar>
+              <w:top w:w="20" w:type="dxa"/>
+              <w:left w:w="120" w:type="dxa"/>
+              <w:bottom w:w="0" w:type="dxa"/>
+              <w:right w:w="60" w:type="dxa"/>
+            </w:tcMar>
+            <w:vAlign w:val="top"/>
+          </w:tcPr>
+          <w:p>
+            <w:pPr>
+              <w:keepNext w:val="0"/>
+              <w:keepLines w:val="0"/>
+              <w:widowControl/>
+              <w:suppressLineNumbers w:val="0"/>
+              <w:bidi w:val="0"/>
+              <w:jc w:val="left"/>
+              <w:textAlignment w:val="top"/>
+            </w:pPr>
+          </w:p>
+        </w:tc>
+        <w:tc>
+          <w:tcPr>
+            <w:tcW w:w="0" w:type="auto"/>
+            <w:tcBorders>
+              <w:top w:val="single" w:color="000000" w:sz="2" w:space="0"/>
+              <w:left w:val="single" w:color="000000" w:sz="2" w:space="0"/>
+              <w:bottom w:val="single" w:color="000000" w:sz="2" w:space="0"/>
+              <w:right w:val="single" w:color="000000" w:sz="2" w:space="0"/>
+            </w:tcBorders>
+            <w:shd w:val="clear" w:color="auto" w:fill="auto"/>
             <w:tcMar>
               <w:top w:w="20" w:type="dxa"/>
               <w:left w:w="120" w:type="dxa"/>
@@ -4391,64 +4644,20 @@
                 <w:u w:val="none"/>
                 <w:vertAlign w:val="baseline"/>
               </w:rPr>
-              <w:t>4</w:t>
-            </w:r>
-          </w:p>
-        </w:tc>
-        <w:tc>
-          <w:tcPr>
-            <w:tcW w:w="0" w:type="auto"/>
-            <w:tcBorders>
-              <w:top w:val="single" w:color="000000" w:sz="2" w:space="0"/>
-              <w:left w:val="single" w:color="000000" w:sz="2" w:space="0"/>
-              <w:bottom w:val="single" w:color="000000" w:sz="2" w:space="0"/>
-              <w:right w:val="single" w:color="000000" w:sz="2" w:space="0"/>
-            </w:tcBorders>
-            <w:shd w:val="clear"/>
-            <w:tcMar>
-              <w:top w:w="20" w:type="dxa"/>
-              <w:left w:w="120" w:type="dxa"/>
-              <w:bottom w:w="0" w:type="dxa"/>
-              <w:right w:w="60" w:type="dxa"/>
-            </w:tcMar>
-            <w:vAlign w:val="top"/>
-          </w:tcPr>
-          <w:p>
-            <w:pPr>
-              <w:pStyle w:val="7"/>
-              <w:keepNext w:val="0"/>
-              <w:keepLines w:val="0"/>
-              <w:widowControl/>
-              <w:suppressLineNumbers w:val="0"/>
-              <w:bidi w:val="0"/>
-              <w:spacing w:before="0" w:beforeAutospacing="0" w:after="0" w:afterAutospacing="0" w:line="15" w:lineRule="atLeast"/>
-              <w:ind w:left="280"/>
-            </w:pPr>
-            <w:r>
-              <w:rPr>
-                <w:rFonts w:hint="default" w:ascii="Times New Roman" w:hAnsi="Times New Roman" w:cs="Times New Roman"/>
-                <w:i w:val="0"/>
-                <w:iCs w:val="0"/>
-                <w:color w:val="000000"/>
-                <w:sz w:val="22"/>
-                <w:szCs w:val="22"/>
-                <w:u w:val="none"/>
-                <w:vertAlign w:val="baseline"/>
-              </w:rPr>
-              <w:t>Animation</w:t>
-            </w:r>
-          </w:p>
-        </w:tc>
-        <w:tc>
-          <w:tcPr>
-            <w:tcW w:w="0" w:type="auto"/>
-            <w:tcBorders>
-              <w:top w:val="single" w:color="000000" w:sz="2" w:space="0"/>
-              <w:left w:val="single" w:color="000000" w:sz="2" w:space="0"/>
-              <w:bottom w:val="single" w:color="000000" w:sz="2" w:space="0"/>
-              <w:right w:val="single" w:color="000000" w:sz="2" w:space="0"/>
-            </w:tcBorders>
-            <w:shd w:val="clear"/>
+              <w:t>Ability</w:t>
+            </w:r>
+          </w:p>
+        </w:tc>
+        <w:tc>
+          <w:tcPr>
+            <w:tcW w:w="0" w:type="auto"/>
+            <w:tcBorders>
+              <w:top w:val="single" w:color="000000" w:sz="2" w:space="0"/>
+              <w:left w:val="single" w:color="000000" w:sz="2" w:space="0"/>
+              <w:bottom w:val="single" w:color="000000" w:sz="2" w:space="0"/>
+              <w:right w:val="single" w:color="000000" w:sz="2" w:space="0"/>
+            </w:tcBorders>
+            <w:shd w:val="clear" w:color="auto" w:fill="auto"/>
             <w:tcMar>
               <w:top w:w="20" w:type="dxa"/>
               <w:left w:w="120" w:type="dxa"/>
@@ -4478,15 +4687,39 @@
               <w:bottom w:val="single" w:color="000000" w:sz="2" w:space="0"/>
               <w:right w:val="single" w:color="000000" w:sz="2" w:space="0"/>
             </w:tcBorders>
-            <w:shd w:val="clear"/>
-            <w:tcMar>
-              <w:top w:w="20" w:type="dxa"/>
-              <w:left w:w="120" w:type="dxa"/>
-              <w:bottom w:w="0" w:type="dxa"/>
-              <w:right w:w="60" w:type="dxa"/>
-            </w:tcMar>
-            <w:vAlign w:val="top"/>
-          </w:tcPr>
+            <w:shd w:val="clear" w:color="auto" w:fill="auto"/>
+            <w:tcMar>
+              <w:top w:w="20" w:type="dxa"/>
+              <w:left w:w="120" w:type="dxa"/>
+              <w:bottom w:w="0" w:type="dxa"/>
+              <w:right w:w="60" w:type="dxa"/>
+            </w:tcMar>
+            <w:vAlign w:val="top"/>
+          </w:tcPr>
+          <w:p>
+            <w:pPr>
+              <w:keepNext w:val="0"/>
+              <w:keepLines w:val="0"/>
+              <w:widowControl/>
+              <w:numPr>
+                <w:ilvl w:val="0"/>
+                <w:numId w:val="0"/>
+              </w:numPr>
+              <w:suppressLineNumbers w:val="0"/>
+              <w:bidi w:val="0"/>
+              <w:spacing w:before="0" w:beforeAutospacing="1" w:after="0" w:afterAutospacing="1"/>
+              <w:textAlignment w:val="baseline"/>
+              <w:rPr>
+                <w:rFonts w:hint="default" w:ascii="Times New Roman" w:hAnsi="Times New Roman" w:cs="Times New Roman"/>
+                <w:i w:val="0"/>
+                <w:iCs w:val="0"/>
+                <w:color w:val="000000"/>
+                <w:sz w:val="22"/>
+                <w:szCs w:val="22"/>
+                <w:u w:val="none"/>
+              </w:rPr>
+            </w:pPr>
+          </w:p>
           <w:p>
             <w:pPr>
               <w:pStyle w:val="7"/>
@@ -4496,33 +4729,58 @@
               <w:suppressLineNumbers w:val="0"/>
               <w:bidi w:val="0"/>
               <w:spacing w:before="0" w:beforeAutospacing="0" w:after="0" w:afterAutospacing="0" w:line="15" w:lineRule="atLeast"/>
-              <w:ind w:left="280"/>
-            </w:pPr>
-            <w:r>
-              <w:rPr>
-                <w:rFonts w:hint="default" w:ascii="Times New Roman" w:hAnsi="Times New Roman" w:cs="Times New Roman"/>
-                <w:i w:val="0"/>
-                <w:iCs w:val="0"/>
-                <w:color w:val="000000"/>
-                <w:sz w:val="22"/>
-                <w:szCs w:val="22"/>
-                <w:u w:val="none"/>
-                <w:vertAlign w:val="baseline"/>
-              </w:rPr>
-              <w:t>Hiệu ứng tấn công khi phát hiện player xuất hiện trong vòng bán kính  2f và hiệu ứng chết khi bị người chơi hạ gục</w:t>
-            </w:r>
-          </w:p>
-        </w:tc>
-        <w:tc>
-          <w:tcPr>
-            <w:tcW w:w="0" w:type="auto"/>
-            <w:tcBorders>
-              <w:top w:val="single" w:color="000000" w:sz="2" w:space="0"/>
-              <w:left w:val="single" w:color="000000" w:sz="2" w:space="0"/>
-              <w:bottom w:val="single" w:color="000000" w:sz="2" w:space="0"/>
-              <w:right w:val="single" w:color="000000" w:sz="2" w:space="0"/>
-            </w:tcBorders>
-            <w:shd w:val="clear"/>
+              <w:ind w:left="720"/>
+            </w:pPr>
+            <w:r>
+              <w:rPr>
+                <w:rFonts w:hint="default" w:ascii="Times New Roman" w:hAnsi="Times New Roman" w:cs="Times New Roman"/>
+                <w:i w:val="0"/>
+                <w:iCs w:val="0"/>
+                <w:color w:val="000000"/>
+                <w:sz w:val="22"/>
+                <w:szCs w:val="22"/>
+                <w:u w:val="none"/>
+                <w:vertAlign w:val="baseline"/>
+              </w:rPr>
+              <w:t>Quái có khả năng tấn công khi phát hiện player trong phạm vi 2f</w:t>
+            </w:r>
+          </w:p>
+          <w:p>
+            <w:pPr>
+              <w:keepNext w:val="0"/>
+              <w:keepLines w:val="0"/>
+              <w:widowControl/>
+              <w:numPr>
+                <w:ilvl w:val="0"/>
+                <w:numId w:val="0"/>
+              </w:numPr>
+              <w:suppressLineNumbers w:val="0"/>
+              <w:bidi w:val="0"/>
+              <w:spacing w:before="0" w:beforeAutospacing="1" w:after="0" w:afterAutospacing="1"/>
+              <w:ind w:left="1080" w:leftChars="0"/>
+              <w:textAlignment w:val="baseline"/>
+              <w:rPr>
+                <w:rFonts w:hint="default" w:ascii="Times New Roman" w:hAnsi="Times New Roman" w:cs="Times New Roman"/>
+                <w:i w:val="0"/>
+                <w:iCs w:val="0"/>
+                <w:color w:val="000000"/>
+                <w:sz w:val="22"/>
+                <w:szCs w:val="22"/>
+                <w:u w:val="none"/>
+              </w:rPr>
+            </w:pPr>
+          </w:p>
+        </w:tc>
+        <w:tc>
+          <w:tcPr>
+            <w:tcW w:w="0" w:type="auto"/>
+            <w:tcBorders>
+              <w:top w:val="single" w:color="000000" w:sz="2" w:space="0"/>
+              <w:left w:val="single" w:color="000000" w:sz="2" w:space="0"/>
+              <w:bottom w:val="single" w:color="000000" w:sz="2" w:space="0"/>
+              <w:right w:val="single" w:color="000000" w:sz="2" w:space="0"/>
+            </w:tcBorders>
+            <w:shd w:val="clear" w:color="auto" w:fill="auto"/>
             <w:tcMar>
               <w:top w:w="20" w:type="dxa"/>
               <w:left w:w="120" w:type="dxa"/>
@@ -4554,7 +4812,7 @@
             <w:insideH w:val="none" w:color="auto" w:sz="0" w:space="0"/>
             <w:insideV w:val="none" w:color="auto" w:sz="0" w:space="0"/>
           </w:tblBorders>
-          <w:shd w:val="clear"/>
+          <w:shd w:val="clear" w:color="auto" w:fill="auto"/>
           <w:tblCellMar>
             <w:top w:w="15" w:type="dxa"/>
             <w:left w:w="15" w:type="dxa"/>
@@ -4574,7 +4832,7 @@
               <w:bottom w:val="single" w:color="000000" w:sz="2" w:space="0"/>
               <w:right w:val="single" w:color="000000" w:sz="2" w:space="0"/>
             </w:tcBorders>
-            <w:shd w:val="clear"/>
+            <w:shd w:val="clear" w:color="auto" w:fill="auto"/>
             <w:tcMar>
               <w:top w:w="20" w:type="dxa"/>
               <w:left w:w="120" w:type="dxa"/>
@@ -4604,7 +4862,7 @@
               <w:bottom w:val="single" w:color="000000" w:sz="2" w:space="0"/>
               <w:right w:val="single" w:color="000000" w:sz="2" w:space="0"/>
             </w:tcBorders>
-            <w:shd w:val="clear"/>
+            <w:shd w:val="clear" w:color="auto" w:fill="auto"/>
             <w:tcMar>
               <w:top w:w="20" w:type="dxa"/>
               <w:left w:w="120" w:type="dxa"/>
@@ -4635,20 +4893,64 @@
                 <w:u w:val="none"/>
                 <w:vertAlign w:val="baseline"/>
               </w:rPr>
-              <w:t>Ability</w:t>
-            </w:r>
-          </w:p>
-        </w:tc>
-        <w:tc>
-          <w:tcPr>
-            <w:tcW w:w="0" w:type="auto"/>
-            <w:tcBorders>
-              <w:top w:val="single" w:color="000000" w:sz="2" w:space="0"/>
-              <w:left w:val="single" w:color="000000" w:sz="2" w:space="0"/>
-              <w:bottom w:val="single" w:color="000000" w:sz="2" w:space="0"/>
-              <w:right w:val="single" w:color="000000" w:sz="2" w:space="0"/>
-            </w:tcBorders>
-            <w:shd w:val="clear"/>
+              <w:t>Kích thước.</w:t>
+            </w:r>
+          </w:p>
+        </w:tc>
+        <w:tc>
+          <w:tcPr>
+            <w:tcW w:w="0" w:type="auto"/>
+            <w:tcBorders>
+              <w:top w:val="single" w:color="000000" w:sz="2" w:space="0"/>
+              <w:left w:val="single" w:color="000000" w:sz="2" w:space="0"/>
+              <w:bottom w:val="single" w:color="000000" w:sz="2" w:space="0"/>
+              <w:right w:val="single" w:color="000000" w:sz="2" w:space="0"/>
+            </w:tcBorders>
+            <w:shd w:val="clear" w:color="auto" w:fill="auto"/>
+            <w:tcMar>
+              <w:top w:w="20" w:type="dxa"/>
+              <w:left w:w="120" w:type="dxa"/>
+              <w:bottom w:w="0" w:type="dxa"/>
+              <w:right w:w="60" w:type="dxa"/>
+            </w:tcMar>
+            <w:vAlign w:val="top"/>
+          </w:tcPr>
+          <w:p>
+            <w:pPr>
+              <w:pStyle w:val="7"/>
+              <w:keepNext w:val="0"/>
+              <w:keepLines w:val="0"/>
+              <w:widowControl/>
+              <w:suppressLineNumbers w:val="0"/>
+              <w:bidi w:val="0"/>
+              <w:spacing w:before="240" w:beforeAutospacing="0" w:after="240" w:afterAutospacing="0" w:line="15" w:lineRule="atLeast"/>
+              <w:jc w:val="center"/>
+            </w:pPr>
+            <w:r>
+              <w:rPr>
+                <w:rFonts w:hint="default" w:ascii="Times New Roman" w:hAnsi="Times New Roman" w:cs="Times New Roman"/>
+                <w:i w:val="0"/>
+                <w:iCs w:val="0"/>
+                <w:color w:val="000000"/>
+                <w:sz w:val="22"/>
+                <w:szCs w:val="22"/>
+                <w:u w:val="none"/>
+                <w:vertAlign w:val="baseline"/>
+              </w:rPr>
+              <w:t>1*1</w:t>
+            </w:r>
+          </w:p>
+        </w:tc>
+        <w:tc>
+          <w:tcPr>
+            <w:tcW w:w="0" w:type="auto"/>
+            <w:tcBorders>
+              <w:top w:val="single" w:color="000000" w:sz="2" w:space="0"/>
+              <w:left w:val="single" w:color="000000" w:sz="2" w:space="0"/>
+              <w:bottom w:val="single" w:color="000000" w:sz="2" w:space="0"/>
+              <w:right w:val="single" w:color="000000" w:sz="2" w:space="0"/>
+            </w:tcBorders>
+            <w:shd w:val="clear" w:color="auto" w:fill="auto"/>
             <w:tcMar>
               <w:top w:w="20" w:type="dxa"/>
               <w:left w:w="120" w:type="dxa"/>
@@ -4678,99 +4980,7 @@
               <w:bottom w:val="single" w:color="000000" w:sz="2" w:space="0"/>
               <w:right w:val="single" w:color="000000" w:sz="2" w:space="0"/>
             </w:tcBorders>
-            <w:shd w:val="clear"/>
-            <w:tcMar>
-              <w:top w:w="20" w:type="dxa"/>
-              <w:left w:w="120" w:type="dxa"/>
-              <w:bottom w:w="0" w:type="dxa"/>
-              <w:right w:w="60" w:type="dxa"/>
-            </w:tcMar>
-            <w:vAlign w:val="top"/>
-          </w:tcPr>
-          <w:p>
-            <w:pPr>
-              <w:keepNext w:val="0"/>
-              <w:keepLines w:val="0"/>
-              <w:widowControl/>
-              <w:numPr>
-                <w:numId w:val="0"/>
-              </w:numPr>
-              <w:suppressLineNumbers w:val="0"/>
-              <w:bidi w:val="0"/>
-              <w:spacing w:before="0" w:beforeAutospacing="1" w:after="0" w:afterAutospacing="1"/>
-              <w:textAlignment w:val="baseline"/>
-              <w:rPr>
-                <w:rFonts w:hint="default" w:ascii="Times New Roman" w:hAnsi="Times New Roman" w:cs="Times New Roman"/>
-                <w:i w:val="0"/>
-                <w:iCs w:val="0"/>
-                <w:color w:val="000000"/>
-                <w:sz w:val="22"/>
-                <w:szCs w:val="22"/>
-                <w:u w:val="none"/>
-              </w:rPr>
-            </w:pPr>
-          </w:p>
-          <w:p>
-            <w:pPr>
-              <w:pStyle w:val="7"/>
-              <w:keepNext w:val="0"/>
-              <w:keepLines w:val="0"/>
-              <w:widowControl/>
-              <w:suppressLineNumbers w:val="0"/>
-              <w:bidi w:val="0"/>
-              <w:spacing w:before="0" w:beforeAutospacing="0" w:after="0" w:afterAutospacing="0" w:line="15" w:lineRule="atLeast"/>
-              <w:ind w:left="720"/>
-            </w:pPr>
-            <w:r>
-              <w:rPr>
-                <w:rFonts w:hint="default" w:ascii="Times New Roman" w:hAnsi="Times New Roman" w:cs="Times New Roman"/>
-                <w:i w:val="0"/>
-                <w:iCs w:val="0"/>
-                <w:color w:val="000000"/>
-                <w:sz w:val="22"/>
-                <w:szCs w:val="22"/>
-                <w:u w:val="none"/>
-                <w:bdr w:val="none" w:color="auto" w:sz="0" w:space="0"/>
-                <w:vertAlign w:val="baseline"/>
-              </w:rPr>
-              <w:t>Quái có khả năng tấn công khi phát hiện player trong phạm vi 2f</w:t>
-            </w:r>
-          </w:p>
-          <w:p>
-            <w:pPr>
-              <w:keepNext w:val="0"/>
-              <w:keepLines w:val="0"/>
-              <w:widowControl/>
-              <w:numPr>
-                <w:numId w:val="0"/>
-              </w:numPr>
-              <w:suppressLineNumbers w:val="0"/>
-              <w:bidi w:val="0"/>
-              <w:spacing w:before="0" w:beforeAutospacing="1" w:after="0" w:afterAutospacing="1"/>
-              <w:ind w:left="1080" w:leftChars="0"/>
-              <w:textAlignment w:val="baseline"/>
-              <w:rPr>
-                <w:rFonts w:hint="default" w:ascii="Times New Roman" w:hAnsi="Times New Roman" w:cs="Times New Roman"/>
-                <w:i w:val="0"/>
-                <w:iCs w:val="0"/>
-                <w:color w:val="000000"/>
-                <w:sz w:val="22"/>
-                <w:szCs w:val="22"/>
-                <w:u w:val="none"/>
-              </w:rPr>
-            </w:pPr>
-          </w:p>
-        </w:tc>
-        <w:tc>
-          <w:tcPr>
-            <w:tcW w:w="0" w:type="auto"/>
-            <w:tcBorders>
-              <w:top w:val="single" w:color="000000" w:sz="2" w:space="0"/>
-              <w:left w:val="single" w:color="000000" w:sz="2" w:space="0"/>
-              <w:bottom w:val="single" w:color="000000" w:sz="2" w:space="0"/>
-              <w:right w:val="single" w:color="000000" w:sz="2" w:space="0"/>
-            </w:tcBorders>
-            <w:shd w:val="clear"/>
+            <w:shd w:val="clear" w:color="auto" w:fill="auto"/>
             <w:tcMar>
               <w:top w:w="20" w:type="dxa"/>
               <w:left w:w="120" w:type="dxa"/>
@@ -4802,7 +5012,7 @@
             <w:insideH w:val="none" w:color="auto" w:sz="0" w:space="0"/>
             <w:insideV w:val="none" w:color="auto" w:sz="0" w:space="0"/>
           </w:tblBorders>
-          <w:shd w:val="clear"/>
+          <w:shd w:val="clear" w:color="auto" w:fill="auto"/>
           <w:tblCellMar>
             <w:top w:w="15" w:type="dxa"/>
             <w:left w:w="15" w:type="dxa"/>
@@ -4822,7 +5032,7 @@
               <w:bottom w:val="single" w:color="000000" w:sz="2" w:space="0"/>
               <w:right w:val="single" w:color="000000" w:sz="2" w:space="0"/>
             </w:tcBorders>
-            <w:shd w:val="clear"/>
+            <w:shd w:val="clear" w:color="auto" w:fill="auto"/>
             <w:tcMar>
               <w:top w:w="20" w:type="dxa"/>
               <w:left w:w="120" w:type="dxa"/>
@@ -4852,7 +5062,7 @@
               <w:bottom w:val="single" w:color="000000" w:sz="2" w:space="0"/>
               <w:right w:val="single" w:color="000000" w:sz="2" w:space="0"/>
             </w:tcBorders>
-            <w:shd w:val="clear"/>
+            <w:shd w:val="clear" w:color="auto" w:fill="auto"/>
             <w:tcMar>
               <w:top w:w="20" w:type="dxa"/>
               <w:left w:w="120" w:type="dxa"/>
@@ -4883,65 +5093,20 @@
                 <w:u w:val="none"/>
                 <w:vertAlign w:val="baseline"/>
               </w:rPr>
-              <w:t>Kích thước.</w:t>
-            </w:r>
-          </w:p>
-        </w:tc>
-        <w:tc>
-          <w:tcPr>
-            <w:tcW w:w="0" w:type="auto"/>
-            <w:tcBorders>
-              <w:top w:val="single" w:color="000000" w:sz="2" w:space="0"/>
-              <w:left w:val="single" w:color="000000" w:sz="2" w:space="0"/>
-              <w:bottom w:val="single" w:color="000000" w:sz="2" w:space="0"/>
-              <w:right w:val="single" w:color="000000" w:sz="2" w:space="0"/>
-            </w:tcBorders>
-            <w:shd w:val="clear"/>
-            <w:tcMar>
-              <w:top w:w="20" w:type="dxa"/>
-              <w:left w:w="120" w:type="dxa"/>
-              <w:bottom w:w="0" w:type="dxa"/>
-              <w:right w:w="60" w:type="dxa"/>
-            </w:tcMar>
-            <w:vAlign w:val="top"/>
-          </w:tcPr>
-          <w:p>
-            <w:pPr>
-              <w:pStyle w:val="7"/>
-              <w:keepNext w:val="0"/>
-              <w:keepLines w:val="0"/>
-              <w:widowControl/>
-              <w:suppressLineNumbers w:val="0"/>
-              <w:bidi w:val="0"/>
-              <w:spacing w:before="240" w:beforeAutospacing="0" w:after="240" w:afterAutospacing="0" w:line="15" w:lineRule="atLeast"/>
-              <w:jc w:val="center"/>
-            </w:pPr>
-            <w:r>
-              <w:rPr>
-                <w:rFonts w:hint="default" w:ascii="Times New Roman" w:hAnsi="Times New Roman" w:cs="Times New Roman"/>
-                <w:i w:val="0"/>
-                <w:iCs w:val="0"/>
-                <w:color w:val="000000"/>
-                <w:sz w:val="22"/>
-                <w:szCs w:val="22"/>
-                <w:u w:val="none"/>
-                <w:bdr w:val="none" w:color="auto" w:sz="0" w:space="0"/>
-                <w:vertAlign w:val="baseline"/>
-              </w:rPr>
-              <w:t>1*1</w:t>
-            </w:r>
-          </w:p>
-        </w:tc>
-        <w:tc>
-          <w:tcPr>
-            <w:tcW w:w="0" w:type="auto"/>
-            <w:tcBorders>
-              <w:top w:val="single" w:color="000000" w:sz="2" w:space="0"/>
-              <w:left w:val="single" w:color="000000" w:sz="2" w:space="0"/>
-              <w:bottom w:val="single" w:color="000000" w:sz="2" w:space="0"/>
-              <w:right w:val="single" w:color="000000" w:sz="2" w:space="0"/>
-            </w:tcBorders>
-            <w:shd w:val="clear"/>
+              <w:t>Tỉ lệ sinh quái</w:t>
+            </w:r>
+          </w:p>
+        </w:tc>
+        <w:tc>
+          <w:tcPr>
+            <w:tcW w:w="0" w:type="auto"/>
+            <w:tcBorders>
+              <w:top w:val="single" w:color="000000" w:sz="2" w:space="0"/>
+              <w:left w:val="single" w:color="000000" w:sz="2" w:space="0"/>
+              <w:bottom w:val="single" w:color="000000" w:sz="2" w:space="0"/>
+              <w:right w:val="single" w:color="000000" w:sz="2" w:space="0"/>
+            </w:tcBorders>
+            <w:shd w:val="clear" w:color="auto" w:fill="auto"/>
             <w:tcMar>
               <w:top w:w="20" w:type="dxa"/>
               <w:left w:w="120" w:type="dxa"/>
@@ -4971,163 +5136,7 @@
               <w:bottom w:val="single" w:color="000000" w:sz="2" w:space="0"/>
               <w:right w:val="single" w:color="000000" w:sz="2" w:space="0"/>
             </w:tcBorders>
-            <w:shd w:val="clear"/>
-            <w:tcMar>
-              <w:top w:w="20" w:type="dxa"/>
-              <w:left w:w="120" w:type="dxa"/>
-              <w:bottom w:w="0" w:type="dxa"/>
-              <w:right w:w="60" w:type="dxa"/>
-            </w:tcMar>
-            <w:vAlign w:val="top"/>
-          </w:tcPr>
-          <w:p>
-            <w:pPr>
-              <w:keepNext w:val="0"/>
-              <w:keepLines w:val="0"/>
-              <w:widowControl/>
-              <w:suppressLineNumbers w:val="0"/>
-              <w:bidi w:val="0"/>
-              <w:jc w:val="left"/>
-              <w:textAlignment w:val="top"/>
-            </w:pPr>
-          </w:p>
-        </w:tc>
-      </w:tr>
-      <w:tr>
-        <w:tblPrEx>
-          <w:tblBorders>
-            <w:top w:val="none" w:color="auto" w:sz="0" w:space="0"/>
-            <w:left w:val="none" w:color="auto" w:sz="0" w:space="0"/>
-            <w:bottom w:val="none" w:color="auto" w:sz="0" w:space="0"/>
-            <w:right w:val="none" w:color="auto" w:sz="0" w:space="0"/>
-            <w:insideH w:val="none" w:color="auto" w:sz="0" w:space="0"/>
-            <w:insideV w:val="none" w:color="auto" w:sz="0" w:space="0"/>
-          </w:tblBorders>
-          <w:shd w:val="clear"/>
-          <w:tblCellMar>
-            <w:top w:w="15" w:type="dxa"/>
-            <w:left w:w="15" w:type="dxa"/>
-            <w:bottom w:w="15" w:type="dxa"/>
-            <w:right w:w="15" w:type="dxa"/>
-          </w:tblCellMar>
-        </w:tblPrEx>
-        <w:trPr>
-          <w:trHeight w:val="300" w:hRule="atLeast"/>
-        </w:trPr>
-        <w:tc>
-          <w:tcPr>
-            <w:tcW w:w="0" w:type="auto"/>
-            <w:tcBorders>
-              <w:top w:val="single" w:color="000000" w:sz="2" w:space="0"/>
-              <w:left w:val="single" w:color="000000" w:sz="2" w:space="0"/>
-              <w:bottom w:val="single" w:color="000000" w:sz="2" w:space="0"/>
-              <w:right w:val="single" w:color="000000" w:sz="2" w:space="0"/>
-            </w:tcBorders>
-            <w:shd w:val="clear"/>
-            <w:tcMar>
-              <w:top w:w="20" w:type="dxa"/>
-              <w:left w:w="120" w:type="dxa"/>
-              <w:bottom w:w="0" w:type="dxa"/>
-              <w:right w:w="60" w:type="dxa"/>
-            </w:tcMar>
-            <w:vAlign w:val="top"/>
-          </w:tcPr>
-          <w:p>
-            <w:pPr>
-              <w:keepNext w:val="0"/>
-              <w:keepLines w:val="0"/>
-              <w:widowControl/>
-              <w:suppressLineNumbers w:val="0"/>
-              <w:bidi w:val="0"/>
-              <w:jc w:val="left"/>
-              <w:textAlignment w:val="top"/>
-            </w:pPr>
-          </w:p>
-        </w:tc>
-        <w:tc>
-          <w:tcPr>
-            <w:tcW w:w="0" w:type="auto"/>
-            <w:tcBorders>
-              <w:top w:val="single" w:color="000000" w:sz="2" w:space="0"/>
-              <w:left w:val="single" w:color="000000" w:sz="2" w:space="0"/>
-              <w:bottom w:val="single" w:color="000000" w:sz="2" w:space="0"/>
-              <w:right w:val="single" w:color="000000" w:sz="2" w:space="0"/>
-            </w:tcBorders>
-            <w:shd w:val="clear"/>
-            <w:tcMar>
-              <w:top w:w="20" w:type="dxa"/>
-              <w:left w:w="120" w:type="dxa"/>
-              <w:bottom w:w="0" w:type="dxa"/>
-              <w:right w:w="60" w:type="dxa"/>
-            </w:tcMar>
-            <w:vAlign w:val="top"/>
-          </w:tcPr>
-          <w:p>
-            <w:pPr>
-              <w:pStyle w:val="7"/>
-              <w:keepNext w:val="0"/>
-              <w:keepLines w:val="0"/>
-              <w:widowControl/>
-              <w:suppressLineNumbers w:val="0"/>
-              <w:bidi w:val="0"/>
-              <w:spacing w:before="0" w:beforeAutospacing="0" w:after="0" w:afterAutospacing="0" w:line="15" w:lineRule="atLeast"/>
-              <w:ind w:left="280"/>
-            </w:pPr>
-            <w:r>
-              <w:rPr>
-                <w:rFonts w:hint="default" w:ascii="Times New Roman" w:hAnsi="Times New Roman" w:cs="Times New Roman"/>
-                <w:i w:val="0"/>
-                <w:iCs w:val="0"/>
-                <w:color w:val="000000"/>
-                <w:sz w:val="22"/>
-                <w:szCs w:val="22"/>
-                <w:u w:val="none"/>
-                <w:vertAlign w:val="baseline"/>
-              </w:rPr>
-              <w:t>Tỉ lệ sinh quái</w:t>
-            </w:r>
-          </w:p>
-        </w:tc>
-        <w:tc>
-          <w:tcPr>
-            <w:tcW w:w="0" w:type="auto"/>
-            <w:tcBorders>
-              <w:top w:val="single" w:color="000000" w:sz="2" w:space="0"/>
-              <w:left w:val="single" w:color="000000" w:sz="2" w:space="0"/>
-              <w:bottom w:val="single" w:color="000000" w:sz="2" w:space="0"/>
-              <w:right w:val="single" w:color="000000" w:sz="2" w:space="0"/>
-            </w:tcBorders>
-            <w:shd w:val="clear"/>
-            <w:tcMar>
-              <w:top w:w="20" w:type="dxa"/>
-              <w:left w:w="120" w:type="dxa"/>
-              <w:bottom w:w="0" w:type="dxa"/>
-              <w:right w:w="60" w:type="dxa"/>
-            </w:tcMar>
-            <w:vAlign w:val="top"/>
-          </w:tcPr>
-          <w:p>
-            <w:pPr>
-              <w:keepNext w:val="0"/>
-              <w:keepLines w:val="0"/>
-              <w:widowControl/>
-              <w:suppressLineNumbers w:val="0"/>
-              <w:bidi w:val="0"/>
-              <w:jc w:val="left"/>
-              <w:textAlignment w:val="top"/>
-            </w:pPr>
-          </w:p>
-        </w:tc>
-        <w:tc>
-          <w:tcPr>
-            <w:tcW w:w="0" w:type="auto"/>
-            <w:tcBorders>
-              <w:top w:val="single" w:color="000000" w:sz="2" w:space="0"/>
-              <w:left w:val="single" w:color="000000" w:sz="2" w:space="0"/>
-              <w:bottom w:val="single" w:color="000000" w:sz="2" w:space="0"/>
-              <w:right w:val="single" w:color="000000" w:sz="2" w:space="0"/>
-            </w:tcBorders>
-            <w:shd w:val="clear"/>
+            <w:shd w:val="clear" w:color="auto" w:fill="auto"/>
             <w:tcMar>
               <w:top w:w="20" w:type="dxa"/>
               <w:left w:w="120" w:type="dxa"/>
@@ -5142,6 +5151,7 @@
               <w:keepLines w:val="0"/>
               <w:widowControl/>
               <w:numPr>
+                <w:ilvl w:val="0"/>
                 <w:numId w:val="0"/>
               </w:numPr>
               <w:suppressLineNumbers w:val="0"/>
@@ -5188,7 +5198,6 @@
                 <w:sz w:val="22"/>
                 <w:szCs w:val="22"/>
                 <w:u w:val="none"/>
-                <w:bdr w:val="none" w:color="auto" w:sz="0" w:space="0"/>
                 <w:vertAlign w:val="baseline"/>
                 <w:lang w:val="en-US"/>
               </w:rPr>
@@ -5203,7 +5212,6 @@
                 <w:sz w:val="22"/>
                 <w:szCs w:val="22"/>
                 <w:u w:val="none"/>
-                <w:bdr w:val="none" w:color="auto" w:sz="0" w:space="0"/>
                 <w:vertAlign w:val="baseline"/>
               </w:rPr>
               <w:t>từ màn 1-&gt; 3:</w:t>
@@ -5272,7 +5280,6 @@
                 <w:sz w:val="22"/>
                 <w:szCs w:val="22"/>
                 <w:u w:val="none"/>
-                <w:bdr w:val="none" w:color="auto" w:sz="0" w:space="0"/>
                 <w:vertAlign w:val="baseline"/>
                 <w:lang w:val="en-US"/>
               </w:rPr>
@@ -5287,7 +5294,6 @@
                 <w:sz w:val="22"/>
                 <w:szCs w:val="22"/>
                 <w:u w:val="none"/>
-                <w:bdr w:val="none" w:color="auto" w:sz="0" w:space="0"/>
                 <w:vertAlign w:val="baseline"/>
               </w:rPr>
               <w:t>từ màn 4-&gt;6:</w:t>
@@ -5356,7 +5362,6 @@
                 <w:sz w:val="22"/>
                 <w:szCs w:val="22"/>
                 <w:u w:val="none"/>
-                <w:bdr w:val="none" w:color="auto" w:sz="0" w:space="0"/>
                 <w:vertAlign w:val="baseline"/>
                 <w:lang w:val="en-US"/>
               </w:rPr>
@@ -5371,7 +5376,6 @@
                 <w:sz w:val="22"/>
                 <w:szCs w:val="22"/>
                 <w:u w:val="none"/>
-                <w:bdr w:val="none" w:color="auto" w:sz="0" w:space="0"/>
                 <w:vertAlign w:val="baseline"/>
               </w:rPr>
               <w:t>từ màn 7-&gt;10: 30% được sinh ra</w:t>
@@ -5397,7 +5401,6 @@
                 <w:sz w:val="22"/>
                 <w:szCs w:val="22"/>
                 <w:u w:val="none"/>
-                <w:bdr w:val="none" w:color="auto" w:sz="0" w:space="0"/>
                 <w:vertAlign w:val="baseline"/>
                 <w:lang w:val="en-US"/>
               </w:rPr>
@@ -5412,7 +5415,6 @@
                 <w:sz w:val="22"/>
                 <w:szCs w:val="22"/>
                 <w:u w:val="none"/>
-                <w:bdr w:val="none" w:color="auto" w:sz="0" w:space="0"/>
                 <w:vertAlign w:val="baseline"/>
               </w:rPr>
               <w:t>từ màn 11 trở đi: 10% được sinh ra</w:t>
@@ -5424,6 +5426,7 @@
               <w:keepLines w:val="0"/>
               <w:widowControl/>
               <w:numPr>
+                <w:ilvl w:val="0"/>
                 <w:numId w:val="0"/>
               </w:numPr>
               <w:suppressLineNumbers w:val="0"/>
@@ -5452,7 +5455,7 @@
               <w:bottom w:val="single" w:color="000000" w:sz="2" w:space="0"/>
               <w:right w:val="single" w:color="000000" w:sz="2" w:space="0"/>
             </w:tcBorders>
-            <w:shd w:val="clear"/>
+            <w:shd w:val="clear" w:color="auto" w:fill="auto"/>
             <w:tcMar>
               <w:top w:w="20" w:type="dxa"/>
               <w:left w:w="120" w:type="dxa"/>
@@ -5668,6 +5671,7 @@
     </w:p>
     <w:tbl>
       <w:tblPr>
+        <w:tblStyle w:val="6"/>
         <w:tblW w:w="0" w:type="auto"/>
         <w:tblInd w:w="0" w:type="dxa"/>
         <w:tblBorders>
@@ -5678,7 +5682,7 @@
           <w:insideH w:val="none" w:color="auto" w:sz="0" w:space="0"/>
           <w:insideV w:val="none" w:color="auto" w:sz="0" w:space="0"/>
         </w:tblBorders>
-        <w:shd w:val="clear"/>
+        <w:shd w:val="clear" w:color="auto" w:fill="auto"/>
         <w:tblLayout w:type="autofit"/>
         <w:tblCellMar>
           <w:top w:w="15" w:type="dxa"/>
@@ -5704,7 +5708,7 @@
             <w:insideH w:val="none" w:color="auto" w:sz="0" w:space="0"/>
             <w:insideV w:val="none" w:color="auto" w:sz="0" w:space="0"/>
           </w:tblBorders>
-          <w:shd w:val="clear"/>
+          <w:shd w:val="clear" w:color="auto" w:fill="auto"/>
           <w:tblCellMar>
             <w:top w:w="15" w:type="dxa"/>
             <w:left w:w="15" w:type="dxa"/>
@@ -5939,7 +5943,6 @@
                 <w:sz w:val="22"/>
                 <w:szCs w:val="22"/>
                 <w:u w:val="none"/>
-                <w:bdr w:val="none" w:color="auto" w:sz="0" w:space="0"/>
                 <w:vertAlign w:val="baseline"/>
               </w:rPr>
               <w:t>Note</w:t>
@@ -5957,6 +5960,7 @@
             <w:insideH w:val="none" w:color="auto" w:sz="0" w:space="0"/>
             <w:insideV w:val="none" w:color="auto" w:sz="0" w:space="0"/>
           </w:tblBorders>
+          <w:shd w:val="clear" w:color="auto" w:fill="auto"/>
           <w:tblCellMar>
             <w:top w:w="15" w:type="dxa"/>
             <w:left w:w="15" w:type="dxa"/>
@@ -6091,7 +6095,6 @@
                 <w:sz w:val="22"/>
                 <w:szCs w:val="22"/>
                 <w:u w:val="none"/>
-                <w:bdr w:val="none" w:color="auto" w:sz="0" w:space="0"/>
                 <w:vertAlign w:val="baseline"/>
               </w:rPr>
               <w:drawing>
@@ -6218,6 +6221,7 @@
             <w:insideH w:val="none" w:color="auto" w:sz="0" w:space="0"/>
             <w:insideV w:val="none" w:color="auto" w:sz="0" w:space="0"/>
           </w:tblBorders>
+          <w:shd w:val="clear" w:color="auto" w:fill="auto"/>
           <w:tblCellMar>
             <w:top w:w="15" w:type="dxa"/>
             <w:left w:w="15" w:type="dxa"/>
@@ -6237,7 +6241,7 @@
               <w:bottom w:val="single" w:color="000000" w:sz="2" w:space="0"/>
               <w:right w:val="single" w:color="000000" w:sz="2" w:space="0"/>
             </w:tcBorders>
-            <w:shd w:val="clear"/>
+            <w:shd w:val="clear" w:color="auto" w:fill="auto"/>
             <w:tcMar>
               <w:top w:w="20" w:type="dxa"/>
               <w:left w:w="120" w:type="dxa"/>
@@ -6281,7 +6285,7 @@
               <w:bottom w:val="single" w:color="000000" w:sz="2" w:space="0"/>
               <w:right w:val="single" w:color="000000" w:sz="2" w:space="0"/>
             </w:tcBorders>
-            <w:shd w:val="clear"/>
+            <w:shd w:val="clear" w:color="auto" w:fill="auto"/>
             <w:tcMar>
               <w:top w:w="20" w:type="dxa"/>
               <w:left w:w="120" w:type="dxa"/>
@@ -6325,7 +6329,7 @@
               <w:bottom w:val="single" w:color="000000" w:sz="2" w:space="0"/>
               <w:right w:val="single" w:color="000000" w:sz="2" w:space="0"/>
             </w:tcBorders>
-            <w:shd w:val="clear"/>
+            <w:shd w:val="clear" w:color="auto" w:fill="auto"/>
             <w:tcMar>
               <w:top w:w="20" w:type="dxa"/>
               <w:left w:w="120" w:type="dxa"/>
@@ -6355,7 +6359,6 @@
                 <w:sz w:val="24"/>
                 <w:szCs w:val="24"/>
                 <w:u w:val="none"/>
-                <w:bdr w:val="none" w:color="auto" w:sz="0" w:space="0"/>
                 <w:shd w:val="clear" w:fill="FFFFFF"/>
                 <w:vertAlign w:val="baseline"/>
               </w:rPr>
@@ -6372,7 +6375,7 @@
               <w:bottom w:val="single" w:color="000000" w:sz="2" w:space="0"/>
               <w:right w:val="single" w:color="000000" w:sz="2" w:space="0"/>
             </w:tcBorders>
-            <w:shd w:val="clear"/>
+            <w:shd w:val="clear" w:color="auto" w:fill="auto"/>
             <w:tcMar>
               <w:top w:w="20" w:type="dxa"/>
               <w:left w:w="120" w:type="dxa"/>
@@ -6402,7 +6405,7 @@
               <w:bottom w:val="single" w:color="000000" w:sz="2" w:space="0"/>
               <w:right w:val="single" w:color="000000" w:sz="2" w:space="0"/>
             </w:tcBorders>
-            <w:shd w:val="clear"/>
+            <w:shd w:val="clear" w:color="auto" w:fill="auto"/>
             <w:tcMar>
               <w:top w:w="20" w:type="dxa"/>
               <w:left w:w="120" w:type="dxa"/>
@@ -6434,6 +6437,7 @@
             <w:insideH w:val="none" w:color="auto" w:sz="0" w:space="0"/>
             <w:insideV w:val="none" w:color="auto" w:sz="0" w:space="0"/>
           </w:tblBorders>
+          <w:shd w:val="clear" w:color="auto" w:fill="auto"/>
           <w:tblCellMar>
             <w:top w:w="15" w:type="dxa"/>
             <w:left w:w="15" w:type="dxa"/>
@@ -6453,7 +6457,7 @@
               <w:bottom w:val="single" w:color="000000" w:sz="2" w:space="0"/>
               <w:right w:val="single" w:color="000000" w:sz="2" w:space="0"/>
             </w:tcBorders>
-            <w:shd w:val="clear"/>
+            <w:shd w:val="clear" w:color="auto" w:fill="auto"/>
             <w:tcMar>
               <w:top w:w="20" w:type="dxa"/>
               <w:left w:w="120" w:type="dxa"/>
@@ -6522,7 +6526,7 @@
               <w:bottom w:val="single" w:color="000000" w:sz="2" w:space="0"/>
               <w:right w:val="single" w:color="000000" w:sz="2" w:space="0"/>
             </w:tcBorders>
-            <w:shd w:val="clear"/>
+            <w:shd w:val="clear" w:color="auto" w:fill="auto"/>
             <w:tcMar>
               <w:top w:w="20" w:type="dxa"/>
               <w:left w:w="120" w:type="dxa"/>
@@ -6566,7 +6570,7 @@
               <w:bottom w:val="single" w:color="000000" w:sz="2" w:space="0"/>
               <w:right w:val="single" w:color="000000" w:sz="2" w:space="0"/>
             </w:tcBorders>
-            <w:shd w:val="clear"/>
+            <w:shd w:val="clear" w:color="auto" w:fill="auto"/>
             <w:tcMar>
               <w:top w:w="20" w:type="dxa"/>
               <w:left w:w="120" w:type="dxa"/>
@@ -6594,7 +6598,6 @@
                 <w:sz w:val="22"/>
                 <w:szCs w:val="22"/>
                 <w:u w:val="none"/>
-                <w:bdr w:val="none" w:color="auto" w:sz="0" w:space="0"/>
                 <w:vertAlign w:val="baseline"/>
               </w:rPr>
               <w:t>200</w:t>
@@ -6610,7 +6613,7 @@
               <w:bottom w:val="single" w:color="000000" w:sz="2" w:space="0"/>
               <w:right w:val="single" w:color="000000" w:sz="2" w:space="0"/>
             </w:tcBorders>
-            <w:shd w:val="clear"/>
+            <w:shd w:val="clear" w:color="auto" w:fill="auto"/>
             <w:tcMar>
               <w:top w:w="20" w:type="dxa"/>
               <w:left w:w="120" w:type="dxa"/>
@@ -6654,7 +6657,7 @@
               <w:bottom w:val="single" w:color="000000" w:sz="2" w:space="0"/>
               <w:right w:val="single" w:color="000000" w:sz="2" w:space="0"/>
             </w:tcBorders>
-            <w:shd w:val="clear"/>
+            <w:shd w:val="clear" w:color="auto" w:fill="auto"/>
             <w:tcMar>
               <w:top w:w="20" w:type="dxa"/>
               <w:left w:w="120" w:type="dxa"/>
@@ -6686,6 +6689,7 @@
             <w:insideH w:val="none" w:color="auto" w:sz="0" w:space="0"/>
             <w:insideV w:val="none" w:color="auto" w:sz="0" w:space="0"/>
           </w:tblBorders>
+          <w:shd w:val="clear" w:color="auto" w:fill="auto"/>
           <w:tblCellMar>
             <w:top w:w="15" w:type="dxa"/>
             <w:left w:w="15" w:type="dxa"/>
@@ -6705,7 +6709,7 @@
               <w:bottom w:val="single" w:color="000000" w:sz="2" w:space="0"/>
               <w:right w:val="single" w:color="000000" w:sz="2" w:space="0"/>
             </w:tcBorders>
-            <w:shd w:val="clear"/>
+            <w:shd w:val="clear" w:color="auto" w:fill="auto"/>
             <w:tcMar>
               <w:top w:w="20" w:type="dxa"/>
               <w:left w:w="120" w:type="dxa"/>
@@ -6749,7 +6753,7 @@
               <w:bottom w:val="single" w:color="000000" w:sz="2" w:space="0"/>
               <w:right w:val="single" w:color="000000" w:sz="2" w:space="0"/>
             </w:tcBorders>
-            <w:shd w:val="clear"/>
+            <w:shd w:val="clear" w:color="auto" w:fill="auto"/>
             <w:tcMar>
               <w:top w:w="20" w:type="dxa"/>
               <w:left w:w="120" w:type="dxa"/>
@@ -6793,7 +6797,7 @@
               <w:bottom w:val="single" w:color="000000" w:sz="2" w:space="0"/>
               <w:right w:val="single" w:color="000000" w:sz="2" w:space="0"/>
             </w:tcBorders>
-            <w:shd w:val="clear"/>
+            <w:shd w:val="clear" w:color="auto" w:fill="auto"/>
             <w:tcMar>
               <w:top w:w="20" w:type="dxa"/>
               <w:left w:w="120" w:type="dxa"/>
@@ -6823,7 +6827,7 @@
               <w:bottom w:val="single" w:color="000000" w:sz="2" w:space="0"/>
               <w:right w:val="single" w:color="000000" w:sz="2" w:space="0"/>
             </w:tcBorders>
-            <w:shd w:val="clear"/>
+            <w:shd w:val="clear" w:color="auto" w:fill="auto"/>
             <w:tcMar>
               <w:top w:w="20" w:type="dxa"/>
               <w:left w:w="120" w:type="dxa"/>
@@ -6867,7 +6871,7 @@
               <w:bottom w:val="single" w:color="000000" w:sz="2" w:space="0"/>
               <w:right w:val="single" w:color="000000" w:sz="2" w:space="0"/>
             </w:tcBorders>
-            <w:shd w:val="clear"/>
+            <w:shd w:val="clear" w:color="auto" w:fill="auto"/>
             <w:tcMar>
               <w:top w:w="20" w:type="dxa"/>
               <w:left w:w="120" w:type="dxa"/>
@@ -6899,6 +6903,7 @@
             <w:insideH w:val="none" w:color="auto" w:sz="0" w:space="0"/>
             <w:insideV w:val="none" w:color="auto" w:sz="0" w:space="0"/>
           </w:tblBorders>
+          <w:shd w:val="clear" w:color="auto" w:fill="auto"/>
           <w:tblCellMar>
             <w:top w:w="15" w:type="dxa"/>
             <w:left w:w="15" w:type="dxa"/>
@@ -6918,7 +6923,7 @@
               <w:bottom w:val="single" w:color="000000" w:sz="2" w:space="0"/>
               <w:right w:val="single" w:color="000000" w:sz="2" w:space="0"/>
             </w:tcBorders>
-            <w:shd w:val="clear"/>
+            <w:shd w:val="clear" w:color="auto" w:fill="auto"/>
             <w:tcMar>
               <w:top w:w="20" w:type="dxa"/>
               <w:left w:w="120" w:type="dxa"/>
@@ -6948,7 +6953,7 @@
               <w:bottom w:val="single" w:color="000000" w:sz="2" w:space="0"/>
               <w:right w:val="single" w:color="000000" w:sz="2" w:space="0"/>
             </w:tcBorders>
-            <w:shd w:val="clear"/>
+            <w:shd w:val="clear" w:color="auto" w:fill="auto"/>
             <w:tcMar>
               <w:top w:w="20" w:type="dxa"/>
               <w:left w:w="120" w:type="dxa"/>
@@ -6992,7 +6997,7 @@
               <w:bottom w:val="single" w:color="000000" w:sz="2" w:space="0"/>
               <w:right w:val="single" w:color="000000" w:sz="2" w:space="0"/>
             </w:tcBorders>
-            <w:shd w:val="clear"/>
+            <w:shd w:val="clear" w:color="auto" w:fill="auto"/>
             <w:tcMar>
               <w:top w:w="20" w:type="dxa"/>
               <w:left w:w="120" w:type="dxa"/>
@@ -7022,7 +7027,7 @@
               <w:bottom w:val="single" w:color="000000" w:sz="2" w:space="0"/>
               <w:right w:val="single" w:color="000000" w:sz="2" w:space="0"/>
             </w:tcBorders>
-            <w:shd w:val="clear"/>
+            <w:shd w:val="clear" w:color="auto" w:fill="auto"/>
             <w:tcMar>
               <w:top w:w="20" w:type="dxa"/>
               <w:left w:w="120" w:type="dxa"/>
@@ -7037,6 +7042,7 @@
               <w:keepLines w:val="0"/>
               <w:widowControl/>
               <w:numPr>
+                <w:ilvl w:val="0"/>
                 <w:numId w:val="0"/>
               </w:numPr>
               <w:suppressLineNumbers w:val="0"/>
@@ -7072,20 +7078,18 @@
                 <w:sz w:val="22"/>
                 <w:szCs w:val="22"/>
                 <w:u w:val="none"/>
-                <w:bdr w:val="none" w:color="auto" w:sz="0" w:space="0"/>
-                <w:vertAlign w:val="baseline"/>
-              </w:rPr>
-            </w:pPr>
-            <w:r>
-              <w:rPr>
-                <w:rFonts w:hint="default" w:ascii="Times New Roman" w:hAnsi="Times New Roman" w:cs="Times New Roman"/>
-                <w:i w:val="0"/>
-                <w:iCs w:val="0"/>
-                <w:color w:val="000000"/>
-                <w:sz w:val="22"/>
-                <w:szCs w:val="22"/>
-                <w:u w:val="none"/>
-                <w:bdr w:val="none" w:color="auto" w:sz="0" w:space="0"/>
+                <w:vertAlign w:val="baseline"/>
+              </w:rPr>
+            </w:pPr>
+            <w:r>
+              <w:rPr>
+                <w:rFonts w:hint="default" w:ascii="Times New Roman" w:hAnsi="Times New Roman" w:cs="Times New Roman"/>
+                <w:i w:val="0"/>
+                <w:iCs w:val="0"/>
+                <w:color w:val="000000"/>
+                <w:sz w:val="22"/>
+                <w:szCs w:val="22"/>
+                <w:u w:val="none"/>
                 <w:vertAlign w:val="baseline"/>
               </w:rPr>
               <w:t>Quái có khả năng tấn công khi phát hiện player trong phạm vi 2f</w:t>
@@ -7109,22 +7113,21 @@
                 <w:sz w:val="22"/>
                 <w:szCs w:val="22"/>
                 <w:u w:val="none"/>
-                <w:bdr w:val="none" w:color="auto" w:sz="0" w:space="0"/>
-                <w:vertAlign w:val="baseline"/>
-              </w:rPr>
-            </w:pPr>
-          </w:p>
-        </w:tc>
-        <w:tc>
-          <w:tcPr>
-            <w:tcW w:w="0" w:type="auto"/>
-            <w:tcBorders>
-              <w:top w:val="single" w:color="000000" w:sz="2" w:space="0"/>
-              <w:left w:val="single" w:color="000000" w:sz="2" w:space="0"/>
-              <w:bottom w:val="single" w:color="000000" w:sz="2" w:space="0"/>
-              <w:right w:val="single" w:color="000000" w:sz="2" w:space="0"/>
-            </w:tcBorders>
-            <w:shd w:val="clear"/>
+                <w:vertAlign w:val="baseline"/>
+              </w:rPr>
+            </w:pPr>
+          </w:p>
+        </w:tc>
+        <w:tc>
+          <w:tcPr>
+            <w:tcW w:w="0" w:type="auto"/>
+            <w:tcBorders>
+              <w:top w:val="single" w:color="000000" w:sz="2" w:space="0"/>
+              <w:left w:val="single" w:color="000000" w:sz="2" w:space="0"/>
+              <w:bottom w:val="single" w:color="000000" w:sz="2" w:space="0"/>
+              <w:right w:val="single" w:color="000000" w:sz="2" w:space="0"/>
+            </w:tcBorders>
+            <w:shd w:val="clear" w:color="auto" w:fill="auto"/>
             <w:tcMar>
               <w:top w:w="20" w:type="dxa"/>
               <w:left w:w="120" w:type="dxa"/>
@@ -7156,7 +7159,7 @@
             <w:insideH w:val="none" w:color="auto" w:sz="0" w:space="0"/>
             <w:insideV w:val="none" w:color="auto" w:sz="0" w:space="0"/>
           </w:tblBorders>
-          <w:shd w:val="clear"/>
+          <w:shd w:val="clear" w:color="auto" w:fill="auto"/>
           <w:tblCellMar>
             <w:top w:w="15" w:type="dxa"/>
             <w:left w:w="15" w:type="dxa"/>
@@ -7176,7 +7179,7 @@
               <w:bottom w:val="single" w:color="000000" w:sz="2" w:space="0"/>
               <w:right w:val="single" w:color="000000" w:sz="2" w:space="0"/>
             </w:tcBorders>
-            <w:shd w:val="clear"/>
+            <w:shd w:val="clear" w:color="auto" w:fill="auto"/>
             <w:tcMar>
               <w:top w:w="20" w:type="dxa"/>
               <w:left w:w="120" w:type="dxa"/>
@@ -7206,7 +7209,7 @@
               <w:bottom w:val="single" w:color="000000" w:sz="2" w:space="0"/>
               <w:right w:val="single" w:color="000000" w:sz="2" w:space="0"/>
             </w:tcBorders>
-            <w:shd w:val="clear"/>
+            <w:shd w:val="clear" w:color="auto" w:fill="auto"/>
             <w:tcMar>
               <w:top w:w="20" w:type="dxa"/>
               <w:left w:w="120" w:type="dxa"/>
@@ -7250,7 +7253,7 @@
               <w:bottom w:val="single" w:color="000000" w:sz="2" w:space="0"/>
               <w:right w:val="single" w:color="000000" w:sz="2" w:space="0"/>
             </w:tcBorders>
-            <w:shd w:val="clear"/>
+            <w:shd w:val="clear" w:color="auto" w:fill="auto"/>
             <w:tcMar>
               <w:top w:w="20" w:type="dxa"/>
               <w:left w:w="120" w:type="dxa"/>
@@ -7278,7 +7281,6 @@
                 <w:sz w:val="22"/>
                 <w:szCs w:val="22"/>
                 <w:u w:val="none"/>
-                <w:bdr w:val="none" w:color="auto" w:sz="0" w:space="0"/>
                 <w:vertAlign w:val="baseline"/>
               </w:rPr>
               <w:t>2*2</w:t>
@@ -7294,7 +7296,7 @@
               <w:bottom w:val="single" w:color="000000" w:sz="2" w:space="0"/>
               <w:right w:val="single" w:color="000000" w:sz="2" w:space="0"/>
             </w:tcBorders>
-            <w:shd w:val="clear"/>
+            <w:shd w:val="clear" w:color="auto" w:fill="auto"/>
             <w:tcMar>
               <w:top w:w="20" w:type="dxa"/>
               <w:left w:w="120" w:type="dxa"/>
@@ -7324,7 +7326,7 @@
               <w:bottom w:val="single" w:color="000000" w:sz="2" w:space="0"/>
               <w:right w:val="single" w:color="000000" w:sz="2" w:space="0"/>
             </w:tcBorders>
-            <w:shd w:val="clear"/>
+            <w:shd w:val="clear" w:color="auto" w:fill="auto"/>
             <w:tcMar>
               <w:top w:w="20" w:type="dxa"/>
               <w:left w:w="120" w:type="dxa"/>
@@ -7356,7 +7358,7 @@
             <w:insideH w:val="none" w:color="auto" w:sz="0" w:space="0"/>
             <w:insideV w:val="none" w:color="auto" w:sz="0" w:space="0"/>
           </w:tblBorders>
-          <w:shd w:val="clear"/>
+          <w:shd w:val="clear" w:color="auto" w:fill="auto"/>
           <w:tblCellMar>
             <w:top w:w="15" w:type="dxa"/>
             <w:left w:w="15" w:type="dxa"/>
@@ -7376,7 +7378,7 @@
               <w:bottom w:val="single" w:color="000000" w:sz="2" w:space="0"/>
               <w:right w:val="single" w:color="000000" w:sz="2" w:space="0"/>
             </w:tcBorders>
-            <w:shd w:val="clear"/>
+            <w:shd w:val="clear" w:color="auto" w:fill="auto"/>
             <w:tcMar>
               <w:top w:w="20" w:type="dxa"/>
               <w:left w:w="120" w:type="dxa"/>
@@ -7406,7 +7408,7 @@
               <w:bottom w:val="single" w:color="000000" w:sz="2" w:space="0"/>
               <w:right w:val="single" w:color="000000" w:sz="2" w:space="0"/>
             </w:tcBorders>
-            <w:shd w:val="clear"/>
+            <w:shd w:val="clear" w:color="auto" w:fill="auto"/>
             <w:tcMar>
               <w:top w:w="20" w:type="dxa"/>
               <w:left w:w="120" w:type="dxa"/>
@@ -7450,7 +7452,7 @@
               <w:bottom w:val="single" w:color="000000" w:sz="2" w:space="0"/>
               <w:right w:val="single" w:color="000000" w:sz="2" w:space="0"/>
             </w:tcBorders>
-            <w:shd w:val="clear"/>
+            <w:shd w:val="clear" w:color="auto" w:fill="auto"/>
             <w:tcMar>
               <w:top w:w="20" w:type="dxa"/>
               <w:left w:w="120" w:type="dxa"/>
@@ -7480,7 +7482,7 @@
               <w:bottom w:val="single" w:color="000000" w:sz="2" w:space="0"/>
               <w:right w:val="single" w:color="000000" w:sz="2" w:space="0"/>
             </w:tcBorders>
-            <w:shd w:val="clear"/>
+            <w:shd w:val="clear" w:color="auto" w:fill="auto"/>
             <w:tcMar>
               <w:top w:w="20" w:type="dxa"/>
               <w:left w:w="120" w:type="dxa"/>
@@ -7495,6 +7497,7 @@
               <w:keepLines w:val="0"/>
               <w:widowControl/>
               <w:numPr>
+                <w:ilvl w:val="0"/>
                 <w:numId w:val="0"/>
               </w:numPr>
               <w:suppressLineNumbers w:val="0"/>
@@ -7541,7 +7544,6 @@
                 <w:sz w:val="22"/>
                 <w:szCs w:val="22"/>
                 <w:u w:val="none"/>
-                <w:bdr w:val="none" w:color="auto" w:sz="0" w:space="0"/>
                 <w:vertAlign w:val="baseline"/>
                 <w:lang w:val="en-US"/>
               </w:rPr>
@@ -7556,7 +7558,6 @@
                 <w:sz w:val="22"/>
                 <w:szCs w:val="22"/>
                 <w:u w:val="none"/>
-                <w:bdr w:val="none" w:color="auto" w:sz="0" w:space="0"/>
                 <w:vertAlign w:val="baseline"/>
               </w:rPr>
               <w:t>từ màn 1-&gt; 3:</w:t>
@@ -7625,7 +7626,6 @@
                 <w:sz w:val="22"/>
                 <w:szCs w:val="22"/>
                 <w:u w:val="none"/>
-                <w:bdr w:val="none" w:color="auto" w:sz="0" w:space="0"/>
                 <w:vertAlign w:val="baseline"/>
                 <w:lang w:val="en-US"/>
               </w:rPr>
@@ -7640,7 +7640,6 @@
                 <w:sz w:val="22"/>
                 <w:szCs w:val="22"/>
                 <w:u w:val="none"/>
-                <w:bdr w:val="none" w:color="auto" w:sz="0" w:space="0"/>
                 <w:vertAlign w:val="baseline"/>
               </w:rPr>
               <w:t>từ màn 4-&gt;6:</w:t>
@@ -7709,7 +7708,6 @@
                 <w:sz w:val="22"/>
                 <w:szCs w:val="22"/>
                 <w:u w:val="none"/>
-                <w:bdr w:val="none" w:color="auto" w:sz="0" w:space="0"/>
                 <w:vertAlign w:val="baseline"/>
                 <w:lang w:val="en-US"/>
               </w:rPr>
@@ -7724,7 +7722,6 @@
                 <w:sz w:val="22"/>
                 <w:szCs w:val="22"/>
                 <w:u w:val="none"/>
-                <w:bdr w:val="none" w:color="auto" w:sz="0" w:space="0"/>
                 <w:vertAlign w:val="baseline"/>
               </w:rPr>
               <w:t>từ màn 7-&gt;10: 10% được sinh ra</w:t>
@@ -7750,7 +7747,6 @@
                 <w:sz w:val="22"/>
                 <w:szCs w:val="22"/>
                 <w:u w:val="none"/>
-                <w:bdr w:val="none" w:color="auto" w:sz="0" w:space="0"/>
                 <w:vertAlign w:val="baseline"/>
                 <w:lang w:val="en-US"/>
               </w:rPr>
@@ -7765,7 +7761,6 @@
                 <w:sz w:val="22"/>
                 <w:szCs w:val="22"/>
                 <w:u w:val="none"/>
-                <w:bdr w:val="none" w:color="auto" w:sz="0" w:space="0"/>
                 <w:vertAlign w:val="baseline"/>
               </w:rPr>
               <w:t>từ màn 11 trở đi: 20% được sinh ra</w:t>
@@ -7777,6 +7772,7 @@
               <w:keepLines w:val="0"/>
               <w:widowControl/>
               <w:numPr>
+                <w:ilvl w:val="0"/>
                 <w:numId w:val="0"/>
               </w:numPr>
               <w:suppressLineNumbers w:val="0"/>
@@ -7804,7 +7800,7 @@
               <w:bottom w:val="single" w:color="000000" w:sz="2" w:space="0"/>
               <w:right w:val="single" w:color="000000" w:sz="2" w:space="0"/>
             </w:tcBorders>
-            <w:shd w:val="clear"/>
+            <w:shd w:val="clear" w:color="auto" w:fill="auto"/>
             <w:tcMar>
               <w:top w:w="20" w:type="dxa"/>
               <w:left w:w="120" w:type="dxa"/>
@@ -7872,6 +7868,7 @@
     </w:p>
     <w:tbl>
       <w:tblPr>
+        <w:tblStyle w:val="6"/>
         <w:tblW w:w="0" w:type="auto"/>
         <w:tblInd w:w="0" w:type="dxa"/>
         <w:tblBorders>
@@ -7882,7 +7879,7 @@
           <w:insideH w:val="none" w:color="auto" w:sz="0" w:space="0"/>
           <w:insideV w:val="none" w:color="auto" w:sz="0" w:space="0"/>
         </w:tblBorders>
-        <w:shd w:val="clear"/>
+        <w:shd w:val="clear" w:color="auto" w:fill="auto"/>
         <w:tblLayout w:type="autofit"/>
         <w:tblCellMar>
           <w:top w:w="15" w:type="dxa"/>
@@ -7908,7 +7905,7 @@
             <w:insideH w:val="none" w:color="auto" w:sz="0" w:space="0"/>
             <w:insideV w:val="none" w:color="auto" w:sz="0" w:space="0"/>
           </w:tblBorders>
-          <w:shd w:val="clear"/>
+          <w:shd w:val="clear" w:color="auto" w:fill="auto"/>
           <w:tblCellMar>
             <w:top w:w="15" w:type="dxa"/>
             <w:left w:w="15" w:type="dxa"/>
@@ -8143,7 +8140,6 @@
                 <w:sz w:val="22"/>
                 <w:szCs w:val="22"/>
                 <w:u w:val="none"/>
-                <w:bdr w:val="none" w:color="auto" w:sz="0" w:space="0"/>
                 <w:vertAlign w:val="baseline"/>
               </w:rPr>
               <w:t>Note</w:t>
@@ -8161,7 +8157,7 @@
             <w:insideH w:val="none" w:color="auto" w:sz="0" w:space="0"/>
             <w:insideV w:val="none" w:color="auto" w:sz="0" w:space="0"/>
           </w:tblBorders>
-          <w:shd w:val="clear"/>
+          <w:shd w:val="clear" w:color="auto" w:fill="auto"/>
           <w:tblCellMar>
             <w:top w:w="15" w:type="dxa"/>
             <w:left w:w="15" w:type="dxa"/>
@@ -8181,7 +8177,7 @@
               <w:bottom w:val="single" w:color="000000" w:sz="2" w:space="0"/>
               <w:right w:val="single" w:color="000000" w:sz="2" w:space="0"/>
             </w:tcBorders>
-            <w:shd w:val="clear"/>
+            <w:shd w:val="clear" w:color="auto" w:fill="auto"/>
             <w:tcMar>
               <w:top w:w="20" w:type="dxa"/>
               <w:left w:w="120" w:type="dxa"/>
@@ -8225,7 +8221,7 @@
               <w:bottom w:val="single" w:color="000000" w:sz="2" w:space="0"/>
               <w:right w:val="single" w:color="000000" w:sz="2" w:space="0"/>
             </w:tcBorders>
-            <w:shd w:val="clear"/>
+            <w:shd w:val="clear" w:color="auto" w:fill="auto"/>
             <w:tcMar>
               <w:top w:w="20" w:type="dxa"/>
               <w:left w:w="120" w:type="dxa"/>
@@ -8269,7 +8265,7 @@
               <w:bottom w:val="single" w:color="000000" w:sz="2" w:space="0"/>
               <w:right w:val="single" w:color="000000" w:sz="2" w:space="0"/>
             </w:tcBorders>
-            <w:shd w:val="clear"/>
+            <w:shd w:val="clear" w:color="auto" w:fill="auto"/>
             <w:tcMar>
               <w:top w:w="20" w:type="dxa"/>
               <w:left w:w="120" w:type="dxa"/>
@@ -8297,7 +8293,6 @@
                 <w:sz w:val="22"/>
                 <w:szCs w:val="22"/>
                 <w:u w:val="none"/>
-                <w:bdr w:val="none" w:color="auto" w:sz="0" w:space="0"/>
                 <w:vertAlign w:val="baseline"/>
               </w:rPr>
               <w:drawing>
@@ -8353,7 +8348,7 @@
               <w:bottom w:val="single" w:color="000000" w:sz="2" w:space="0"/>
               <w:right w:val="single" w:color="000000" w:sz="2" w:space="0"/>
             </w:tcBorders>
-            <w:shd w:val="clear"/>
+            <w:shd w:val="clear" w:color="auto" w:fill="auto"/>
             <w:tcMar>
               <w:top w:w="20" w:type="dxa"/>
               <w:left w:w="120" w:type="dxa"/>
@@ -8383,7 +8378,7 @@
               <w:bottom w:val="single" w:color="000000" w:sz="2" w:space="0"/>
               <w:right w:val="single" w:color="000000" w:sz="2" w:space="0"/>
             </w:tcBorders>
-            <w:shd w:val="clear"/>
+            <w:shd w:val="clear" w:color="auto" w:fill="auto"/>
             <w:tcMar>
               <w:top w:w="20" w:type="dxa"/>
               <w:left w:w="120" w:type="dxa"/>
@@ -8415,7 +8410,7 @@
             <w:insideH w:val="none" w:color="auto" w:sz="0" w:space="0"/>
             <w:insideV w:val="none" w:color="auto" w:sz="0" w:space="0"/>
           </w:tblBorders>
-          <w:shd w:val="clear"/>
+          <w:shd w:val="clear" w:color="auto" w:fill="auto"/>
           <w:tblCellMar>
             <w:top w:w="15" w:type="dxa"/>
             <w:left w:w="15" w:type="dxa"/>
@@ -8435,7 +8430,7 @@
               <w:bottom w:val="single" w:color="000000" w:sz="2" w:space="0"/>
               <w:right w:val="single" w:color="000000" w:sz="2" w:space="0"/>
             </w:tcBorders>
-            <w:shd w:val="clear"/>
+            <w:shd w:val="clear" w:color="auto" w:fill="auto"/>
             <w:tcMar>
               <w:top w:w="20" w:type="dxa"/>
               <w:left w:w="120" w:type="dxa"/>
@@ -8465,7 +8460,7 @@
               <w:bottom w:val="single" w:color="000000" w:sz="2" w:space="0"/>
               <w:right w:val="single" w:color="000000" w:sz="2" w:space="0"/>
             </w:tcBorders>
-            <w:shd w:val="clear"/>
+            <w:shd w:val="clear" w:color="auto" w:fill="auto"/>
             <w:tcMar>
               <w:top w:w="20" w:type="dxa"/>
               <w:left w:w="120" w:type="dxa"/>
@@ -8509,7 +8504,7 @@
               <w:bottom w:val="single" w:color="000000" w:sz="2" w:space="0"/>
               <w:right w:val="single" w:color="000000" w:sz="2" w:space="0"/>
             </w:tcBorders>
-            <w:shd w:val="clear"/>
+            <w:shd w:val="clear" w:color="auto" w:fill="auto"/>
             <w:tcMar>
               <w:top w:w="20" w:type="dxa"/>
               <w:left w:w="120" w:type="dxa"/>
@@ -8539,7 +8534,6 @@
                 <w:sz w:val="24"/>
                 <w:szCs w:val="24"/>
                 <w:u w:val="none"/>
-                <w:bdr w:val="none" w:color="auto" w:sz="0" w:space="0"/>
                 <w:shd w:val="clear" w:fill="FFFFFF"/>
                 <w:vertAlign w:val="baseline"/>
               </w:rPr>
@@ -8556,7 +8550,7 @@
               <w:bottom w:val="single" w:color="000000" w:sz="2" w:space="0"/>
               <w:right w:val="single" w:color="000000" w:sz="2" w:space="0"/>
             </w:tcBorders>
-            <w:shd w:val="clear"/>
+            <w:shd w:val="clear" w:color="auto" w:fill="auto"/>
             <w:tcMar>
               <w:top w:w="20" w:type="dxa"/>
               <w:left w:w="120" w:type="dxa"/>
@@ -8586,7 +8580,7 @@
               <w:bottom w:val="single" w:color="000000" w:sz="2" w:space="0"/>
               <w:right w:val="single" w:color="000000" w:sz="2" w:space="0"/>
             </w:tcBorders>
-            <w:shd w:val="clear"/>
+            <w:shd w:val="clear" w:color="auto" w:fill="auto"/>
             <w:tcMar>
               <w:top w:w="20" w:type="dxa"/>
               <w:left w:w="120" w:type="dxa"/>
@@ -8618,7 +8612,7 @@
             <w:insideH w:val="none" w:color="auto" w:sz="0" w:space="0"/>
             <w:insideV w:val="none" w:color="auto" w:sz="0" w:space="0"/>
           </w:tblBorders>
-          <w:shd w:val="clear"/>
+          <w:shd w:val="clear" w:color="auto" w:fill="auto"/>
           <w:tblCellMar>
             <w:top w:w="15" w:type="dxa"/>
             <w:left w:w="15" w:type="dxa"/>
@@ -8638,7 +8632,7 @@
               <w:bottom w:val="single" w:color="000000" w:sz="2" w:space="0"/>
               <w:right w:val="single" w:color="000000" w:sz="2" w:space="0"/>
             </w:tcBorders>
-            <w:shd w:val="clear"/>
+            <w:shd w:val="clear" w:color="auto" w:fill="auto"/>
             <w:tcMar>
               <w:top w:w="20" w:type="dxa"/>
               <w:left w:w="120" w:type="dxa"/>
@@ -8668,7 +8662,7 @@
               <w:bottom w:val="single" w:color="000000" w:sz="2" w:space="0"/>
               <w:right w:val="single" w:color="000000" w:sz="2" w:space="0"/>
             </w:tcBorders>
-            <w:shd w:val="clear"/>
+            <w:shd w:val="clear" w:color="auto" w:fill="auto"/>
             <w:tcMar>
               <w:top w:w="20" w:type="dxa"/>
               <w:left w:w="120" w:type="dxa"/>
@@ -8712,7 +8706,7 @@
               <w:bottom w:val="single" w:color="000000" w:sz="2" w:space="0"/>
               <w:right w:val="single" w:color="000000" w:sz="2" w:space="0"/>
             </w:tcBorders>
-            <w:shd w:val="clear"/>
+            <w:shd w:val="clear" w:color="auto" w:fill="auto"/>
             <w:tcMar>
               <w:top w:w="20" w:type="dxa"/>
               <w:left w:w="120" w:type="dxa"/>
@@ -8742,7 +8736,6 @@
                 <w:sz w:val="24"/>
                 <w:szCs w:val="24"/>
                 <w:u w:val="none"/>
-                <w:bdr w:val="none" w:color="auto" w:sz="0" w:space="0"/>
                 <w:shd w:val="clear" w:fill="FFFFFF"/>
                 <w:vertAlign w:val="baseline"/>
               </w:rPr>
@@ -8759,7 +8752,7 @@
               <w:bottom w:val="single" w:color="000000" w:sz="2" w:space="0"/>
               <w:right w:val="single" w:color="000000" w:sz="2" w:space="0"/>
             </w:tcBorders>
-            <w:shd w:val="clear"/>
+            <w:shd w:val="clear" w:color="auto" w:fill="auto"/>
             <w:tcMar>
               <w:top w:w="20" w:type="dxa"/>
               <w:left w:w="120" w:type="dxa"/>
@@ -8803,7 +8796,7 @@
               <w:bottom w:val="single" w:color="000000" w:sz="2" w:space="0"/>
               <w:right w:val="single" w:color="000000" w:sz="2" w:space="0"/>
             </w:tcBorders>
-            <w:shd w:val="clear"/>
+            <w:shd w:val="clear" w:color="auto" w:fill="auto"/>
             <w:tcMar>
               <w:top w:w="20" w:type="dxa"/>
               <w:left w:w="120" w:type="dxa"/>
@@ -8835,7 +8828,7 @@
             <w:insideH w:val="none" w:color="auto" w:sz="0" w:space="0"/>
             <w:insideV w:val="none" w:color="auto" w:sz="0" w:space="0"/>
           </w:tblBorders>
-          <w:shd w:val="clear"/>
+          <w:shd w:val="clear" w:color="auto" w:fill="auto"/>
           <w:tblCellMar>
             <w:top w:w="15" w:type="dxa"/>
             <w:left w:w="15" w:type="dxa"/>
@@ -8855,7 +8848,7 @@
               <w:bottom w:val="single" w:color="000000" w:sz="2" w:space="0"/>
               <w:right w:val="single" w:color="000000" w:sz="2" w:space="0"/>
             </w:tcBorders>
-            <w:shd w:val="clear"/>
+            <w:shd w:val="clear" w:color="auto" w:fill="auto"/>
             <w:tcMar>
               <w:top w:w="20" w:type="dxa"/>
               <w:left w:w="120" w:type="dxa"/>
@@ -8899,7 +8892,7 @@
               <w:bottom w:val="single" w:color="000000" w:sz="2" w:space="0"/>
               <w:right w:val="single" w:color="000000" w:sz="2" w:space="0"/>
             </w:tcBorders>
-            <w:shd w:val="clear"/>
+            <w:shd w:val="clear" w:color="auto" w:fill="auto"/>
             <w:tcMar>
               <w:top w:w="20" w:type="dxa"/>
               <w:left w:w="120" w:type="dxa"/>
@@ -8943,7 +8936,7 @@
               <w:bottom w:val="single" w:color="000000" w:sz="2" w:space="0"/>
               <w:right w:val="single" w:color="000000" w:sz="2" w:space="0"/>
             </w:tcBorders>
-            <w:shd w:val="clear"/>
+            <w:shd w:val="clear" w:color="auto" w:fill="auto"/>
             <w:tcMar>
               <w:top w:w="20" w:type="dxa"/>
               <w:left w:w="120" w:type="dxa"/>
@@ -8973,7 +8966,7 @@
               <w:bottom w:val="single" w:color="000000" w:sz="2" w:space="0"/>
               <w:right w:val="single" w:color="000000" w:sz="2" w:space="0"/>
             </w:tcBorders>
-            <w:shd w:val="clear"/>
+            <w:shd w:val="clear" w:color="auto" w:fill="auto"/>
             <w:tcMar>
               <w:top w:w="20" w:type="dxa"/>
               <w:left w:w="120" w:type="dxa"/>
@@ -9017,7 +9010,7 @@
               <w:bottom w:val="single" w:color="000000" w:sz="2" w:space="0"/>
               <w:right w:val="single" w:color="000000" w:sz="2" w:space="0"/>
             </w:tcBorders>
-            <w:shd w:val="clear"/>
+            <w:shd w:val="clear" w:color="auto" w:fill="auto"/>
             <w:tcMar>
               <w:top w:w="20" w:type="dxa"/>
               <w:left w:w="120" w:type="dxa"/>
@@ -9049,6 +9042,7 @@
             <w:insideH w:val="none" w:color="auto" w:sz="0" w:space="0"/>
             <w:insideV w:val="none" w:color="auto" w:sz="0" w:space="0"/>
           </w:tblBorders>
+          <w:shd w:val="clear" w:color="auto" w:fill="auto"/>
           <w:tblCellMar>
             <w:top w:w="15" w:type="dxa"/>
             <w:left w:w="15" w:type="dxa"/>
@@ -9068,7 +9062,7 @@
               <w:bottom w:val="single" w:color="000000" w:sz="2" w:space="0"/>
               <w:right w:val="single" w:color="000000" w:sz="2" w:space="0"/>
             </w:tcBorders>
-            <w:shd w:val="clear"/>
+            <w:shd w:val="clear" w:color="auto" w:fill="auto"/>
             <w:tcMar>
               <w:top w:w="20" w:type="dxa"/>
               <w:left w:w="120" w:type="dxa"/>
@@ -9098,7 +9092,7 @@
               <w:bottom w:val="single" w:color="000000" w:sz="2" w:space="0"/>
               <w:right w:val="single" w:color="000000" w:sz="2" w:space="0"/>
             </w:tcBorders>
-            <w:shd w:val="clear"/>
+            <w:shd w:val="clear" w:color="auto" w:fill="auto"/>
             <w:tcMar>
               <w:top w:w="20" w:type="dxa"/>
               <w:left w:w="120" w:type="dxa"/>
@@ -9142,7 +9136,7 @@
               <w:bottom w:val="single" w:color="000000" w:sz="2" w:space="0"/>
               <w:right w:val="single" w:color="000000" w:sz="2" w:space="0"/>
             </w:tcBorders>
-            <w:shd w:val="clear"/>
+            <w:shd w:val="clear" w:color="auto" w:fill="auto"/>
             <w:tcMar>
               <w:top w:w="20" w:type="dxa"/>
               <w:left w:w="120" w:type="dxa"/>
@@ -9172,7 +9166,7 @@
               <w:bottom w:val="single" w:color="000000" w:sz="2" w:space="0"/>
               <w:right w:val="single" w:color="000000" w:sz="2" w:space="0"/>
             </w:tcBorders>
-            <w:shd w:val="clear"/>
+            <w:shd w:val="clear" w:color="auto" w:fill="auto"/>
             <w:tcMar>
               <w:top w:w="20" w:type="dxa"/>
               <w:left w:w="120" w:type="dxa"/>
@@ -9187,6 +9181,7 @@
               <w:keepLines w:val="0"/>
               <w:widowControl/>
               <w:numPr>
+                <w:ilvl w:val="0"/>
                 <w:numId w:val="0"/>
               </w:numPr>
               <w:suppressLineNumbers w:val="0"/>
@@ -9225,7 +9220,6 @@
                 <w:sz w:val="22"/>
                 <w:szCs w:val="22"/>
                 <w:u w:val="none"/>
-                <w:bdr w:val="none" w:color="auto" w:sz="0" w:space="0"/>
                 <w:vertAlign w:val="baseline"/>
               </w:rPr>
               <w:t>Quái có khả năng tấn công khi phát hiện player trong phạm vi 2f</w:t>
@@ -9237,6 +9231,7 @@
               <w:keepLines w:val="0"/>
               <w:widowControl/>
               <w:numPr>
+                <w:ilvl w:val="0"/>
                 <w:numId w:val="0"/>
               </w:numPr>
               <w:suppressLineNumbers w:val="0"/>
@@ -9265,7 +9260,7 @@
               <w:bottom w:val="single" w:color="000000" w:sz="2" w:space="0"/>
               <w:right w:val="single" w:color="000000" w:sz="2" w:space="0"/>
             </w:tcBorders>
-            <w:shd w:val="clear"/>
+            <w:shd w:val="clear" w:color="auto" w:fill="auto"/>
             <w:tcMar>
               <w:top w:w="20" w:type="dxa"/>
               <w:left w:w="120" w:type="dxa"/>
@@ -9297,6 +9292,7 @@
             <w:insideH w:val="none" w:color="auto" w:sz="0" w:space="0"/>
             <w:insideV w:val="none" w:color="auto" w:sz="0" w:space="0"/>
           </w:tblBorders>
+          <w:shd w:val="clear" w:color="auto" w:fill="auto"/>
           <w:tblCellMar>
             <w:top w:w="15" w:type="dxa"/>
             <w:left w:w="15" w:type="dxa"/>
@@ -9316,7 +9312,7 @@
               <w:bottom w:val="single" w:color="000000" w:sz="2" w:space="0"/>
               <w:right w:val="single" w:color="000000" w:sz="2" w:space="0"/>
             </w:tcBorders>
-            <w:shd w:val="clear"/>
+            <w:shd w:val="clear" w:color="auto" w:fill="auto"/>
             <w:tcMar>
               <w:top w:w="20" w:type="dxa"/>
               <w:left w:w="120" w:type="dxa"/>
@@ -9346,7 +9342,7 @@
               <w:bottom w:val="single" w:color="000000" w:sz="2" w:space="0"/>
               <w:right w:val="single" w:color="000000" w:sz="2" w:space="0"/>
             </w:tcBorders>
-            <w:shd w:val="clear"/>
+            <w:shd w:val="clear" w:color="auto" w:fill="auto"/>
             <w:tcMar>
               <w:top w:w="20" w:type="dxa"/>
               <w:left w:w="120" w:type="dxa"/>
@@ -9390,7 +9386,7 @@
               <w:bottom w:val="single" w:color="000000" w:sz="2" w:space="0"/>
               <w:right w:val="single" w:color="000000" w:sz="2" w:space="0"/>
             </w:tcBorders>
-            <w:shd w:val="clear"/>
+            <w:shd w:val="clear" w:color="auto" w:fill="auto"/>
             <w:tcMar>
               <w:top w:w="20" w:type="dxa"/>
               <w:left w:w="120" w:type="dxa"/>
@@ -9418,7 +9414,6 @@
                 <w:sz w:val="22"/>
                 <w:szCs w:val="22"/>
                 <w:u w:val="none"/>
-                <w:bdr w:val="none" w:color="auto" w:sz="0" w:space="0"/>
                 <w:vertAlign w:val="baseline"/>
               </w:rPr>
               <w:t>3*3</w:t>
@@ -9434,7 +9429,7 @@
               <w:bottom w:val="single" w:color="000000" w:sz="2" w:space="0"/>
               <w:right w:val="single" w:color="000000" w:sz="2" w:space="0"/>
             </w:tcBorders>
-            <w:shd w:val="clear"/>
+            <w:shd w:val="clear" w:color="auto" w:fill="auto"/>
             <w:tcMar>
               <w:top w:w="20" w:type="dxa"/>
               <w:left w:w="120" w:type="dxa"/>
@@ -9464,7 +9459,7 @@
               <w:bottom w:val="single" w:color="000000" w:sz="2" w:space="0"/>
               <w:right w:val="single" w:color="000000" w:sz="2" w:space="0"/>
             </w:tcBorders>
-            <w:shd w:val="clear"/>
+            <w:shd w:val="clear" w:color="auto" w:fill="auto"/>
             <w:tcMar>
               <w:top w:w="20" w:type="dxa"/>
               <w:left w:w="120" w:type="dxa"/>
@@ -9496,6 +9491,7 @@
             <w:insideH w:val="none" w:color="auto" w:sz="0" w:space="0"/>
             <w:insideV w:val="none" w:color="auto" w:sz="0" w:space="0"/>
           </w:tblBorders>
+          <w:shd w:val="clear" w:color="auto" w:fill="auto"/>
           <w:tblCellMar>
             <w:top w:w="15" w:type="dxa"/>
             <w:left w:w="15" w:type="dxa"/>
@@ -9515,7 +9511,7 @@
               <w:bottom w:val="single" w:color="000000" w:sz="2" w:space="0"/>
               <w:right w:val="single" w:color="000000" w:sz="2" w:space="0"/>
             </w:tcBorders>
-            <w:shd w:val="clear"/>
+            <w:shd w:val="clear" w:color="auto" w:fill="auto"/>
             <w:tcMar>
               <w:top w:w="20" w:type="dxa"/>
               <w:left w:w="120" w:type="dxa"/>
@@ -9545,7 +9541,7 @@
               <w:bottom w:val="single" w:color="000000" w:sz="2" w:space="0"/>
               <w:right w:val="single" w:color="000000" w:sz="2" w:space="0"/>
             </w:tcBorders>
-            <w:shd w:val="clear"/>
+            <w:shd w:val="clear" w:color="auto" w:fill="auto"/>
             <w:tcMar>
               <w:top w:w="20" w:type="dxa"/>
               <w:left w:w="120" w:type="dxa"/>
@@ -9589,7 +9585,7 @@
               <w:bottom w:val="single" w:color="000000" w:sz="2" w:space="0"/>
               <w:right w:val="single" w:color="000000" w:sz="2" w:space="0"/>
             </w:tcBorders>
-            <w:shd w:val="clear"/>
+            <w:shd w:val="clear" w:color="auto" w:fill="auto"/>
             <w:tcMar>
               <w:top w:w="20" w:type="dxa"/>
               <w:left w:w="120" w:type="dxa"/>
@@ -9619,7 +9615,7 @@
               <w:bottom w:val="single" w:color="000000" w:sz="2" w:space="0"/>
               <w:right w:val="single" w:color="000000" w:sz="2" w:space="0"/>
             </w:tcBorders>
-            <w:shd w:val="clear"/>
+            <w:shd w:val="clear" w:color="auto" w:fill="auto"/>
             <w:tcMar>
               <w:top w:w="20" w:type="dxa"/>
               <w:left w:w="120" w:type="dxa"/>
@@ -9634,6 +9630,7 @@
               <w:keepLines w:val="0"/>
               <w:widowControl/>
               <w:numPr>
+                <w:ilvl w:val="0"/>
                 <w:numId w:val="0"/>
               </w:numPr>
               <w:suppressLineNumbers w:val="0"/>
@@ -9681,7 +9678,6 @@
                 <w:sz w:val="22"/>
                 <w:szCs w:val="22"/>
                 <w:u w:val="none"/>
-                <w:bdr w:val="none" w:color="auto" w:sz="0" w:space="0"/>
                 <w:vertAlign w:val="baseline"/>
                 <w:lang w:val="en-US"/>
               </w:rPr>
@@ -9696,7 +9692,6 @@
                 <w:sz w:val="22"/>
                 <w:szCs w:val="22"/>
                 <w:u w:val="none"/>
-                <w:bdr w:val="none" w:color="auto" w:sz="0" w:space="0"/>
                 <w:vertAlign w:val="baseline"/>
               </w:rPr>
               <w:t>từ màn 1-&gt; 3:</w:t>
@@ -9765,7 +9760,6 @@
                 <w:sz w:val="22"/>
                 <w:szCs w:val="22"/>
                 <w:u w:val="none"/>
-                <w:bdr w:val="none" w:color="auto" w:sz="0" w:space="0"/>
                 <w:vertAlign w:val="baseline"/>
                 <w:lang w:val="en-US"/>
               </w:rPr>
@@ -9780,7 +9774,6 @@
                 <w:sz w:val="22"/>
                 <w:szCs w:val="22"/>
                 <w:u w:val="none"/>
-                <w:bdr w:val="none" w:color="auto" w:sz="0" w:space="0"/>
                 <w:vertAlign w:val="baseline"/>
               </w:rPr>
               <w:t>từ màn 4-&gt;6:</w:t>
@@ -9849,7 +9842,6 @@
                 <w:sz w:val="22"/>
                 <w:szCs w:val="22"/>
                 <w:u w:val="none"/>
-                <w:bdr w:val="none" w:color="auto" w:sz="0" w:space="0"/>
                 <w:vertAlign w:val="baseline"/>
                 <w:lang w:val="en-US"/>
               </w:rPr>
@@ -9864,7 +9856,6 @@
                 <w:sz w:val="22"/>
                 <w:szCs w:val="22"/>
                 <w:u w:val="none"/>
-                <w:bdr w:val="none" w:color="auto" w:sz="0" w:space="0"/>
                 <w:vertAlign w:val="baseline"/>
               </w:rPr>
               <w:t>từ màn 7-&gt;10: 10% được sinh ra</w:t>
@@ -9890,7 +9881,6 @@
                 <w:sz w:val="22"/>
                 <w:szCs w:val="22"/>
                 <w:u w:val="none"/>
-                <w:bdr w:val="none" w:color="auto" w:sz="0" w:space="0"/>
                 <w:vertAlign w:val="baseline"/>
                 <w:lang w:val="en-US"/>
               </w:rPr>
@@ -9905,7 +9895,6 @@
                 <w:sz w:val="22"/>
                 <w:szCs w:val="22"/>
                 <w:u w:val="none"/>
-                <w:bdr w:val="none" w:color="auto" w:sz="0" w:space="0"/>
                 <w:vertAlign w:val="baseline"/>
               </w:rPr>
               <w:t>từ màn 11 trở đi: 20% được sinh ra</w:t>
@@ -9917,6 +9906,7 @@
               <w:keepLines w:val="0"/>
               <w:widowControl/>
               <w:numPr>
+                <w:ilvl w:val="0"/>
                 <w:numId w:val="0"/>
               </w:numPr>
               <w:suppressLineNumbers w:val="0"/>
@@ -9945,7 +9935,7 @@
               <w:bottom w:val="single" w:color="000000" w:sz="2" w:space="0"/>
               <w:right w:val="single" w:color="000000" w:sz="2" w:space="0"/>
             </w:tcBorders>
-            <w:shd w:val="clear"/>
+            <w:shd w:val="clear" w:color="auto" w:fill="auto"/>
             <w:tcMar>
               <w:top w:w="20" w:type="dxa"/>
               <w:left w:w="120" w:type="dxa"/>
@@ -10053,6 +10043,7 @@
     </w:p>
     <w:tbl>
       <w:tblPr>
+        <w:tblStyle w:val="6"/>
         <w:tblW w:w="0" w:type="auto"/>
         <w:tblInd w:w="0" w:type="dxa"/>
         <w:tblBorders>
@@ -10063,7 +10054,7 @@
           <w:insideH w:val="none" w:color="auto" w:sz="0" w:space="0"/>
           <w:insideV w:val="none" w:color="auto" w:sz="0" w:space="0"/>
         </w:tblBorders>
-        <w:shd w:val="clear"/>
+        <w:shd w:val="clear" w:color="auto" w:fill="auto"/>
         <w:tblLayout w:type="autofit"/>
         <w:tblCellMar>
           <w:top w:w="15" w:type="dxa"/>
@@ -10089,7 +10080,7 @@
             <w:insideH w:val="none" w:color="auto" w:sz="0" w:space="0"/>
             <w:insideV w:val="none" w:color="auto" w:sz="0" w:space="0"/>
           </w:tblBorders>
-          <w:shd w:val="clear"/>
+          <w:shd w:val="clear" w:color="auto" w:fill="auto"/>
           <w:tblCellMar>
             <w:top w:w="15" w:type="dxa"/>
             <w:left w:w="15" w:type="dxa"/>
@@ -10324,7 +10315,6 @@
                 <w:sz w:val="22"/>
                 <w:szCs w:val="22"/>
                 <w:u w:val="none"/>
-                <w:bdr w:val="none" w:color="auto" w:sz="0" w:space="0"/>
                 <w:vertAlign w:val="baseline"/>
               </w:rPr>
               <w:t>Note</w:t>
@@ -10342,7 +10332,7 @@
             <w:insideH w:val="none" w:color="auto" w:sz="0" w:space="0"/>
             <w:insideV w:val="none" w:color="auto" w:sz="0" w:space="0"/>
           </w:tblBorders>
-          <w:shd w:val="clear"/>
+          <w:shd w:val="clear" w:color="auto" w:fill="auto"/>
           <w:tblCellMar>
             <w:top w:w="15" w:type="dxa"/>
             <w:left w:w="15" w:type="dxa"/>
@@ -10362,7 +10352,7 @@
               <w:bottom w:val="single" w:color="000000" w:sz="2" w:space="0"/>
               <w:right w:val="single" w:color="000000" w:sz="2" w:space="0"/>
             </w:tcBorders>
-            <w:shd w:val="clear"/>
+            <w:shd w:val="clear" w:color="auto" w:fill="auto"/>
             <w:tcMar>
               <w:top w:w="20" w:type="dxa"/>
               <w:left w:w="120" w:type="dxa"/>
@@ -10406,7 +10396,7 @@
               <w:bottom w:val="single" w:color="000000" w:sz="2" w:space="0"/>
               <w:right w:val="single" w:color="000000" w:sz="2" w:space="0"/>
             </w:tcBorders>
-            <w:shd w:val="clear"/>
+            <w:shd w:val="clear" w:color="auto" w:fill="auto"/>
             <w:tcMar>
               <w:top w:w="20" w:type="dxa"/>
               <w:left w:w="120" w:type="dxa"/>
@@ -10450,7 +10440,7 @@
               <w:bottom w:val="single" w:color="000000" w:sz="2" w:space="0"/>
               <w:right w:val="single" w:color="000000" w:sz="2" w:space="0"/>
             </w:tcBorders>
-            <w:shd w:val="clear"/>
+            <w:shd w:val="clear" w:color="auto" w:fill="auto"/>
             <w:tcMar>
               <w:top w:w="20" w:type="dxa"/>
               <w:left w:w="120" w:type="dxa"/>
@@ -10478,7 +10468,6 @@
                 <w:sz w:val="22"/>
                 <w:szCs w:val="22"/>
                 <w:u w:val="none"/>
-                <w:bdr w:val="none" w:color="auto" w:sz="0" w:space="0"/>
                 <w:vertAlign w:val="baseline"/>
               </w:rPr>
               <w:drawing>
@@ -10534,7 +10523,7 @@
               <w:bottom w:val="single" w:color="000000" w:sz="2" w:space="0"/>
               <w:right w:val="single" w:color="000000" w:sz="2" w:space="0"/>
             </w:tcBorders>
-            <w:shd w:val="clear"/>
+            <w:shd w:val="clear" w:color="auto" w:fill="auto"/>
             <w:tcMar>
               <w:top w:w="20" w:type="dxa"/>
               <w:left w:w="120" w:type="dxa"/>
@@ -10564,7 +10553,7 @@
               <w:bottom w:val="single" w:color="000000" w:sz="2" w:space="0"/>
               <w:right w:val="single" w:color="000000" w:sz="2" w:space="0"/>
             </w:tcBorders>
-            <w:shd w:val="clear"/>
+            <w:shd w:val="clear" w:color="auto" w:fill="auto"/>
             <w:tcMar>
               <w:top w:w="20" w:type="dxa"/>
               <w:left w:w="120" w:type="dxa"/>
@@ -10596,7 +10585,7 @@
             <w:insideH w:val="none" w:color="auto" w:sz="0" w:space="0"/>
             <w:insideV w:val="none" w:color="auto" w:sz="0" w:space="0"/>
           </w:tblBorders>
-          <w:shd w:val="clear"/>
+          <w:shd w:val="clear" w:color="auto" w:fill="auto"/>
           <w:tblCellMar>
             <w:top w:w="15" w:type="dxa"/>
             <w:left w:w="15" w:type="dxa"/>
@@ -10616,7 +10605,7 @@
               <w:bottom w:val="single" w:color="000000" w:sz="2" w:space="0"/>
               <w:right w:val="single" w:color="000000" w:sz="2" w:space="0"/>
             </w:tcBorders>
-            <w:shd w:val="clear"/>
+            <w:shd w:val="clear" w:color="auto" w:fill="auto"/>
             <w:tcMar>
               <w:top w:w="20" w:type="dxa"/>
               <w:left w:w="120" w:type="dxa"/>
@@ -10646,7 +10635,7 @@
               <w:bottom w:val="single" w:color="000000" w:sz="2" w:space="0"/>
               <w:right w:val="single" w:color="000000" w:sz="2" w:space="0"/>
             </w:tcBorders>
-            <w:shd w:val="clear"/>
+            <w:shd w:val="clear" w:color="auto" w:fill="auto"/>
             <w:tcMar>
               <w:top w:w="20" w:type="dxa"/>
               <w:left w:w="120" w:type="dxa"/>
@@ -10690,7 +10679,7 @@
               <w:bottom w:val="single" w:color="000000" w:sz="2" w:space="0"/>
               <w:right w:val="single" w:color="000000" w:sz="2" w:space="0"/>
             </w:tcBorders>
-            <w:shd w:val="clear"/>
+            <w:shd w:val="clear" w:color="auto" w:fill="auto"/>
             <w:tcMar>
               <w:top w:w="20" w:type="dxa"/>
               <w:left w:w="120" w:type="dxa"/>
@@ -10720,7 +10709,6 @@
                 <w:sz w:val="24"/>
                 <w:szCs w:val="24"/>
                 <w:u w:val="none"/>
-                <w:bdr w:val="none" w:color="auto" w:sz="0" w:space="0"/>
                 <w:shd w:val="clear" w:fill="FFFFFF"/>
                 <w:vertAlign w:val="baseline"/>
               </w:rPr>
@@ -10737,7 +10725,7 @@
               <w:bottom w:val="single" w:color="000000" w:sz="2" w:space="0"/>
               <w:right w:val="single" w:color="000000" w:sz="2" w:space="0"/>
             </w:tcBorders>
-            <w:shd w:val="clear"/>
+            <w:shd w:val="clear" w:color="auto" w:fill="auto"/>
             <w:tcMar>
               <w:top w:w="20" w:type="dxa"/>
               <w:left w:w="120" w:type="dxa"/>
@@ -10767,7 +10755,7 @@
               <w:bottom w:val="single" w:color="000000" w:sz="2" w:space="0"/>
               <w:right w:val="single" w:color="000000" w:sz="2" w:space="0"/>
             </w:tcBorders>
-            <w:shd w:val="clear"/>
+            <w:shd w:val="clear" w:color="auto" w:fill="auto"/>
             <w:tcMar>
               <w:top w:w="20" w:type="dxa"/>
               <w:left w:w="120" w:type="dxa"/>
@@ -10799,7 +10787,7 @@
             <w:insideH w:val="none" w:color="auto" w:sz="0" w:space="0"/>
             <w:insideV w:val="none" w:color="auto" w:sz="0" w:space="0"/>
           </w:tblBorders>
-          <w:shd w:val="clear"/>
+          <w:shd w:val="clear" w:color="auto" w:fill="auto"/>
           <w:tblCellMar>
             <w:top w:w="15" w:type="dxa"/>
             <w:left w:w="15" w:type="dxa"/>
@@ -10819,7 +10807,7 @@
               <w:bottom w:val="single" w:color="000000" w:sz="2" w:space="0"/>
               <w:right w:val="single" w:color="000000" w:sz="2" w:space="0"/>
             </w:tcBorders>
-            <w:shd w:val="clear"/>
+            <w:shd w:val="clear" w:color="auto" w:fill="auto"/>
             <w:tcMar>
               <w:top w:w="20" w:type="dxa"/>
               <w:left w:w="120" w:type="dxa"/>
@@ -10849,7 +10837,7 @@
               <w:bottom w:val="single" w:color="000000" w:sz="2" w:space="0"/>
               <w:right w:val="single" w:color="000000" w:sz="2" w:space="0"/>
             </w:tcBorders>
-            <w:shd w:val="clear"/>
+            <w:shd w:val="clear" w:color="auto" w:fill="auto"/>
             <w:tcMar>
               <w:top w:w="20" w:type="dxa"/>
               <w:left w:w="120" w:type="dxa"/>
@@ -10893,7 +10881,7 @@
               <w:bottom w:val="single" w:color="000000" w:sz="2" w:space="0"/>
               <w:right w:val="single" w:color="000000" w:sz="2" w:space="0"/>
             </w:tcBorders>
-            <w:shd w:val="clear"/>
+            <w:shd w:val="clear" w:color="auto" w:fill="auto"/>
             <w:tcMar>
               <w:top w:w="20" w:type="dxa"/>
               <w:left w:w="120" w:type="dxa"/>
@@ -10923,7 +10911,6 @@
                 <w:sz w:val="24"/>
                 <w:szCs w:val="24"/>
                 <w:u w:val="none"/>
-                <w:bdr w:val="none" w:color="auto" w:sz="0" w:space="0"/>
                 <w:shd w:val="clear" w:fill="FFFFFF"/>
                 <w:vertAlign w:val="baseline"/>
               </w:rPr>
@@ -10940,7 +10927,7 @@
               <w:bottom w:val="single" w:color="000000" w:sz="2" w:space="0"/>
               <w:right w:val="single" w:color="000000" w:sz="2" w:space="0"/>
             </w:tcBorders>
-            <w:shd w:val="clear"/>
+            <w:shd w:val="clear" w:color="auto" w:fill="auto"/>
             <w:tcMar>
               <w:top w:w="20" w:type="dxa"/>
               <w:left w:w="120" w:type="dxa"/>
@@ -10984,7 +10971,7 @@
               <w:bottom w:val="single" w:color="000000" w:sz="2" w:space="0"/>
               <w:right w:val="single" w:color="000000" w:sz="2" w:space="0"/>
             </w:tcBorders>
-            <w:shd w:val="clear"/>
+            <w:shd w:val="clear" w:color="auto" w:fill="auto"/>
             <w:tcMar>
               <w:top w:w="20" w:type="dxa"/>
               <w:left w:w="120" w:type="dxa"/>
@@ -11016,7 +11003,7 @@
             <w:insideH w:val="none" w:color="auto" w:sz="0" w:space="0"/>
             <w:insideV w:val="none" w:color="auto" w:sz="0" w:space="0"/>
           </w:tblBorders>
-          <w:shd w:val="clear"/>
+          <w:shd w:val="clear" w:color="auto" w:fill="auto"/>
           <w:tblCellMar>
             <w:top w:w="15" w:type="dxa"/>
             <w:left w:w="15" w:type="dxa"/>
@@ -11036,7 +11023,7 @@
               <w:bottom w:val="single" w:color="000000" w:sz="2" w:space="0"/>
               <w:right w:val="single" w:color="000000" w:sz="2" w:space="0"/>
             </w:tcBorders>
-            <w:shd w:val="clear"/>
+            <w:shd w:val="clear" w:color="auto" w:fill="auto"/>
             <w:tcMar>
               <w:top w:w="20" w:type="dxa"/>
               <w:left w:w="120" w:type="dxa"/>
@@ -11080,7 +11067,7 @@
               <w:bottom w:val="single" w:color="000000" w:sz="2" w:space="0"/>
               <w:right w:val="single" w:color="000000" w:sz="2" w:space="0"/>
             </w:tcBorders>
-            <w:shd w:val="clear"/>
+            <w:shd w:val="clear" w:color="auto" w:fill="auto"/>
             <w:tcMar>
               <w:top w:w="20" w:type="dxa"/>
               <w:left w:w="120" w:type="dxa"/>
@@ -11124,7 +11111,7 @@
               <w:bottom w:val="single" w:color="000000" w:sz="2" w:space="0"/>
               <w:right w:val="single" w:color="000000" w:sz="2" w:space="0"/>
             </w:tcBorders>
-            <w:shd w:val="clear"/>
+            <w:shd w:val="clear" w:color="auto" w:fill="auto"/>
             <w:tcMar>
               <w:top w:w="20" w:type="dxa"/>
               <w:left w:w="120" w:type="dxa"/>
@@ -11154,7 +11141,7 @@
               <w:bottom w:val="single" w:color="000000" w:sz="2" w:space="0"/>
               <w:right w:val="single" w:color="000000" w:sz="2" w:space="0"/>
             </w:tcBorders>
-            <w:shd w:val="clear"/>
+            <w:shd w:val="clear" w:color="auto" w:fill="auto"/>
             <w:tcMar>
               <w:top w:w="20" w:type="dxa"/>
               <w:left w:w="120" w:type="dxa"/>
@@ -11198,7 +11185,7 @@
               <w:bottom w:val="single" w:color="000000" w:sz="2" w:space="0"/>
               <w:right w:val="single" w:color="000000" w:sz="2" w:space="0"/>
             </w:tcBorders>
-            <w:shd w:val="clear"/>
+            <w:shd w:val="clear" w:color="auto" w:fill="auto"/>
             <w:tcMar>
               <w:top w:w="20" w:type="dxa"/>
               <w:left w:w="120" w:type="dxa"/>
@@ -11230,7 +11217,7 @@
             <w:insideH w:val="none" w:color="auto" w:sz="0" w:space="0"/>
             <w:insideV w:val="none" w:color="auto" w:sz="0" w:space="0"/>
           </w:tblBorders>
-          <w:shd w:val="clear"/>
+          <w:shd w:val="clear" w:color="auto" w:fill="auto"/>
           <w:tblCellMar>
             <w:top w:w="15" w:type="dxa"/>
             <w:left w:w="15" w:type="dxa"/>
@@ -11250,7 +11237,7 @@
               <w:bottom w:val="single" w:color="000000" w:sz="2" w:space="0"/>
               <w:right w:val="single" w:color="000000" w:sz="2" w:space="0"/>
             </w:tcBorders>
-            <w:shd w:val="clear"/>
+            <w:shd w:val="clear" w:color="auto" w:fill="auto"/>
             <w:tcMar>
               <w:top w:w="20" w:type="dxa"/>
               <w:left w:w="120" w:type="dxa"/>
@@ -11280,7 +11267,7 @@
               <w:bottom w:val="single" w:color="000000" w:sz="2" w:space="0"/>
               <w:right w:val="single" w:color="000000" w:sz="2" w:space="0"/>
             </w:tcBorders>
-            <w:shd w:val="clear"/>
+            <w:shd w:val="clear" w:color="auto" w:fill="auto"/>
             <w:tcMar>
               <w:top w:w="20" w:type="dxa"/>
               <w:left w:w="120" w:type="dxa"/>
@@ -11324,7 +11311,7 @@
               <w:bottom w:val="single" w:color="000000" w:sz="2" w:space="0"/>
               <w:right w:val="single" w:color="000000" w:sz="2" w:space="0"/>
             </w:tcBorders>
-            <w:shd w:val="clear"/>
+            <w:shd w:val="clear" w:color="auto" w:fill="auto"/>
             <w:tcMar>
               <w:top w:w="20" w:type="dxa"/>
               <w:left w:w="120" w:type="dxa"/>
@@ -11354,7 +11341,7 @@
               <w:bottom w:val="single" w:color="000000" w:sz="2" w:space="0"/>
               <w:right w:val="single" w:color="000000" w:sz="2" w:space="0"/>
             </w:tcBorders>
-            <w:shd w:val="clear"/>
+            <w:shd w:val="clear" w:color="auto" w:fill="auto"/>
             <w:tcMar>
               <w:top w:w="20" w:type="dxa"/>
               <w:left w:w="120" w:type="dxa"/>
@@ -11369,6 +11356,7 @@
               <w:keepLines w:val="0"/>
               <w:widowControl/>
               <w:numPr>
+                <w:ilvl w:val="0"/>
                 <w:numId w:val="0"/>
               </w:numPr>
               <w:suppressLineNumbers w:val="0"/>
@@ -11405,7 +11393,6 @@
                 <w:sz w:val="22"/>
                 <w:szCs w:val="22"/>
                 <w:u w:val="none"/>
-                <w:bdr w:val="none" w:color="auto" w:sz="0" w:space="0"/>
                 <w:vertAlign w:val="baseline"/>
               </w:rPr>
             </w:pPr>
@@ -11418,7 +11405,6 @@
                 <w:sz w:val="22"/>
                 <w:szCs w:val="22"/>
                 <w:u w:val="none"/>
-                <w:bdr w:val="none" w:color="auto" w:sz="0" w:space="0"/>
                 <w:vertAlign w:val="baseline"/>
                 <w:lang w:val="en-US"/>
               </w:rPr>
@@ -11433,7 +11419,6 @@
                 <w:sz w:val="22"/>
                 <w:szCs w:val="22"/>
                 <w:u w:val="none"/>
-                <w:bdr w:val="none" w:color="auto" w:sz="0" w:space="0"/>
                 <w:vertAlign w:val="baseline"/>
               </w:rPr>
               <w:t>Quái có khả năng bay được và bay sang trái sang phải nếu chạm tường thì sẽ quay đầu</w:t>
@@ -11457,7 +11442,6 @@
                 <w:sz w:val="22"/>
                 <w:szCs w:val="22"/>
                 <w:u w:val="none"/>
-                <w:bdr w:val="none" w:color="auto" w:sz="0" w:space="0"/>
                 <w:vertAlign w:val="baseline"/>
               </w:rPr>
             </w:pPr>
@@ -11482,7 +11466,6 @@
                 <w:sz w:val="22"/>
                 <w:szCs w:val="22"/>
                 <w:u w:val="none"/>
-                <w:bdr w:val="none" w:color="auto" w:sz="0" w:space="0"/>
                 <w:vertAlign w:val="baseline"/>
                 <w:lang w:val="en-US"/>
               </w:rPr>
@@ -11497,7 +11480,6 @@
                 <w:sz w:val="22"/>
                 <w:szCs w:val="22"/>
                 <w:u w:val="none"/>
-                <w:bdr w:val="none" w:color="auto" w:sz="0" w:space="0"/>
                 <w:vertAlign w:val="baseline"/>
               </w:rPr>
               <w:t>Quái có khả năng di chuyển theo player và tấn công khi phát hiện player trong phạm vi 5f</w:t>
@@ -11509,6 +11491,7 @@
               <w:keepLines w:val="0"/>
               <w:widowControl/>
               <w:numPr>
+                <w:ilvl w:val="0"/>
                 <w:numId w:val="0"/>
               </w:numPr>
               <w:suppressLineNumbers w:val="0"/>
@@ -11537,7 +11520,7 @@
               <w:bottom w:val="single" w:color="000000" w:sz="2" w:space="0"/>
               <w:right w:val="single" w:color="000000" w:sz="2" w:space="0"/>
             </w:tcBorders>
-            <w:shd w:val="clear"/>
+            <w:shd w:val="clear" w:color="auto" w:fill="auto"/>
             <w:tcMar>
               <w:top w:w="20" w:type="dxa"/>
               <w:left w:w="120" w:type="dxa"/>
@@ -11569,7 +11552,7 @@
             <w:insideH w:val="none" w:color="auto" w:sz="0" w:space="0"/>
             <w:insideV w:val="none" w:color="auto" w:sz="0" w:space="0"/>
           </w:tblBorders>
-          <w:shd w:val="clear"/>
+          <w:shd w:val="clear" w:color="auto" w:fill="auto"/>
           <w:tblCellMar>
             <w:top w:w="15" w:type="dxa"/>
             <w:left w:w="15" w:type="dxa"/>
@@ -11589,7 +11572,7 @@
               <w:bottom w:val="single" w:color="000000" w:sz="2" w:space="0"/>
               <w:right w:val="single" w:color="000000" w:sz="2" w:space="0"/>
             </w:tcBorders>
-            <w:shd w:val="clear"/>
+            <w:shd w:val="clear" w:color="auto" w:fill="auto"/>
             <w:tcMar>
               <w:top w:w="20" w:type="dxa"/>
               <w:left w:w="120" w:type="dxa"/>
@@ -11619,7 +11602,7 @@
               <w:bottom w:val="single" w:color="000000" w:sz="2" w:space="0"/>
               <w:right w:val="single" w:color="000000" w:sz="2" w:space="0"/>
             </w:tcBorders>
-            <w:shd w:val="clear"/>
+            <w:shd w:val="clear" w:color="auto" w:fill="auto"/>
             <w:tcMar>
               <w:top w:w="20" w:type="dxa"/>
               <w:left w:w="120" w:type="dxa"/>
@@ -11663,7 +11646,7 @@
               <w:bottom w:val="single" w:color="000000" w:sz="2" w:space="0"/>
               <w:right w:val="single" w:color="000000" w:sz="2" w:space="0"/>
             </w:tcBorders>
-            <w:shd w:val="clear"/>
+            <w:shd w:val="clear" w:color="auto" w:fill="auto"/>
             <w:tcMar>
               <w:top w:w="20" w:type="dxa"/>
               <w:left w:w="120" w:type="dxa"/>
@@ -11691,7 +11674,6 @@
                 <w:sz w:val="22"/>
                 <w:szCs w:val="22"/>
                 <w:u w:val="none"/>
-                <w:bdr w:val="none" w:color="auto" w:sz="0" w:space="0"/>
                 <w:vertAlign w:val="baseline"/>
               </w:rPr>
               <w:t>3*3</w:t>
@@ -11707,7 +11689,7 @@
               <w:bottom w:val="single" w:color="000000" w:sz="2" w:space="0"/>
               <w:right w:val="single" w:color="000000" w:sz="2" w:space="0"/>
             </w:tcBorders>
-            <w:shd w:val="clear"/>
+            <w:shd w:val="clear" w:color="auto" w:fill="auto"/>
             <w:tcMar>
               <w:top w:w="20" w:type="dxa"/>
               <w:left w:w="120" w:type="dxa"/>
@@ -11737,7 +11719,7 @@
               <w:bottom w:val="single" w:color="000000" w:sz="2" w:space="0"/>
               <w:right w:val="single" w:color="000000" w:sz="2" w:space="0"/>
             </w:tcBorders>
-            <w:shd w:val="clear"/>
+            <w:shd w:val="clear" w:color="auto" w:fill="auto"/>
             <w:tcMar>
               <w:top w:w="20" w:type="dxa"/>
               <w:left w:w="120" w:type="dxa"/>
@@ -11769,7 +11751,7 @@
             <w:insideH w:val="none" w:color="auto" w:sz="0" w:space="0"/>
             <w:insideV w:val="none" w:color="auto" w:sz="0" w:space="0"/>
           </w:tblBorders>
-          <w:shd w:val="clear"/>
+          <w:shd w:val="clear" w:color="auto" w:fill="auto"/>
           <w:tblCellMar>
             <w:top w:w="15" w:type="dxa"/>
             <w:left w:w="15" w:type="dxa"/>
@@ -11789,7 +11771,7 @@
               <w:bottom w:val="single" w:color="000000" w:sz="2" w:space="0"/>
               <w:right w:val="single" w:color="000000" w:sz="2" w:space="0"/>
             </w:tcBorders>
-            <w:shd w:val="clear"/>
+            <w:shd w:val="clear" w:color="auto" w:fill="auto"/>
             <w:tcMar>
               <w:top w:w="20" w:type="dxa"/>
               <w:left w:w="120" w:type="dxa"/>
@@ -11819,7 +11801,7 @@
               <w:bottom w:val="single" w:color="000000" w:sz="2" w:space="0"/>
               <w:right w:val="single" w:color="000000" w:sz="2" w:space="0"/>
             </w:tcBorders>
-            <w:shd w:val="clear"/>
+            <w:shd w:val="clear" w:color="auto" w:fill="auto"/>
             <w:tcMar>
               <w:top w:w="20" w:type="dxa"/>
               <w:left w:w="120" w:type="dxa"/>
@@ -11863,7 +11845,7 @@
               <w:bottom w:val="single" w:color="000000" w:sz="2" w:space="0"/>
               <w:right w:val="single" w:color="000000" w:sz="2" w:space="0"/>
             </w:tcBorders>
-            <w:shd w:val="clear"/>
+            <w:shd w:val="clear" w:color="auto" w:fill="auto"/>
             <w:tcMar>
               <w:top w:w="20" w:type="dxa"/>
               <w:left w:w="120" w:type="dxa"/>
@@ -11893,7 +11875,7 @@
               <w:bottom w:val="single" w:color="000000" w:sz="2" w:space="0"/>
               <w:right w:val="single" w:color="000000" w:sz="2" w:space="0"/>
             </w:tcBorders>
-            <w:shd w:val="clear"/>
+            <w:shd w:val="clear" w:color="auto" w:fill="auto"/>
             <w:tcMar>
               <w:top w:w="20" w:type="dxa"/>
               <w:left w:w="120" w:type="dxa"/>
@@ -11908,6 +11890,7 @@
               <w:keepLines w:val="0"/>
               <w:widowControl/>
               <w:numPr>
+                <w:ilvl w:val="0"/>
                 <w:numId w:val="0"/>
               </w:numPr>
               <w:suppressLineNumbers w:val="0"/>
@@ -11955,7 +11938,6 @@
                 <w:sz w:val="22"/>
                 <w:szCs w:val="22"/>
                 <w:u w:val="none"/>
-                <w:bdr w:val="none" w:color="auto" w:sz="0" w:space="0"/>
                 <w:vertAlign w:val="baseline"/>
                 <w:lang w:val="en-US"/>
               </w:rPr>
@@ -11970,7 +11952,6 @@
                 <w:sz w:val="22"/>
                 <w:szCs w:val="22"/>
                 <w:u w:val="none"/>
-                <w:bdr w:val="none" w:color="auto" w:sz="0" w:space="0"/>
                 <w:vertAlign w:val="baseline"/>
               </w:rPr>
               <w:t>từ màn 1-&gt; 3:</w:t>
@@ -12039,7 +12020,6 @@
                 <w:sz w:val="22"/>
                 <w:szCs w:val="22"/>
                 <w:u w:val="none"/>
-                <w:bdr w:val="none" w:color="auto" w:sz="0" w:space="0"/>
                 <w:vertAlign w:val="baseline"/>
                 <w:lang w:val="en-US"/>
               </w:rPr>
@@ -12054,7 +12034,6 @@
                 <w:sz w:val="22"/>
                 <w:szCs w:val="22"/>
                 <w:u w:val="none"/>
-                <w:bdr w:val="none" w:color="auto" w:sz="0" w:space="0"/>
                 <w:vertAlign w:val="baseline"/>
               </w:rPr>
               <w:t>từ màn 4-&gt;6:</w:t>
@@ -12123,7 +12102,6 @@
                 <w:sz w:val="22"/>
                 <w:szCs w:val="22"/>
                 <w:u w:val="none"/>
-                <w:bdr w:val="none" w:color="auto" w:sz="0" w:space="0"/>
                 <w:vertAlign w:val="baseline"/>
                 <w:lang w:val="en-US"/>
               </w:rPr>
@@ -12138,7 +12116,6 @@
                 <w:sz w:val="22"/>
                 <w:szCs w:val="22"/>
                 <w:u w:val="none"/>
-                <w:bdr w:val="none" w:color="auto" w:sz="0" w:space="0"/>
                 <w:vertAlign w:val="baseline"/>
               </w:rPr>
               <w:t>từ màn 7-&gt;10: 20% được sinh ra</w:t>
@@ -12164,7 +12141,6 @@
                 <w:sz w:val="22"/>
                 <w:szCs w:val="22"/>
                 <w:u w:val="none"/>
-                <w:bdr w:val="none" w:color="auto" w:sz="0" w:space="0"/>
                 <w:vertAlign w:val="baseline"/>
                 <w:lang w:val="en-US"/>
               </w:rPr>
@@ -12179,7 +12155,6 @@
                 <w:sz w:val="22"/>
                 <w:szCs w:val="22"/>
                 <w:u w:val="none"/>
-                <w:bdr w:val="none" w:color="auto" w:sz="0" w:space="0"/>
                 <w:vertAlign w:val="baseline"/>
               </w:rPr>
               <w:t>từ màn 11 trở đi: 20% được sinh ra</w:t>
@@ -12191,6 +12166,7 @@
               <w:keepLines w:val="0"/>
               <w:widowControl/>
               <w:numPr>
+                <w:ilvl w:val="0"/>
                 <w:numId w:val="0"/>
               </w:numPr>
               <w:suppressLineNumbers w:val="0"/>
@@ -12218,7 +12194,7 @@
               <w:bottom w:val="single" w:color="000000" w:sz="2" w:space="0"/>
               <w:right w:val="single" w:color="000000" w:sz="2" w:space="0"/>
             </w:tcBorders>
-            <w:shd w:val="clear"/>
+            <w:shd w:val="clear" w:color="auto" w:fill="auto"/>
             <w:tcMar>
               <w:top w:w="20" w:type="dxa"/>
               <w:left w:w="120" w:type="dxa"/>
@@ -12350,6 +12326,7 @@
     </w:p>
     <w:tbl>
       <w:tblPr>
+        <w:tblStyle w:val="6"/>
         <w:tblW w:w="0" w:type="auto"/>
         <w:tblInd w:w="0" w:type="dxa"/>
         <w:tblBorders>
@@ -12360,7 +12337,7 @@
           <w:insideH w:val="none" w:color="auto" w:sz="0" w:space="0"/>
           <w:insideV w:val="none" w:color="auto" w:sz="0" w:space="0"/>
         </w:tblBorders>
-        <w:shd w:val="clear"/>
+        <w:shd w:val="clear" w:color="auto" w:fill="auto"/>
         <w:tblLayout w:type="autofit"/>
         <w:tblCellMar>
           <w:top w:w="15" w:type="dxa"/>
@@ -12386,7 +12363,7 @@
             <w:insideH w:val="none" w:color="auto" w:sz="0" w:space="0"/>
             <w:insideV w:val="none" w:color="auto" w:sz="0" w:space="0"/>
           </w:tblBorders>
-          <w:shd w:val="clear"/>
+          <w:shd w:val="clear" w:color="auto" w:fill="auto"/>
           <w:tblCellMar>
             <w:top w:w="15" w:type="dxa"/>
             <w:left w:w="15" w:type="dxa"/>
@@ -12621,7 +12598,6 @@
                 <w:sz w:val="22"/>
                 <w:szCs w:val="22"/>
                 <w:u w:val="none"/>
-                <w:bdr w:val="none" w:color="auto" w:sz="0" w:space="0"/>
                 <w:vertAlign w:val="baseline"/>
               </w:rPr>
               <w:t>Note</w:t>
@@ -12639,7 +12615,7 @@
             <w:insideH w:val="none" w:color="auto" w:sz="0" w:space="0"/>
             <w:insideV w:val="none" w:color="auto" w:sz="0" w:space="0"/>
           </w:tblBorders>
-          <w:shd w:val="clear"/>
+          <w:shd w:val="clear" w:color="auto" w:fill="auto"/>
           <w:tblCellMar>
             <w:top w:w="15" w:type="dxa"/>
             <w:left w:w="15" w:type="dxa"/>
@@ -12659,7 +12635,7 @@
               <w:bottom w:val="single" w:color="000000" w:sz="2" w:space="0"/>
               <w:right w:val="single" w:color="000000" w:sz="2" w:space="0"/>
             </w:tcBorders>
-            <w:shd w:val="clear"/>
+            <w:shd w:val="clear" w:color="auto" w:fill="auto"/>
             <w:tcMar>
               <w:top w:w="20" w:type="dxa"/>
               <w:left w:w="120" w:type="dxa"/>
@@ -12703,7 +12679,7 @@
               <w:bottom w:val="single" w:color="000000" w:sz="2" w:space="0"/>
               <w:right w:val="single" w:color="000000" w:sz="2" w:space="0"/>
             </w:tcBorders>
-            <w:shd w:val="clear"/>
+            <w:shd w:val="clear" w:color="auto" w:fill="auto"/>
             <w:tcMar>
               <w:top w:w="20" w:type="dxa"/>
               <w:left w:w="120" w:type="dxa"/>
@@ -12747,7 +12723,7 @@
               <w:bottom w:val="single" w:color="000000" w:sz="2" w:space="0"/>
               <w:right w:val="single" w:color="000000" w:sz="2" w:space="0"/>
             </w:tcBorders>
-            <w:shd w:val="clear"/>
+            <w:shd w:val="clear" w:color="auto" w:fill="auto"/>
             <w:tcMar>
               <w:top w:w="20" w:type="dxa"/>
               <w:left w:w="120" w:type="dxa"/>
@@ -12775,7 +12751,6 @@
                 <w:sz w:val="22"/>
                 <w:szCs w:val="22"/>
                 <w:u w:val="none"/>
-                <w:bdr w:val="none" w:color="auto" w:sz="0" w:space="0"/>
                 <w:vertAlign w:val="baseline"/>
               </w:rPr>
               <w:drawing>
@@ -12831,7 +12806,7 @@
               <w:bottom w:val="single" w:color="000000" w:sz="2" w:space="0"/>
               <w:right w:val="single" w:color="000000" w:sz="2" w:space="0"/>
             </w:tcBorders>
-            <w:shd w:val="clear"/>
+            <w:shd w:val="clear" w:color="auto" w:fill="auto"/>
             <w:tcMar>
               <w:top w:w="20" w:type="dxa"/>
               <w:left w:w="120" w:type="dxa"/>
@@ -12861,7 +12836,7 @@
               <w:bottom w:val="single" w:color="000000" w:sz="2" w:space="0"/>
               <w:right w:val="single" w:color="000000" w:sz="2" w:space="0"/>
             </w:tcBorders>
-            <w:shd w:val="clear"/>
+            <w:shd w:val="clear" w:color="auto" w:fill="auto"/>
             <w:tcMar>
               <w:top w:w="20" w:type="dxa"/>
               <w:left w:w="120" w:type="dxa"/>
@@ -12893,7 +12868,7 @@
             <w:insideH w:val="none" w:color="auto" w:sz="0" w:space="0"/>
             <w:insideV w:val="none" w:color="auto" w:sz="0" w:space="0"/>
           </w:tblBorders>
-          <w:shd w:val="clear"/>
+          <w:shd w:val="clear" w:color="auto" w:fill="auto"/>
           <w:tblCellMar>
             <w:top w:w="15" w:type="dxa"/>
             <w:left w:w="15" w:type="dxa"/>
@@ -12913,7 +12888,7 @@
               <w:bottom w:val="single" w:color="000000" w:sz="2" w:space="0"/>
               <w:right w:val="single" w:color="000000" w:sz="2" w:space="0"/>
             </w:tcBorders>
-            <w:shd w:val="clear"/>
+            <w:shd w:val="clear" w:color="auto" w:fill="auto"/>
             <w:tcMar>
               <w:top w:w="20" w:type="dxa"/>
               <w:left w:w="120" w:type="dxa"/>
@@ -12943,7 +12918,7 @@
               <w:bottom w:val="single" w:color="000000" w:sz="2" w:space="0"/>
               <w:right w:val="single" w:color="000000" w:sz="2" w:space="0"/>
             </w:tcBorders>
-            <w:shd w:val="clear"/>
+            <w:shd w:val="clear" w:color="auto" w:fill="auto"/>
             <w:tcMar>
               <w:top w:w="20" w:type="dxa"/>
               <w:left w:w="120" w:type="dxa"/>
@@ -12987,7 +12962,7 @@
               <w:bottom w:val="single" w:color="000000" w:sz="2" w:space="0"/>
               <w:right w:val="single" w:color="000000" w:sz="2" w:space="0"/>
             </w:tcBorders>
-            <w:shd w:val="clear"/>
+            <w:shd w:val="clear" w:color="auto" w:fill="auto"/>
             <w:tcMar>
               <w:top w:w="20" w:type="dxa"/>
               <w:left w:w="120" w:type="dxa"/>
@@ -13017,7 +12992,6 @@
                 <w:sz w:val="24"/>
                 <w:szCs w:val="24"/>
                 <w:u w:val="none"/>
-                <w:bdr w:val="none" w:color="auto" w:sz="0" w:space="0"/>
                 <w:shd w:val="clear" w:fill="FFFFFF"/>
                 <w:vertAlign w:val="baseline"/>
               </w:rPr>
@@ -13034,7 +13008,7 @@
               <w:bottom w:val="single" w:color="000000" w:sz="2" w:space="0"/>
               <w:right w:val="single" w:color="000000" w:sz="2" w:space="0"/>
             </w:tcBorders>
-            <w:shd w:val="clear"/>
+            <w:shd w:val="clear" w:color="auto" w:fill="auto"/>
             <w:tcMar>
               <w:top w:w="20" w:type="dxa"/>
               <w:left w:w="120" w:type="dxa"/>
@@ -13064,7 +13038,7 @@
               <w:bottom w:val="single" w:color="000000" w:sz="2" w:space="0"/>
               <w:right w:val="single" w:color="000000" w:sz="2" w:space="0"/>
             </w:tcBorders>
-            <w:shd w:val="clear"/>
+            <w:shd w:val="clear" w:color="auto" w:fill="auto"/>
             <w:tcMar>
               <w:top w:w="20" w:type="dxa"/>
               <w:left w:w="120" w:type="dxa"/>
@@ -13096,7 +13070,7 @@
             <w:insideH w:val="none" w:color="auto" w:sz="0" w:space="0"/>
             <w:insideV w:val="none" w:color="auto" w:sz="0" w:space="0"/>
           </w:tblBorders>
-          <w:shd w:val="clear"/>
+          <w:shd w:val="clear" w:color="auto" w:fill="auto"/>
           <w:tblCellMar>
             <w:top w:w="15" w:type="dxa"/>
             <w:left w:w="15" w:type="dxa"/>
@@ -13116,7 +13090,7 @@
               <w:bottom w:val="single" w:color="000000" w:sz="2" w:space="0"/>
               <w:right w:val="single" w:color="000000" w:sz="2" w:space="0"/>
             </w:tcBorders>
-            <w:shd w:val="clear"/>
+            <w:shd w:val="clear" w:color="auto" w:fill="auto"/>
             <w:tcMar>
               <w:top w:w="20" w:type="dxa"/>
               <w:left w:w="120" w:type="dxa"/>
@@ -13146,7 +13120,7 @@
               <w:bottom w:val="single" w:color="000000" w:sz="2" w:space="0"/>
               <w:right w:val="single" w:color="000000" w:sz="2" w:space="0"/>
             </w:tcBorders>
-            <w:shd w:val="clear"/>
+            <w:shd w:val="clear" w:color="auto" w:fill="auto"/>
             <w:tcMar>
               <w:top w:w="20" w:type="dxa"/>
               <w:left w:w="120" w:type="dxa"/>
@@ -13190,7 +13164,7 @@
               <w:bottom w:val="single" w:color="000000" w:sz="2" w:space="0"/>
               <w:right w:val="single" w:color="000000" w:sz="2" w:space="0"/>
             </w:tcBorders>
-            <w:shd w:val="clear"/>
+            <w:shd w:val="clear" w:color="auto" w:fill="auto"/>
             <w:tcMar>
               <w:top w:w="20" w:type="dxa"/>
               <w:left w:w="120" w:type="dxa"/>
@@ -13220,7 +13194,6 @@
                 <w:sz w:val="24"/>
                 <w:szCs w:val="24"/>
                 <w:u w:val="none"/>
-                <w:bdr w:val="none" w:color="auto" w:sz="0" w:space="0"/>
                 <w:shd w:val="clear" w:fill="FFFFFF"/>
                 <w:vertAlign w:val="baseline"/>
               </w:rPr>
@@ -13237,7 +13210,7 @@
               <w:bottom w:val="single" w:color="000000" w:sz="2" w:space="0"/>
               <w:right w:val="single" w:color="000000" w:sz="2" w:space="0"/>
             </w:tcBorders>
-            <w:shd w:val="clear"/>
+            <w:shd w:val="clear" w:color="auto" w:fill="auto"/>
             <w:tcMar>
               <w:top w:w="20" w:type="dxa"/>
               <w:left w:w="120" w:type="dxa"/>
@@ -13281,558 +13254,7 @@
               <w:bottom w:val="single" w:color="000000" w:sz="2" w:space="0"/>
               <w:right w:val="single" w:color="000000" w:sz="2" w:space="0"/>
             </w:tcBorders>
-            <w:shd w:val="clear"/>
-            <w:tcMar>
-              <w:top w:w="20" w:type="dxa"/>
-              <w:left w:w="120" w:type="dxa"/>
-              <w:bottom w:w="0" w:type="dxa"/>
-              <w:right w:w="60" w:type="dxa"/>
-            </w:tcMar>
-            <w:vAlign w:val="top"/>
-          </w:tcPr>
-          <w:p>
-            <w:pPr>
-              <w:keepNext w:val="0"/>
-              <w:keepLines w:val="0"/>
-              <w:widowControl/>
-              <w:suppressLineNumbers w:val="0"/>
-              <w:bidi w:val="0"/>
-              <w:jc w:val="left"/>
-              <w:textAlignment w:val="top"/>
-            </w:pPr>
-          </w:p>
-        </w:tc>
-      </w:tr>
-      <w:tr>
-        <w:tblPrEx>
-          <w:tblBorders>
-            <w:top w:val="none" w:color="auto" w:sz="0" w:space="0"/>
-            <w:left w:val="none" w:color="auto" w:sz="0" w:space="0"/>
-            <w:bottom w:val="none" w:color="auto" w:sz="0" w:space="0"/>
-            <w:right w:val="none" w:color="auto" w:sz="0" w:space="0"/>
-            <w:insideH w:val="none" w:color="auto" w:sz="0" w:space="0"/>
-            <w:insideV w:val="none" w:color="auto" w:sz="0" w:space="0"/>
-          </w:tblBorders>
-          <w:shd w:val="clear"/>
-          <w:tblCellMar>
-            <w:top w:w="15" w:type="dxa"/>
-            <w:left w:w="15" w:type="dxa"/>
-            <w:bottom w:w="15" w:type="dxa"/>
-            <w:right w:w="15" w:type="dxa"/>
-          </w:tblCellMar>
-        </w:tblPrEx>
-        <w:trPr>
-          <w:trHeight w:val="300" w:hRule="atLeast"/>
-        </w:trPr>
-        <w:tc>
-          <w:tcPr>
-            <w:tcW w:w="0" w:type="auto"/>
-            <w:tcBorders>
-              <w:top w:val="single" w:color="000000" w:sz="2" w:space="0"/>
-              <w:left w:val="single" w:color="000000" w:sz="2" w:space="0"/>
-              <w:bottom w:val="single" w:color="000000" w:sz="2" w:space="0"/>
-              <w:right w:val="single" w:color="000000" w:sz="2" w:space="0"/>
-            </w:tcBorders>
-            <w:shd w:val="clear"/>
-            <w:tcMar>
-              <w:top w:w="20" w:type="dxa"/>
-              <w:left w:w="120" w:type="dxa"/>
-              <w:bottom w:w="0" w:type="dxa"/>
-              <w:right w:w="60" w:type="dxa"/>
-            </w:tcMar>
-            <w:vAlign w:val="top"/>
-          </w:tcPr>
-          <w:p>
-            <w:pPr>
-              <w:pStyle w:val="7"/>
-              <w:keepNext w:val="0"/>
-              <w:keepLines w:val="0"/>
-              <w:widowControl/>
-              <w:suppressLineNumbers w:val="0"/>
-              <w:bidi w:val="0"/>
-              <w:spacing w:before="0" w:beforeAutospacing="0" w:after="0" w:afterAutospacing="0" w:line="15" w:lineRule="atLeast"/>
-              <w:ind w:left="280"/>
-            </w:pPr>
-            <w:r>
-              <w:rPr>
-                <w:rFonts w:hint="default" w:ascii="Times New Roman" w:hAnsi="Times New Roman" w:cs="Times New Roman"/>
-                <w:i w:val="0"/>
-                <w:iCs w:val="0"/>
-                <w:color w:val="000000"/>
-                <w:sz w:val="22"/>
-                <w:szCs w:val="22"/>
-                <w:u w:val="none"/>
-                <w:vertAlign w:val="baseline"/>
-              </w:rPr>
-              <w:t>4</w:t>
-            </w:r>
-          </w:p>
-        </w:tc>
-        <w:tc>
-          <w:tcPr>
-            <w:tcW w:w="0" w:type="auto"/>
-            <w:tcBorders>
-              <w:top w:val="single" w:color="000000" w:sz="2" w:space="0"/>
-              <w:left w:val="single" w:color="000000" w:sz="2" w:space="0"/>
-              <w:bottom w:val="single" w:color="000000" w:sz="2" w:space="0"/>
-              <w:right w:val="single" w:color="000000" w:sz="2" w:space="0"/>
-            </w:tcBorders>
-            <w:shd w:val="clear"/>
-            <w:tcMar>
-              <w:top w:w="20" w:type="dxa"/>
-              <w:left w:w="120" w:type="dxa"/>
-              <w:bottom w:w="0" w:type="dxa"/>
-              <w:right w:w="60" w:type="dxa"/>
-            </w:tcMar>
-            <w:vAlign w:val="top"/>
-          </w:tcPr>
-          <w:p>
-            <w:pPr>
-              <w:pStyle w:val="7"/>
-              <w:keepNext w:val="0"/>
-              <w:keepLines w:val="0"/>
-              <w:widowControl/>
-              <w:suppressLineNumbers w:val="0"/>
-              <w:bidi w:val="0"/>
-              <w:spacing w:before="0" w:beforeAutospacing="0" w:after="0" w:afterAutospacing="0" w:line="15" w:lineRule="atLeast"/>
-              <w:ind w:left="280"/>
-            </w:pPr>
-            <w:r>
-              <w:rPr>
-                <w:rFonts w:hint="default" w:ascii="Times New Roman" w:hAnsi="Times New Roman" w:cs="Times New Roman"/>
-                <w:i w:val="0"/>
-                <w:iCs w:val="0"/>
-                <w:color w:val="000000"/>
-                <w:sz w:val="22"/>
-                <w:szCs w:val="22"/>
-                <w:u w:val="none"/>
-                <w:vertAlign w:val="baseline"/>
-              </w:rPr>
-              <w:t>Animation</w:t>
-            </w:r>
-          </w:p>
-        </w:tc>
-        <w:tc>
-          <w:tcPr>
-            <w:tcW w:w="0" w:type="auto"/>
-            <w:tcBorders>
-              <w:top w:val="single" w:color="000000" w:sz="2" w:space="0"/>
-              <w:left w:val="single" w:color="000000" w:sz="2" w:space="0"/>
-              <w:bottom w:val="single" w:color="000000" w:sz="2" w:space="0"/>
-              <w:right w:val="single" w:color="000000" w:sz="2" w:space="0"/>
-            </w:tcBorders>
-            <w:shd w:val="clear"/>
-            <w:tcMar>
-              <w:top w:w="20" w:type="dxa"/>
-              <w:left w:w="120" w:type="dxa"/>
-              <w:bottom w:w="0" w:type="dxa"/>
-              <w:right w:w="60" w:type="dxa"/>
-            </w:tcMar>
-            <w:vAlign w:val="top"/>
-          </w:tcPr>
-          <w:p>
-            <w:pPr>
-              <w:keepNext w:val="0"/>
-              <w:keepLines w:val="0"/>
-              <w:widowControl/>
-              <w:suppressLineNumbers w:val="0"/>
-              <w:bidi w:val="0"/>
-              <w:jc w:val="left"/>
-              <w:textAlignment w:val="top"/>
-            </w:pPr>
-          </w:p>
-        </w:tc>
-        <w:tc>
-          <w:tcPr>
-            <w:tcW w:w="0" w:type="auto"/>
-            <w:tcBorders>
-              <w:top w:val="single" w:color="000000" w:sz="2" w:space="0"/>
-              <w:left w:val="single" w:color="000000" w:sz="2" w:space="0"/>
-              <w:bottom w:val="single" w:color="000000" w:sz="2" w:space="0"/>
-              <w:right w:val="single" w:color="000000" w:sz="2" w:space="0"/>
-            </w:tcBorders>
-            <w:shd w:val="clear"/>
-            <w:tcMar>
-              <w:top w:w="20" w:type="dxa"/>
-              <w:left w:w="120" w:type="dxa"/>
-              <w:bottom w:w="0" w:type="dxa"/>
-              <w:right w:w="60" w:type="dxa"/>
-            </w:tcMar>
-            <w:vAlign w:val="top"/>
-          </w:tcPr>
-          <w:p>
-            <w:pPr>
-              <w:pStyle w:val="7"/>
-              <w:keepNext w:val="0"/>
-              <w:keepLines w:val="0"/>
-              <w:widowControl/>
-              <w:suppressLineNumbers w:val="0"/>
-              <w:bidi w:val="0"/>
-              <w:spacing w:before="0" w:beforeAutospacing="0" w:after="0" w:afterAutospacing="0" w:line="15" w:lineRule="atLeast"/>
-              <w:ind w:left="280"/>
-            </w:pPr>
-            <w:r>
-              <w:rPr>
-                <w:rFonts w:hint="default" w:ascii="Times New Roman" w:hAnsi="Times New Roman" w:cs="Times New Roman"/>
-                <w:i w:val="0"/>
-                <w:iCs w:val="0"/>
-                <w:color w:val="000000"/>
-                <w:sz w:val="22"/>
-                <w:szCs w:val="22"/>
-                <w:u w:val="none"/>
-                <w:vertAlign w:val="baseline"/>
-              </w:rPr>
-              <w:t>Hiệu ứng tấn công khi phát hiện player xuất hiện trong vòng bán kính  5f và hiệu ứng chết khi bị người chơi hạ gục</w:t>
-            </w:r>
-          </w:p>
-        </w:tc>
-        <w:tc>
-          <w:tcPr>
-            <w:tcW w:w="0" w:type="auto"/>
-            <w:tcBorders>
-              <w:top w:val="single" w:color="000000" w:sz="2" w:space="0"/>
-              <w:left w:val="single" w:color="000000" w:sz="2" w:space="0"/>
-              <w:bottom w:val="single" w:color="000000" w:sz="2" w:space="0"/>
-              <w:right w:val="single" w:color="000000" w:sz="2" w:space="0"/>
-            </w:tcBorders>
-            <w:shd w:val="clear"/>
-            <w:tcMar>
-              <w:top w:w="20" w:type="dxa"/>
-              <w:left w:w="120" w:type="dxa"/>
-              <w:bottom w:w="0" w:type="dxa"/>
-              <w:right w:w="60" w:type="dxa"/>
-            </w:tcMar>
-            <w:vAlign w:val="top"/>
-          </w:tcPr>
-          <w:p>
-            <w:pPr>
-              <w:keepNext w:val="0"/>
-              <w:keepLines w:val="0"/>
-              <w:widowControl/>
-              <w:suppressLineNumbers w:val="0"/>
-              <w:bidi w:val="0"/>
-              <w:jc w:val="left"/>
-              <w:textAlignment w:val="top"/>
-            </w:pPr>
-          </w:p>
-        </w:tc>
-      </w:tr>
-      <w:tr>
-        <w:tblPrEx>
-          <w:tblBorders>
-            <w:top w:val="none" w:color="auto" w:sz="0" w:space="0"/>
-            <w:left w:val="none" w:color="auto" w:sz="0" w:space="0"/>
-            <w:bottom w:val="none" w:color="auto" w:sz="0" w:space="0"/>
-            <w:right w:val="none" w:color="auto" w:sz="0" w:space="0"/>
-            <w:insideH w:val="none" w:color="auto" w:sz="0" w:space="0"/>
-            <w:insideV w:val="none" w:color="auto" w:sz="0" w:space="0"/>
-          </w:tblBorders>
-          <w:shd w:val="clear"/>
-          <w:tblCellMar>
-            <w:top w:w="15" w:type="dxa"/>
-            <w:left w:w="15" w:type="dxa"/>
-            <w:bottom w:w="15" w:type="dxa"/>
-            <w:right w:w="15" w:type="dxa"/>
-          </w:tblCellMar>
-        </w:tblPrEx>
-        <w:trPr>
-          <w:trHeight w:val="300" w:hRule="atLeast"/>
-        </w:trPr>
-        <w:tc>
-          <w:tcPr>
-            <w:tcW w:w="0" w:type="auto"/>
-            <w:tcBorders>
-              <w:top w:val="single" w:color="000000" w:sz="2" w:space="0"/>
-              <w:left w:val="single" w:color="000000" w:sz="2" w:space="0"/>
-              <w:bottom w:val="single" w:color="000000" w:sz="2" w:space="0"/>
-              <w:right w:val="single" w:color="000000" w:sz="2" w:space="0"/>
-            </w:tcBorders>
-            <w:shd w:val="clear"/>
-            <w:tcMar>
-              <w:top w:w="20" w:type="dxa"/>
-              <w:left w:w="120" w:type="dxa"/>
-              <w:bottom w:w="0" w:type="dxa"/>
-              <w:right w:w="60" w:type="dxa"/>
-            </w:tcMar>
-            <w:vAlign w:val="top"/>
-          </w:tcPr>
-          <w:p>
-            <w:pPr>
-              <w:keepNext w:val="0"/>
-              <w:keepLines w:val="0"/>
-              <w:widowControl/>
-              <w:suppressLineNumbers w:val="0"/>
-              <w:bidi w:val="0"/>
-              <w:jc w:val="left"/>
-              <w:textAlignment w:val="top"/>
-            </w:pPr>
-          </w:p>
-        </w:tc>
-        <w:tc>
-          <w:tcPr>
-            <w:tcW w:w="0" w:type="auto"/>
-            <w:tcBorders>
-              <w:top w:val="single" w:color="000000" w:sz="2" w:space="0"/>
-              <w:left w:val="single" w:color="000000" w:sz="2" w:space="0"/>
-              <w:bottom w:val="single" w:color="000000" w:sz="2" w:space="0"/>
-              <w:right w:val="single" w:color="000000" w:sz="2" w:space="0"/>
-            </w:tcBorders>
-            <w:shd w:val="clear"/>
-            <w:tcMar>
-              <w:top w:w="20" w:type="dxa"/>
-              <w:left w:w="120" w:type="dxa"/>
-              <w:bottom w:w="0" w:type="dxa"/>
-              <w:right w:w="60" w:type="dxa"/>
-            </w:tcMar>
-            <w:vAlign w:val="top"/>
-          </w:tcPr>
-          <w:p>
-            <w:pPr>
-              <w:pStyle w:val="7"/>
-              <w:keepNext w:val="0"/>
-              <w:keepLines w:val="0"/>
-              <w:widowControl/>
-              <w:suppressLineNumbers w:val="0"/>
-              <w:bidi w:val="0"/>
-              <w:spacing w:before="0" w:beforeAutospacing="0" w:after="0" w:afterAutospacing="0" w:line="15" w:lineRule="atLeast"/>
-              <w:ind w:left="280"/>
-            </w:pPr>
-            <w:r>
-              <w:rPr>
-                <w:rFonts w:hint="default" w:ascii="Times New Roman" w:hAnsi="Times New Roman" w:cs="Times New Roman"/>
-                <w:i w:val="0"/>
-                <w:iCs w:val="0"/>
-                <w:color w:val="000000"/>
-                <w:sz w:val="22"/>
-                <w:szCs w:val="22"/>
-                <w:u w:val="none"/>
-                <w:vertAlign w:val="baseline"/>
-              </w:rPr>
-              <w:t>Ability</w:t>
-            </w:r>
-          </w:p>
-        </w:tc>
-        <w:tc>
-          <w:tcPr>
-            <w:tcW w:w="0" w:type="auto"/>
-            <w:tcBorders>
-              <w:top w:val="single" w:color="000000" w:sz="2" w:space="0"/>
-              <w:left w:val="single" w:color="000000" w:sz="2" w:space="0"/>
-              <w:bottom w:val="single" w:color="000000" w:sz="2" w:space="0"/>
-              <w:right w:val="single" w:color="000000" w:sz="2" w:space="0"/>
-            </w:tcBorders>
-            <w:shd w:val="clear"/>
-            <w:tcMar>
-              <w:top w:w="20" w:type="dxa"/>
-              <w:left w:w="120" w:type="dxa"/>
-              <w:bottom w:w="0" w:type="dxa"/>
-              <w:right w:w="60" w:type="dxa"/>
-            </w:tcMar>
-            <w:vAlign w:val="top"/>
-          </w:tcPr>
-          <w:p>
-            <w:pPr>
-              <w:keepNext w:val="0"/>
-              <w:keepLines w:val="0"/>
-              <w:widowControl/>
-              <w:suppressLineNumbers w:val="0"/>
-              <w:bidi w:val="0"/>
-              <w:jc w:val="left"/>
-              <w:textAlignment w:val="top"/>
-            </w:pPr>
-          </w:p>
-        </w:tc>
-        <w:tc>
-          <w:tcPr>
-            <w:tcW w:w="0" w:type="auto"/>
-            <w:tcBorders>
-              <w:top w:val="single" w:color="000000" w:sz="2" w:space="0"/>
-              <w:left w:val="single" w:color="000000" w:sz="2" w:space="0"/>
-              <w:bottom w:val="single" w:color="000000" w:sz="2" w:space="0"/>
-              <w:right w:val="single" w:color="000000" w:sz="2" w:space="0"/>
-            </w:tcBorders>
-            <w:shd w:val="clear"/>
-            <w:tcMar>
-              <w:top w:w="20" w:type="dxa"/>
-              <w:left w:w="120" w:type="dxa"/>
-              <w:bottom w:w="0" w:type="dxa"/>
-              <w:right w:w="60" w:type="dxa"/>
-            </w:tcMar>
-            <w:vAlign w:val="top"/>
-          </w:tcPr>
-          <w:p>
-            <w:pPr>
-              <w:keepNext w:val="0"/>
-              <w:keepLines w:val="0"/>
-              <w:widowControl/>
-              <w:numPr>
-                <w:numId w:val="0"/>
-              </w:numPr>
-              <w:suppressLineNumbers w:val="0"/>
-              <w:bidi w:val="0"/>
-              <w:spacing w:before="0" w:beforeAutospacing="1" w:after="0" w:afterAutospacing="1"/>
-              <w:ind w:left="1080" w:leftChars="0"/>
-              <w:textAlignment w:val="baseline"/>
-              <w:rPr>
-                <w:rFonts w:hint="default" w:ascii="Times New Roman" w:hAnsi="Times New Roman" w:cs="Times New Roman"/>
-                <w:i w:val="0"/>
-                <w:iCs w:val="0"/>
-                <w:color w:val="000000"/>
-                <w:sz w:val="22"/>
-                <w:szCs w:val="22"/>
-                <w:u w:val="none"/>
-              </w:rPr>
-            </w:pPr>
-          </w:p>
-          <w:p>
-            <w:pPr>
-              <w:pStyle w:val="7"/>
-              <w:keepNext w:val="0"/>
-              <w:keepLines w:val="0"/>
-              <w:widowControl/>
-              <w:suppressLineNumbers w:val="0"/>
-              <w:bidi w:val="0"/>
-              <w:spacing w:before="0" w:beforeAutospacing="0" w:after="0" w:afterAutospacing="0" w:line="15" w:lineRule="atLeast"/>
-              <w:ind w:left="720"/>
-              <w:rPr>
-                <w:rFonts w:hint="default" w:ascii="Times New Roman" w:hAnsi="Times New Roman" w:cs="Times New Roman"/>
-                <w:i w:val="0"/>
-                <w:iCs w:val="0"/>
-                <w:color w:val="000000"/>
-                <w:sz w:val="22"/>
-                <w:szCs w:val="22"/>
-                <w:u w:val="none"/>
-              </w:rPr>
-            </w:pPr>
-            <w:r>
-              <w:rPr>
-                <w:rFonts w:hint="default" w:cs="Times New Roman"/>
-                <w:i w:val="0"/>
-                <w:iCs w:val="0"/>
-                <w:color w:val="000000"/>
-                <w:sz w:val="22"/>
-                <w:szCs w:val="22"/>
-                <w:u w:val="none"/>
-                <w:bdr w:val="none" w:color="auto" w:sz="0" w:space="0"/>
-                <w:vertAlign w:val="baseline"/>
-                <w:lang w:val="en-US"/>
-              </w:rPr>
-              <w:t xml:space="preserve">- </w:t>
-            </w:r>
-            <w:r>
-              <w:rPr>
-                <w:rFonts w:hint="default" w:ascii="Times New Roman" w:hAnsi="Times New Roman" w:cs="Times New Roman"/>
-                <w:i w:val="0"/>
-                <w:iCs w:val="0"/>
-                <w:color w:val="000000"/>
-                <w:sz w:val="22"/>
-                <w:szCs w:val="22"/>
-                <w:u w:val="none"/>
-                <w:bdr w:val="none" w:color="auto" w:sz="0" w:space="0"/>
-                <w:vertAlign w:val="baseline"/>
-              </w:rPr>
-              <w:t>Quái có khả năng di chuyển sang trái sang phải nếu chạm tường thì sẽ quay đầu</w:t>
-            </w:r>
-          </w:p>
-          <w:p>
-            <w:pPr>
-              <w:pStyle w:val="7"/>
-              <w:keepNext w:val="0"/>
-              <w:keepLines w:val="0"/>
-              <w:widowControl/>
-              <w:suppressLineNumbers w:val="0"/>
-              <w:bidi w:val="0"/>
-              <w:spacing w:before="0" w:beforeAutospacing="0" w:after="0" w:afterAutospacing="0" w:line="15" w:lineRule="atLeast"/>
-              <w:ind w:left="720"/>
-              <w:rPr>
-                <w:rFonts w:hint="default" w:ascii="Times New Roman" w:hAnsi="Times New Roman" w:cs="Times New Roman"/>
-                <w:i w:val="0"/>
-                <w:iCs w:val="0"/>
-                <w:color w:val="000000"/>
-                <w:sz w:val="22"/>
-                <w:szCs w:val="22"/>
-                <w:u w:val="none"/>
-                <w:bdr w:val="none" w:color="auto" w:sz="0" w:space="0"/>
-                <w:vertAlign w:val="baseline"/>
-              </w:rPr>
-            </w:pPr>
-          </w:p>
-          <w:p>
-            <w:pPr>
-              <w:pStyle w:val="7"/>
-              <w:keepNext w:val="0"/>
-              <w:keepLines w:val="0"/>
-              <w:widowControl/>
-              <w:suppressLineNumbers w:val="0"/>
-              <w:bidi w:val="0"/>
-              <w:spacing w:before="0" w:beforeAutospacing="0" w:after="0" w:afterAutospacing="0" w:line="15" w:lineRule="atLeast"/>
-              <w:ind w:left="720"/>
-            </w:pPr>
-            <w:r>
-              <w:rPr>
-                <w:rFonts w:hint="default" w:cs="Times New Roman"/>
-                <w:i w:val="0"/>
-                <w:iCs w:val="0"/>
-                <w:color w:val="000000"/>
-                <w:sz w:val="22"/>
-                <w:szCs w:val="22"/>
-                <w:u w:val="none"/>
-                <w:bdr w:val="none" w:color="auto" w:sz="0" w:space="0"/>
-                <w:vertAlign w:val="baseline"/>
-                <w:lang w:val="en-US"/>
-              </w:rPr>
-              <w:t xml:space="preserve">- </w:t>
-            </w:r>
-            <w:r>
-              <w:rPr>
-                <w:rFonts w:hint="default" w:ascii="Times New Roman" w:hAnsi="Times New Roman" w:cs="Times New Roman"/>
-                <w:i w:val="0"/>
-                <w:iCs w:val="0"/>
-                <w:color w:val="000000"/>
-                <w:sz w:val="22"/>
-                <w:szCs w:val="22"/>
-                <w:u w:val="none"/>
-                <w:bdr w:val="none" w:color="auto" w:sz="0" w:space="0"/>
-                <w:vertAlign w:val="baseline"/>
-              </w:rPr>
-              <w:t>Quái có khả năng di chuyển theo player và tấn công khi phát hiện player trong phạm vi 5f</w:t>
-            </w:r>
-          </w:p>
-          <w:p>
-            <w:pPr>
-              <w:keepNext w:val="0"/>
-              <w:keepLines w:val="0"/>
-              <w:widowControl/>
-              <w:numPr>
-                <w:numId w:val="0"/>
-              </w:numPr>
-              <w:suppressLineNumbers w:val="0"/>
-              <w:bidi w:val="0"/>
-              <w:spacing w:before="0" w:beforeAutospacing="1" w:after="0" w:afterAutospacing="1"/>
-              <w:ind w:left="1080" w:leftChars="0"/>
-              <w:textAlignment w:val="baseline"/>
-              <w:rPr>
-                <w:rFonts w:hint="default" w:ascii="Times New Roman" w:hAnsi="Times New Roman" w:cs="Times New Roman"/>
-                <w:i w:val="0"/>
-                <w:iCs w:val="0"/>
-                <w:color w:val="000000"/>
-                <w:sz w:val="22"/>
-                <w:szCs w:val="22"/>
-                <w:u w:val="none"/>
-              </w:rPr>
-            </w:pPr>
-          </w:p>
-        </w:tc>
-        <w:tc>
-          <w:tcPr>
-            <w:tcW w:w="0" w:type="auto"/>
-            <w:tcBorders>
-              <w:top w:val="single" w:color="000000" w:sz="2" w:space="0"/>
-              <w:left w:val="single" w:color="000000" w:sz="2" w:space="0"/>
-              <w:bottom w:val="single" w:color="000000" w:sz="2" w:space="0"/>
-              <w:right w:val="single" w:color="000000" w:sz="2" w:space="0"/>
-            </w:tcBorders>
-            <w:shd w:val="clear"/>
+            <w:shd w:val="clear" w:color="auto" w:fill="auto"/>
             <w:tcMar>
               <w:top w:w="20" w:type="dxa"/>
               <w:left w:w="120" w:type="dxa"/>
@@ -13883,7 +13305,95 @@
               <w:bottom w:val="single" w:color="000000" w:sz="2" w:space="0"/>
               <w:right w:val="single" w:color="000000" w:sz="2" w:space="0"/>
             </w:tcBorders>
-            <w:shd w:val="clear"/>
+            <w:shd w:val="clear" w:color="auto" w:fill="auto"/>
+            <w:tcMar>
+              <w:top w:w="20" w:type="dxa"/>
+              <w:left w:w="120" w:type="dxa"/>
+              <w:bottom w:w="0" w:type="dxa"/>
+              <w:right w:w="60" w:type="dxa"/>
+            </w:tcMar>
+            <w:vAlign w:val="top"/>
+          </w:tcPr>
+          <w:p>
+            <w:pPr>
+              <w:pStyle w:val="7"/>
+              <w:keepNext w:val="0"/>
+              <w:keepLines w:val="0"/>
+              <w:widowControl/>
+              <w:suppressLineNumbers w:val="0"/>
+              <w:bidi w:val="0"/>
+              <w:spacing w:before="0" w:beforeAutospacing="0" w:after="0" w:afterAutospacing="0" w:line="15" w:lineRule="atLeast"/>
+              <w:ind w:left="280"/>
+            </w:pPr>
+            <w:r>
+              <w:rPr>
+                <w:rFonts w:hint="default" w:ascii="Times New Roman" w:hAnsi="Times New Roman" w:cs="Times New Roman"/>
+                <w:i w:val="0"/>
+                <w:iCs w:val="0"/>
+                <w:color w:val="000000"/>
+                <w:sz w:val="22"/>
+                <w:szCs w:val="22"/>
+                <w:u w:val="none"/>
+                <w:vertAlign w:val="baseline"/>
+              </w:rPr>
+              <w:t>4</w:t>
+            </w:r>
+          </w:p>
+        </w:tc>
+        <w:tc>
+          <w:tcPr>
+            <w:tcW w:w="0" w:type="auto"/>
+            <w:tcBorders>
+              <w:top w:val="single" w:color="000000" w:sz="2" w:space="0"/>
+              <w:left w:val="single" w:color="000000" w:sz="2" w:space="0"/>
+              <w:bottom w:val="single" w:color="000000" w:sz="2" w:space="0"/>
+              <w:right w:val="single" w:color="000000" w:sz="2" w:space="0"/>
+            </w:tcBorders>
+            <w:shd w:val="clear" w:color="auto" w:fill="auto"/>
+            <w:tcMar>
+              <w:top w:w="20" w:type="dxa"/>
+              <w:left w:w="120" w:type="dxa"/>
+              <w:bottom w:w="0" w:type="dxa"/>
+              <w:right w:w="60" w:type="dxa"/>
+            </w:tcMar>
+            <w:vAlign w:val="top"/>
+          </w:tcPr>
+          <w:p>
+            <w:pPr>
+              <w:pStyle w:val="7"/>
+              <w:keepNext w:val="0"/>
+              <w:keepLines w:val="0"/>
+              <w:widowControl/>
+              <w:suppressLineNumbers w:val="0"/>
+              <w:bidi w:val="0"/>
+              <w:spacing w:before="0" w:beforeAutospacing="0" w:after="0" w:afterAutospacing="0" w:line="15" w:lineRule="atLeast"/>
+              <w:ind w:left="280"/>
+            </w:pPr>
+            <w:r>
+              <w:rPr>
+                <w:rFonts w:hint="default" w:ascii="Times New Roman" w:hAnsi="Times New Roman" w:cs="Times New Roman"/>
+                <w:i w:val="0"/>
+                <w:iCs w:val="0"/>
+                <w:color w:val="000000"/>
+                <w:sz w:val="22"/>
+                <w:szCs w:val="22"/>
+                <w:u w:val="none"/>
+                <w:vertAlign w:val="baseline"/>
+              </w:rPr>
+              <w:t>Animation</w:t>
+            </w:r>
+          </w:p>
+        </w:tc>
+        <w:tc>
+          <w:tcPr>
+            <w:tcW w:w="0" w:type="auto"/>
+            <w:tcBorders>
+              <w:top w:val="single" w:color="000000" w:sz="2" w:space="0"/>
+              <w:left w:val="single" w:color="000000" w:sz="2" w:space="0"/>
+              <w:bottom w:val="single" w:color="000000" w:sz="2" w:space="0"/>
+              <w:right w:val="single" w:color="000000" w:sz="2" w:space="0"/>
+            </w:tcBorders>
+            <w:shd w:val="clear" w:color="auto" w:fill="auto"/>
             <w:tcMar>
               <w:top w:w="20" w:type="dxa"/>
               <w:left w:w="120" w:type="dxa"/>
@@ -13913,7 +13423,7 @@
               <w:bottom w:val="single" w:color="000000" w:sz="2" w:space="0"/>
               <w:right w:val="single" w:color="000000" w:sz="2" w:space="0"/>
             </w:tcBorders>
-            <w:shd w:val="clear"/>
+            <w:shd w:val="clear" w:color="auto" w:fill="auto"/>
             <w:tcMar>
               <w:top w:w="20" w:type="dxa"/>
               <w:left w:w="120" w:type="dxa"/>
@@ -13944,64 +13454,20 @@
                 <w:u w:val="none"/>
                 <w:vertAlign w:val="baseline"/>
               </w:rPr>
-              <w:t>Kích thước</w:t>
-            </w:r>
-          </w:p>
-        </w:tc>
-        <w:tc>
-          <w:tcPr>
-            <w:tcW w:w="0" w:type="auto"/>
-            <w:tcBorders>
-              <w:top w:val="single" w:color="000000" w:sz="2" w:space="0"/>
-              <w:left w:val="single" w:color="000000" w:sz="2" w:space="0"/>
-              <w:bottom w:val="single" w:color="000000" w:sz="2" w:space="0"/>
-              <w:right w:val="single" w:color="000000" w:sz="2" w:space="0"/>
-            </w:tcBorders>
-            <w:shd w:val="clear"/>
-            <w:tcMar>
-              <w:top w:w="20" w:type="dxa"/>
-              <w:left w:w="120" w:type="dxa"/>
-              <w:bottom w:w="0" w:type="dxa"/>
-              <w:right w:w="60" w:type="dxa"/>
-            </w:tcMar>
-            <w:vAlign w:val="top"/>
-          </w:tcPr>
-          <w:p>
-            <w:pPr>
-              <w:pStyle w:val="7"/>
-              <w:keepNext w:val="0"/>
-              <w:keepLines w:val="0"/>
-              <w:widowControl/>
-              <w:suppressLineNumbers w:val="0"/>
-              <w:bidi w:val="0"/>
-              <w:spacing w:before="240" w:beforeAutospacing="0" w:after="240" w:afterAutospacing="0" w:line="15" w:lineRule="atLeast"/>
-            </w:pPr>
-            <w:r>
-              <w:rPr>
-                <w:rFonts w:hint="default" w:ascii="Times New Roman" w:hAnsi="Times New Roman" w:cs="Times New Roman"/>
-                <w:i w:val="0"/>
-                <w:iCs w:val="0"/>
-                <w:color w:val="000000"/>
-                <w:sz w:val="22"/>
-                <w:szCs w:val="22"/>
-                <w:u w:val="none"/>
-                <w:bdr w:val="none" w:color="auto" w:sz="0" w:space="0"/>
-                <w:vertAlign w:val="baseline"/>
-              </w:rPr>
-              <w:t>3*3</w:t>
-            </w:r>
-          </w:p>
-        </w:tc>
-        <w:tc>
-          <w:tcPr>
-            <w:tcW w:w="0" w:type="auto"/>
-            <w:tcBorders>
-              <w:top w:val="single" w:color="000000" w:sz="2" w:space="0"/>
-              <w:left w:val="single" w:color="000000" w:sz="2" w:space="0"/>
-              <w:bottom w:val="single" w:color="000000" w:sz="2" w:space="0"/>
-              <w:right w:val="single" w:color="000000" w:sz="2" w:space="0"/>
-            </w:tcBorders>
-            <w:shd w:val="clear"/>
+              <w:t>Hiệu ứng tấn công khi phát hiện player xuất hiện trong vòng bán kính  5f và hiệu ứng chết khi bị người chơi hạ gục</w:t>
+            </w:r>
+          </w:p>
+        </w:tc>
+        <w:tc>
+          <w:tcPr>
+            <w:tcW w:w="0" w:type="auto"/>
+            <w:tcBorders>
+              <w:top w:val="single" w:color="000000" w:sz="2" w:space="0"/>
+              <w:left w:val="single" w:color="000000" w:sz="2" w:space="0"/>
+              <w:bottom w:val="single" w:color="000000" w:sz="2" w:space="0"/>
+              <w:right w:val="single" w:color="000000" w:sz="2" w:space="0"/>
+            </w:tcBorders>
+            <w:shd w:val="clear" w:color="auto" w:fill="auto"/>
             <w:tcMar>
               <w:top w:w="20" w:type="dxa"/>
               <w:left w:w="120" w:type="dxa"/>
@@ -14022,16 +13488,320 @@
             </w:pPr>
           </w:p>
         </w:tc>
-        <w:tc>
-          <w:tcPr>
-            <w:tcW w:w="0" w:type="auto"/>
-            <w:tcBorders>
-              <w:top w:val="single" w:color="000000" w:sz="2" w:space="0"/>
-              <w:left w:val="single" w:color="000000" w:sz="2" w:space="0"/>
-              <w:bottom w:val="single" w:color="000000" w:sz="2" w:space="0"/>
-              <w:right w:val="single" w:color="000000" w:sz="2" w:space="0"/>
-            </w:tcBorders>
-            <w:shd w:val="clear"/>
+      </w:tr>
+      <w:tr>
+        <w:tblPrEx>
+          <w:tblBorders>
+            <w:top w:val="none" w:color="auto" w:sz="0" w:space="0"/>
+            <w:left w:val="none" w:color="auto" w:sz="0" w:space="0"/>
+            <w:bottom w:val="none" w:color="auto" w:sz="0" w:space="0"/>
+            <w:right w:val="none" w:color="auto" w:sz="0" w:space="0"/>
+            <w:insideH w:val="none" w:color="auto" w:sz="0" w:space="0"/>
+            <w:insideV w:val="none" w:color="auto" w:sz="0" w:space="0"/>
+          </w:tblBorders>
+          <w:shd w:val="clear" w:color="auto" w:fill="auto"/>
+          <w:tblCellMar>
+            <w:top w:w="15" w:type="dxa"/>
+            <w:left w:w="15" w:type="dxa"/>
+            <w:bottom w:w="15" w:type="dxa"/>
+            <w:right w:w="15" w:type="dxa"/>
+          </w:tblCellMar>
+        </w:tblPrEx>
+        <w:trPr>
+          <w:trHeight w:val="300" w:hRule="atLeast"/>
+        </w:trPr>
+        <w:tc>
+          <w:tcPr>
+            <w:tcW w:w="0" w:type="auto"/>
+            <w:tcBorders>
+              <w:top w:val="single" w:color="000000" w:sz="2" w:space="0"/>
+              <w:left w:val="single" w:color="000000" w:sz="2" w:space="0"/>
+              <w:bottom w:val="single" w:color="000000" w:sz="2" w:space="0"/>
+              <w:right w:val="single" w:color="000000" w:sz="2" w:space="0"/>
+            </w:tcBorders>
+            <w:shd w:val="clear" w:color="auto" w:fill="auto"/>
+            <w:tcMar>
+              <w:top w:w="20" w:type="dxa"/>
+              <w:left w:w="120" w:type="dxa"/>
+              <w:bottom w:w="0" w:type="dxa"/>
+              <w:right w:w="60" w:type="dxa"/>
+            </w:tcMar>
+            <w:vAlign w:val="top"/>
+          </w:tcPr>
+          <w:p>
+            <w:pPr>
+              <w:keepNext w:val="0"/>
+              <w:keepLines w:val="0"/>
+              <w:widowControl/>
+              <w:suppressLineNumbers w:val="0"/>
+              <w:bidi w:val="0"/>
+              <w:jc w:val="left"/>
+              <w:textAlignment w:val="top"/>
+            </w:pPr>
+          </w:p>
+        </w:tc>
+        <w:tc>
+          <w:tcPr>
+            <w:tcW w:w="0" w:type="auto"/>
+            <w:tcBorders>
+              <w:top w:val="single" w:color="000000" w:sz="2" w:space="0"/>
+              <w:left w:val="single" w:color="000000" w:sz="2" w:space="0"/>
+              <w:bottom w:val="single" w:color="000000" w:sz="2" w:space="0"/>
+              <w:right w:val="single" w:color="000000" w:sz="2" w:space="0"/>
+            </w:tcBorders>
+            <w:shd w:val="clear" w:color="auto" w:fill="auto"/>
+            <w:tcMar>
+              <w:top w:w="20" w:type="dxa"/>
+              <w:left w:w="120" w:type="dxa"/>
+              <w:bottom w:w="0" w:type="dxa"/>
+              <w:right w:w="60" w:type="dxa"/>
+            </w:tcMar>
+            <w:vAlign w:val="top"/>
+          </w:tcPr>
+          <w:p>
+            <w:pPr>
+              <w:pStyle w:val="7"/>
+              <w:keepNext w:val="0"/>
+              <w:keepLines w:val="0"/>
+              <w:widowControl/>
+              <w:suppressLineNumbers w:val="0"/>
+              <w:bidi w:val="0"/>
+              <w:spacing w:before="0" w:beforeAutospacing="0" w:after="0" w:afterAutospacing="0" w:line="15" w:lineRule="atLeast"/>
+              <w:ind w:left="280"/>
+            </w:pPr>
+            <w:r>
+              <w:rPr>
+                <w:rFonts w:hint="default" w:ascii="Times New Roman" w:hAnsi="Times New Roman" w:cs="Times New Roman"/>
+                <w:i w:val="0"/>
+                <w:iCs w:val="0"/>
+                <w:color w:val="000000"/>
+                <w:sz w:val="22"/>
+                <w:szCs w:val="22"/>
+                <w:u w:val="none"/>
+                <w:vertAlign w:val="baseline"/>
+              </w:rPr>
+              <w:t>Ability</w:t>
+            </w:r>
+          </w:p>
+        </w:tc>
+        <w:tc>
+          <w:tcPr>
+            <w:tcW w:w="0" w:type="auto"/>
+            <w:tcBorders>
+              <w:top w:val="single" w:color="000000" w:sz="2" w:space="0"/>
+              <w:left w:val="single" w:color="000000" w:sz="2" w:space="0"/>
+              <w:bottom w:val="single" w:color="000000" w:sz="2" w:space="0"/>
+              <w:right w:val="single" w:color="000000" w:sz="2" w:space="0"/>
+            </w:tcBorders>
+            <w:shd w:val="clear" w:color="auto" w:fill="auto"/>
+            <w:tcMar>
+              <w:top w:w="20" w:type="dxa"/>
+              <w:left w:w="120" w:type="dxa"/>
+              <w:bottom w:w="0" w:type="dxa"/>
+              <w:right w:w="60" w:type="dxa"/>
+            </w:tcMar>
+            <w:vAlign w:val="top"/>
+          </w:tcPr>
+          <w:p>
+            <w:pPr>
+              <w:keepNext w:val="0"/>
+              <w:keepLines w:val="0"/>
+              <w:widowControl/>
+              <w:suppressLineNumbers w:val="0"/>
+              <w:bidi w:val="0"/>
+              <w:jc w:val="left"/>
+              <w:textAlignment w:val="top"/>
+            </w:pPr>
+          </w:p>
+        </w:tc>
+        <w:tc>
+          <w:tcPr>
+            <w:tcW w:w="0" w:type="auto"/>
+            <w:tcBorders>
+              <w:top w:val="single" w:color="000000" w:sz="2" w:space="0"/>
+              <w:left w:val="single" w:color="000000" w:sz="2" w:space="0"/>
+              <w:bottom w:val="single" w:color="000000" w:sz="2" w:space="0"/>
+              <w:right w:val="single" w:color="000000" w:sz="2" w:space="0"/>
+            </w:tcBorders>
+            <w:shd w:val="clear" w:color="auto" w:fill="auto"/>
+            <w:tcMar>
+              <w:top w:w="20" w:type="dxa"/>
+              <w:left w:w="120" w:type="dxa"/>
+              <w:bottom w:w="0" w:type="dxa"/>
+              <w:right w:w="60" w:type="dxa"/>
+            </w:tcMar>
+            <w:vAlign w:val="top"/>
+          </w:tcPr>
+          <w:p>
+            <w:pPr>
+              <w:keepNext w:val="0"/>
+              <w:keepLines w:val="0"/>
+              <w:widowControl/>
+              <w:numPr>
+                <w:ilvl w:val="0"/>
+                <w:numId w:val="0"/>
+              </w:numPr>
+              <w:suppressLineNumbers w:val="0"/>
+              <w:bidi w:val="0"/>
+              <w:spacing w:before="0" w:beforeAutospacing="1" w:after="0" w:afterAutospacing="1"/>
+              <w:ind w:left="1080" w:leftChars="0"/>
+              <w:textAlignment w:val="baseline"/>
+              <w:rPr>
+                <w:rFonts w:hint="default" w:ascii="Times New Roman" w:hAnsi="Times New Roman" w:cs="Times New Roman"/>
+                <w:i w:val="0"/>
+                <w:iCs w:val="0"/>
+                <w:color w:val="000000"/>
+                <w:sz w:val="22"/>
+                <w:szCs w:val="22"/>
+                <w:u w:val="none"/>
+              </w:rPr>
+            </w:pPr>
+          </w:p>
+          <w:p>
+            <w:pPr>
+              <w:pStyle w:val="7"/>
+              <w:keepNext w:val="0"/>
+              <w:keepLines w:val="0"/>
+              <w:widowControl/>
+              <w:suppressLineNumbers w:val="0"/>
+              <w:bidi w:val="0"/>
+              <w:spacing w:before="0" w:beforeAutospacing="0" w:after="0" w:afterAutospacing="0" w:line="15" w:lineRule="atLeast"/>
+              <w:ind w:left="720"/>
+              <w:rPr>
+                <w:rFonts w:hint="default" w:ascii="Times New Roman" w:hAnsi="Times New Roman" w:cs="Times New Roman"/>
+                <w:i w:val="0"/>
+                <w:iCs w:val="0"/>
+                <w:color w:val="000000"/>
+                <w:sz w:val="22"/>
+                <w:szCs w:val="22"/>
+                <w:u w:val="none"/>
+              </w:rPr>
+            </w:pPr>
+            <w:r>
+              <w:rPr>
+                <w:rFonts w:hint="default" w:cs="Times New Roman"/>
+                <w:i w:val="0"/>
+                <w:iCs w:val="0"/>
+                <w:color w:val="000000"/>
+                <w:sz w:val="22"/>
+                <w:szCs w:val="22"/>
+                <w:u w:val="none"/>
+                <w:vertAlign w:val="baseline"/>
+                <w:lang w:val="en-US"/>
+              </w:rPr>
+              <w:t xml:space="preserve">- </w:t>
+            </w:r>
+            <w:r>
+              <w:rPr>
+                <w:rFonts w:hint="default" w:ascii="Times New Roman" w:hAnsi="Times New Roman" w:cs="Times New Roman"/>
+                <w:i w:val="0"/>
+                <w:iCs w:val="0"/>
+                <w:color w:val="000000"/>
+                <w:sz w:val="22"/>
+                <w:szCs w:val="22"/>
+                <w:u w:val="none"/>
+                <w:vertAlign w:val="baseline"/>
+              </w:rPr>
+              <w:t>Quái có khả năng di chuyển sang trái sang phải nếu chạm tường thì sẽ quay đầu</w:t>
+            </w:r>
+          </w:p>
+          <w:p>
+            <w:pPr>
+              <w:pStyle w:val="7"/>
+              <w:keepNext w:val="0"/>
+              <w:keepLines w:val="0"/>
+              <w:widowControl/>
+              <w:suppressLineNumbers w:val="0"/>
+              <w:bidi w:val="0"/>
+              <w:spacing w:before="0" w:beforeAutospacing="0" w:after="0" w:afterAutospacing="0" w:line="15" w:lineRule="atLeast"/>
+              <w:ind w:left="720"/>
+              <w:rPr>
+                <w:rFonts w:hint="default" w:ascii="Times New Roman" w:hAnsi="Times New Roman" w:cs="Times New Roman"/>
+                <w:i w:val="0"/>
+                <w:iCs w:val="0"/>
+                <w:color w:val="000000"/>
+                <w:sz w:val="22"/>
+                <w:szCs w:val="22"/>
+                <w:u w:val="none"/>
+                <w:vertAlign w:val="baseline"/>
+              </w:rPr>
+            </w:pPr>
+          </w:p>
+          <w:p>
+            <w:pPr>
+              <w:pStyle w:val="7"/>
+              <w:keepNext w:val="0"/>
+              <w:keepLines w:val="0"/>
+              <w:widowControl/>
+              <w:suppressLineNumbers w:val="0"/>
+              <w:bidi w:val="0"/>
+              <w:spacing w:before="0" w:beforeAutospacing="0" w:after="0" w:afterAutospacing="0" w:line="15" w:lineRule="atLeast"/>
+              <w:ind w:left="720"/>
+            </w:pPr>
+            <w:r>
+              <w:rPr>
+                <w:rFonts w:hint="default" w:cs="Times New Roman"/>
+                <w:i w:val="0"/>
+                <w:iCs w:val="0"/>
+                <w:color w:val="000000"/>
+                <w:sz w:val="22"/>
+                <w:szCs w:val="22"/>
+                <w:u w:val="none"/>
+                <w:vertAlign w:val="baseline"/>
+                <w:lang w:val="en-US"/>
+              </w:rPr>
+              <w:t xml:space="preserve">- </w:t>
+            </w:r>
+            <w:r>
+              <w:rPr>
+                <w:rFonts w:hint="default" w:ascii="Times New Roman" w:hAnsi="Times New Roman" w:cs="Times New Roman"/>
+                <w:i w:val="0"/>
+                <w:iCs w:val="0"/>
+                <w:color w:val="000000"/>
+                <w:sz w:val="22"/>
+                <w:szCs w:val="22"/>
+                <w:u w:val="none"/>
+                <w:vertAlign w:val="baseline"/>
+              </w:rPr>
+              <w:t>Quái có khả năng di chuyển theo player và tấn công khi phát hiện player trong phạm vi 5f</w:t>
+            </w:r>
+          </w:p>
+          <w:p>
+            <w:pPr>
+              <w:keepNext w:val="0"/>
+              <w:keepLines w:val="0"/>
+              <w:widowControl/>
+              <w:numPr>
+                <w:ilvl w:val="0"/>
+                <w:numId w:val="0"/>
+              </w:numPr>
+              <w:suppressLineNumbers w:val="0"/>
+              <w:bidi w:val="0"/>
+              <w:spacing w:before="0" w:beforeAutospacing="1" w:after="0" w:afterAutospacing="1"/>
+              <w:ind w:left="1080" w:leftChars="0"/>
+              <w:textAlignment w:val="baseline"/>
+              <w:rPr>
+                <w:rFonts w:hint="default" w:ascii="Times New Roman" w:hAnsi="Times New Roman" w:cs="Times New Roman"/>
+                <w:i w:val="0"/>
+                <w:iCs w:val="0"/>
+                <w:color w:val="000000"/>
+                <w:sz w:val="22"/>
+                <w:szCs w:val="22"/>
+                <w:u w:val="none"/>
+              </w:rPr>
+            </w:pPr>
+          </w:p>
+        </w:tc>
+        <w:tc>
+          <w:tcPr>
+            <w:tcW w:w="0" w:type="auto"/>
+            <w:tcBorders>
+              <w:top w:val="single" w:color="000000" w:sz="2" w:space="0"/>
+              <w:left w:val="single" w:color="000000" w:sz="2" w:space="0"/>
+              <w:bottom w:val="single" w:color="000000" w:sz="2" w:space="0"/>
+              <w:right w:val="single" w:color="000000" w:sz="2" w:space="0"/>
+            </w:tcBorders>
+            <w:shd w:val="clear" w:color="auto" w:fill="auto"/>
             <w:tcMar>
               <w:top w:w="20" w:type="dxa"/>
               <w:left w:w="120" w:type="dxa"/>
@@ -14082,7 +13852,7 @@
               <w:bottom w:val="single" w:color="000000" w:sz="2" w:space="0"/>
               <w:right w:val="single" w:color="000000" w:sz="2" w:space="0"/>
             </w:tcBorders>
-            <w:shd w:val="clear"/>
+            <w:shd w:val="clear" w:color="auto" w:fill="auto"/>
             <w:tcMar>
               <w:top w:w="20" w:type="dxa"/>
               <w:left w:w="120" w:type="dxa"/>
@@ -14112,7 +13882,7 @@
               <w:bottom w:val="single" w:color="000000" w:sz="2" w:space="0"/>
               <w:right w:val="single" w:color="000000" w:sz="2" w:space="0"/>
             </w:tcBorders>
-            <w:shd w:val="clear"/>
+            <w:shd w:val="clear" w:color="auto" w:fill="auto"/>
             <w:tcMar>
               <w:top w:w="20" w:type="dxa"/>
               <w:left w:w="120" w:type="dxa"/>
@@ -14143,20 +13913,63 @@
                 <w:u w:val="none"/>
                 <w:vertAlign w:val="baseline"/>
               </w:rPr>
-              <w:t>Tỉ lệ sinh quái</w:t>
-            </w:r>
-          </w:p>
-        </w:tc>
-        <w:tc>
-          <w:tcPr>
-            <w:tcW w:w="0" w:type="auto"/>
-            <w:tcBorders>
-              <w:top w:val="single" w:color="000000" w:sz="2" w:space="0"/>
-              <w:left w:val="single" w:color="000000" w:sz="2" w:space="0"/>
-              <w:bottom w:val="single" w:color="000000" w:sz="2" w:space="0"/>
-              <w:right w:val="single" w:color="000000" w:sz="2" w:space="0"/>
-            </w:tcBorders>
-            <w:shd w:val="clear"/>
+              <w:t>Kích thước</w:t>
+            </w:r>
+          </w:p>
+        </w:tc>
+        <w:tc>
+          <w:tcPr>
+            <w:tcW w:w="0" w:type="auto"/>
+            <w:tcBorders>
+              <w:top w:val="single" w:color="000000" w:sz="2" w:space="0"/>
+              <w:left w:val="single" w:color="000000" w:sz="2" w:space="0"/>
+              <w:bottom w:val="single" w:color="000000" w:sz="2" w:space="0"/>
+              <w:right w:val="single" w:color="000000" w:sz="2" w:space="0"/>
+            </w:tcBorders>
+            <w:shd w:val="clear" w:color="auto" w:fill="auto"/>
+            <w:tcMar>
+              <w:top w:w="20" w:type="dxa"/>
+              <w:left w:w="120" w:type="dxa"/>
+              <w:bottom w:w="0" w:type="dxa"/>
+              <w:right w:w="60" w:type="dxa"/>
+            </w:tcMar>
+            <w:vAlign w:val="top"/>
+          </w:tcPr>
+          <w:p>
+            <w:pPr>
+              <w:pStyle w:val="7"/>
+              <w:keepNext w:val="0"/>
+              <w:keepLines w:val="0"/>
+              <w:widowControl/>
+              <w:suppressLineNumbers w:val="0"/>
+              <w:bidi w:val="0"/>
+              <w:spacing w:before="240" w:beforeAutospacing="0" w:after="240" w:afterAutospacing="0" w:line="15" w:lineRule="atLeast"/>
+            </w:pPr>
+            <w:r>
+              <w:rPr>
+                <w:rFonts w:hint="default" w:ascii="Times New Roman" w:hAnsi="Times New Roman" w:cs="Times New Roman"/>
+                <w:i w:val="0"/>
+                <w:iCs w:val="0"/>
+                <w:color w:val="000000"/>
+                <w:sz w:val="22"/>
+                <w:szCs w:val="22"/>
+                <w:u w:val="none"/>
+                <w:vertAlign w:val="baseline"/>
+              </w:rPr>
+              <w:t>3*3</w:t>
+            </w:r>
+          </w:p>
+        </w:tc>
+        <w:tc>
+          <w:tcPr>
+            <w:tcW w:w="0" w:type="auto"/>
+            <w:tcBorders>
+              <w:top w:val="single" w:color="000000" w:sz="2" w:space="0"/>
+              <w:left w:val="single" w:color="000000" w:sz="2" w:space="0"/>
+              <w:bottom w:val="single" w:color="000000" w:sz="2" w:space="0"/>
+              <w:right w:val="single" w:color="000000" w:sz="2" w:space="0"/>
+            </w:tcBorders>
+            <w:shd w:val="clear" w:color="auto" w:fill="auto"/>
             <w:tcMar>
               <w:top w:w="20" w:type="dxa"/>
               <w:left w:w="120" w:type="dxa"/>
@@ -14186,7 +13999,163 @@
               <w:bottom w:val="single" w:color="000000" w:sz="2" w:space="0"/>
               <w:right w:val="single" w:color="000000" w:sz="2" w:space="0"/>
             </w:tcBorders>
-            <w:shd w:val="clear"/>
+            <w:shd w:val="clear" w:color="auto" w:fill="auto"/>
+            <w:tcMar>
+              <w:top w:w="20" w:type="dxa"/>
+              <w:left w:w="120" w:type="dxa"/>
+              <w:bottom w:w="0" w:type="dxa"/>
+              <w:right w:w="60" w:type="dxa"/>
+            </w:tcMar>
+            <w:vAlign w:val="top"/>
+          </w:tcPr>
+          <w:p>
+            <w:pPr>
+              <w:keepNext w:val="0"/>
+              <w:keepLines w:val="0"/>
+              <w:widowControl/>
+              <w:suppressLineNumbers w:val="0"/>
+              <w:bidi w:val="0"/>
+              <w:jc w:val="left"/>
+              <w:textAlignment w:val="top"/>
+            </w:pPr>
+          </w:p>
+        </w:tc>
+      </w:tr>
+      <w:tr>
+        <w:tblPrEx>
+          <w:tblBorders>
+            <w:top w:val="none" w:color="auto" w:sz="0" w:space="0"/>
+            <w:left w:val="none" w:color="auto" w:sz="0" w:space="0"/>
+            <w:bottom w:val="none" w:color="auto" w:sz="0" w:space="0"/>
+            <w:right w:val="none" w:color="auto" w:sz="0" w:space="0"/>
+            <w:insideH w:val="none" w:color="auto" w:sz="0" w:space="0"/>
+            <w:insideV w:val="none" w:color="auto" w:sz="0" w:space="0"/>
+          </w:tblBorders>
+          <w:shd w:val="clear" w:color="auto" w:fill="auto"/>
+          <w:tblCellMar>
+            <w:top w:w="15" w:type="dxa"/>
+            <w:left w:w="15" w:type="dxa"/>
+            <w:bottom w:w="15" w:type="dxa"/>
+            <w:right w:w="15" w:type="dxa"/>
+          </w:tblCellMar>
+        </w:tblPrEx>
+        <w:trPr>
+          <w:trHeight w:val="300" w:hRule="atLeast"/>
+        </w:trPr>
+        <w:tc>
+          <w:tcPr>
+            <w:tcW w:w="0" w:type="auto"/>
+            <w:tcBorders>
+              <w:top w:val="single" w:color="000000" w:sz="2" w:space="0"/>
+              <w:left w:val="single" w:color="000000" w:sz="2" w:space="0"/>
+              <w:bottom w:val="single" w:color="000000" w:sz="2" w:space="0"/>
+              <w:right w:val="single" w:color="000000" w:sz="2" w:space="0"/>
+            </w:tcBorders>
+            <w:shd w:val="clear" w:color="auto" w:fill="auto"/>
+            <w:tcMar>
+              <w:top w:w="20" w:type="dxa"/>
+              <w:left w:w="120" w:type="dxa"/>
+              <w:bottom w:w="0" w:type="dxa"/>
+              <w:right w:w="60" w:type="dxa"/>
+            </w:tcMar>
+            <w:vAlign w:val="top"/>
+          </w:tcPr>
+          <w:p>
+            <w:pPr>
+              <w:keepNext w:val="0"/>
+              <w:keepLines w:val="0"/>
+              <w:widowControl/>
+              <w:suppressLineNumbers w:val="0"/>
+              <w:bidi w:val="0"/>
+              <w:jc w:val="left"/>
+              <w:textAlignment w:val="top"/>
+            </w:pPr>
+          </w:p>
+        </w:tc>
+        <w:tc>
+          <w:tcPr>
+            <w:tcW w:w="0" w:type="auto"/>
+            <w:tcBorders>
+              <w:top w:val="single" w:color="000000" w:sz="2" w:space="0"/>
+              <w:left w:val="single" w:color="000000" w:sz="2" w:space="0"/>
+              <w:bottom w:val="single" w:color="000000" w:sz="2" w:space="0"/>
+              <w:right w:val="single" w:color="000000" w:sz="2" w:space="0"/>
+            </w:tcBorders>
+            <w:shd w:val="clear" w:color="auto" w:fill="auto"/>
+            <w:tcMar>
+              <w:top w:w="20" w:type="dxa"/>
+              <w:left w:w="120" w:type="dxa"/>
+              <w:bottom w:w="0" w:type="dxa"/>
+              <w:right w:w="60" w:type="dxa"/>
+            </w:tcMar>
+            <w:vAlign w:val="top"/>
+          </w:tcPr>
+          <w:p>
+            <w:pPr>
+              <w:pStyle w:val="7"/>
+              <w:keepNext w:val="0"/>
+              <w:keepLines w:val="0"/>
+              <w:widowControl/>
+              <w:suppressLineNumbers w:val="0"/>
+              <w:bidi w:val="0"/>
+              <w:spacing w:before="0" w:beforeAutospacing="0" w:after="0" w:afterAutospacing="0" w:line="15" w:lineRule="atLeast"/>
+              <w:ind w:left="280"/>
+            </w:pPr>
+            <w:r>
+              <w:rPr>
+                <w:rFonts w:hint="default" w:ascii="Times New Roman" w:hAnsi="Times New Roman" w:cs="Times New Roman"/>
+                <w:i w:val="0"/>
+                <w:iCs w:val="0"/>
+                <w:color w:val="000000"/>
+                <w:sz w:val="22"/>
+                <w:szCs w:val="22"/>
+                <w:u w:val="none"/>
+                <w:vertAlign w:val="baseline"/>
+              </w:rPr>
+              <w:t>Tỉ lệ sinh quái</w:t>
+            </w:r>
+          </w:p>
+        </w:tc>
+        <w:tc>
+          <w:tcPr>
+            <w:tcW w:w="0" w:type="auto"/>
+            <w:tcBorders>
+              <w:top w:val="single" w:color="000000" w:sz="2" w:space="0"/>
+              <w:left w:val="single" w:color="000000" w:sz="2" w:space="0"/>
+              <w:bottom w:val="single" w:color="000000" w:sz="2" w:space="0"/>
+              <w:right w:val="single" w:color="000000" w:sz="2" w:space="0"/>
+            </w:tcBorders>
+            <w:shd w:val="clear" w:color="auto" w:fill="auto"/>
+            <w:tcMar>
+              <w:top w:w="20" w:type="dxa"/>
+              <w:left w:w="120" w:type="dxa"/>
+              <w:bottom w:w="0" w:type="dxa"/>
+              <w:right w:w="60" w:type="dxa"/>
+            </w:tcMar>
+            <w:vAlign w:val="top"/>
+          </w:tcPr>
+          <w:p>
+            <w:pPr>
+              <w:keepNext w:val="0"/>
+              <w:keepLines w:val="0"/>
+              <w:widowControl/>
+              <w:suppressLineNumbers w:val="0"/>
+              <w:bidi w:val="0"/>
+              <w:jc w:val="left"/>
+              <w:textAlignment w:val="top"/>
+            </w:pPr>
+          </w:p>
+        </w:tc>
+        <w:tc>
+          <w:tcPr>
+            <w:tcW w:w="0" w:type="auto"/>
+            <w:tcBorders>
+              <w:top w:val="single" w:color="000000" w:sz="2" w:space="0"/>
+              <w:left w:val="single" w:color="000000" w:sz="2" w:space="0"/>
+              <w:bottom w:val="single" w:color="000000" w:sz="2" w:space="0"/>
+              <w:right w:val="single" w:color="000000" w:sz="2" w:space="0"/>
+            </w:tcBorders>
+            <w:shd w:val="clear" w:color="auto" w:fill="auto"/>
             <w:tcMar>
               <w:top w:w="20" w:type="dxa"/>
               <w:left w:w="120" w:type="dxa"/>
@@ -14201,6 +14170,7 @@
               <w:keepLines w:val="0"/>
               <w:widowControl/>
               <w:numPr>
+                <w:ilvl w:val="0"/>
                 <w:numId w:val="0"/>
               </w:numPr>
               <w:suppressLineNumbers w:val="0"/>
@@ -14248,7 +14218,6 @@
                 <w:sz w:val="22"/>
                 <w:szCs w:val="22"/>
                 <w:u w:val="none"/>
-                <w:bdr w:val="none" w:color="auto" w:sz="0" w:space="0"/>
                 <w:vertAlign w:val="baseline"/>
                 <w:lang w:val="en-US"/>
               </w:rPr>
@@ -14263,7 +14232,6 @@
                 <w:sz w:val="22"/>
                 <w:szCs w:val="22"/>
                 <w:u w:val="none"/>
-                <w:bdr w:val="none" w:color="auto" w:sz="0" w:space="0"/>
                 <w:vertAlign w:val="baseline"/>
               </w:rPr>
               <w:t>từ màn 1-&gt; 3:</w:t>
@@ -14332,7 +14300,6 @@
                 <w:sz w:val="22"/>
                 <w:szCs w:val="22"/>
                 <w:u w:val="none"/>
-                <w:bdr w:val="none" w:color="auto" w:sz="0" w:space="0"/>
                 <w:vertAlign w:val="baseline"/>
                 <w:lang w:val="en-US"/>
               </w:rPr>
@@ -14347,7 +14314,6 @@
                 <w:sz w:val="22"/>
                 <w:szCs w:val="22"/>
                 <w:u w:val="none"/>
-                <w:bdr w:val="none" w:color="auto" w:sz="0" w:space="0"/>
                 <w:vertAlign w:val="baseline"/>
               </w:rPr>
               <w:t>từ màn 4-&gt;6:</w:t>
@@ -14416,7 +14382,6 @@
                 <w:sz w:val="22"/>
                 <w:szCs w:val="22"/>
                 <w:u w:val="none"/>
-                <w:bdr w:val="none" w:color="auto" w:sz="0" w:space="0"/>
                 <w:vertAlign w:val="baseline"/>
                 <w:lang w:val="en-US"/>
               </w:rPr>
@@ -14431,7 +14396,6 @@
                 <w:sz w:val="22"/>
                 <w:szCs w:val="22"/>
                 <w:u w:val="none"/>
-                <w:bdr w:val="none" w:color="auto" w:sz="0" w:space="0"/>
                 <w:vertAlign w:val="baseline"/>
               </w:rPr>
               <w:t>từ màn 7-&gt;10: 30% được sinh ra</w:t>
@@ -14457,7 +14421,6 @@
                 <w:sz w:val="22"/>
                 <w:szCs w:val="22"/>
                 <w:u w:val="none"/>
-                <w:bdr w:val="none" w:color="auto" w:sz="0" w:space="0"/>
                 <w:vertAlign w:val="baseline"/>
                 <w:lang w:val="en-US"/>
               </w:rPr>
@@ -14472,7 +14435,6 @@
                 <w:sz w:val="22"/>
                 <w:szCs w:val="22"/>
                 <w:u w:val="none"/>
-                <w:bdr w:val="none" w:color="auto" w:sz="0" w:space="0"/>
                 <w:vertAlign w:val="baseline"/>
               </w:rPr>
               <w:t>từ màn 11 trở đi: 30% được sinh ra</w:t>
@@ -14484,6 +14446,7 @@
               <w:keepLines w:val="0"/>
               <w:widowControl/>
               <w:numPr>
+                <w:ilvl w:val="0"/>
                 <w:numId w:val="0"/>
               </w:numPr>
               <w:suppressLineNumbers w:val="0"/>
@@ -14512,7 +14475,7 @@
               <w:bottom w:val="single" w:color="000000" w:sz="2" w:space="0"/>
               <w:right w:val="single" w:color="000000" w:sz="2" w:space="0"/>
             </w:tcBorders>
-            <w:shd w:val="clear"/>
+            <w:shd w:val="clear" w:color="auto" w:fill="auto"/>
             <w:tcMar>
               <w:top w:w="20" w:type="dxa"/>
               <w:left w:w="120" w:type="dxa"/>
@@ -15015,12 +14978,14 @@
   <w:style w:type="character" w:customStyle="1" w:styleId="8">
     <w:name w:val="apple-tab-span"/>
     <w:basedOn w:val="5"/>
+    <w:qFormat/>
     <w:uiPriority w:val="0"/>
   </w:style>
   <w:style w:type="character" w:customStyle="1" w:styleId="9">
     <w:name w:val="Heading 1 Char"/>
     <w:basedOn w:val="5"/>
     <w:link w:val="2"/>
+    <w:qFormat/>
     <w:uiPriority w:val="9"/>
     <w:rPr>
       <w:rFonts w:ascii="Times New Roman" w:hAnsi="Times New Roman" w:eastAsia="Times New Roman" w:cs="Times New Roman"/>

</xml_diff>